<commit_message>
Chapter 3 writing in progress
</commit_message>
<xml_diff>
--- a/thesis_text/Praca_magisterska_workcopy.docx
+++ b/thesis_text/Praca_magisterska_workcopy.docx
@@ -186,49 +186,7 @@
         <w:rPr>
           <w:i/>
         </w:rPr>
-        <w:t xml:space="preserve">Modeling </w:t>
-      </w:r>
-      <w:proofErr w:type="spellStart"/>
-      <w:r>
-        <w:rPr>
-          <w:i/>
-        </w:rPr>
-        <w:t>Suppy</w:t>
-      </w:r>
-      <w:proofErr w:type="spellEnd"/>
-      <w:r>
-        <w:rPr>
-          <w:i/>
-        </w:rPr>
-        <w:t xml:space="preserve"> Chain Dynamics: A </w:t>
-      </w:r>
-      <w:proofErr w:type="spellStart"/>
-      <w:r>
-        <w:rPr>
-          <w:i/>
-        </w:rPr>
-        <w:t>Multiagent</w:t>
-      </w:r>
-      <w:proofErr w:type="spellEnd"/>
-      <w:r>
-        <w:rPr>
-          <w:i/>
-        </w:rPr>
-        <w:t xml:space="preserve"> </w:t>
-      </w:r>
-      <w:proofErr w:type="spellStart"/>
-      <w:r>
-        <w:rPr>
-          <w:i/>
-        </w:rPr>
-        <w:t>Approach</w:t>
-      </w:r>
-      <w:proofErr w:type="spellEnd"/>
-      <w:r>
-        <w:rPr>
-          <w:i/>
-        </w:rPr>
-        <w:t xml:space="preserve"> </w:t>
+        <w:t xml:space="preserve">Modeling Suppy Chain Dynamics: A Multiagent Approach </w:t>
       </w:r>
       <w:sdt>
         <w:sdtPr>
@@ -305,86 +263,8 @@
         <w:rPr>
           <w:i/>
         </w:rPr>
-        <w:t xml:space="preserve">A </w:t>
-      </w:r>
-      <w:proofErr w:type="spellStart"/>
-      <w:r>
-        <w:rPr>
-          <w:i/>
-        </w:rPr>
-        <w:t>multi</w:t>
-      </w:r>
-      <w:proofErr w:type="spellEnd"/>
-      <w:r>
-        <w:rPr>
-          <w:i/>
-        </w:rPr>
-        <w:t xml:space="preserve">-agent system for </w:t>
-      </w:r>
-      <w:proofErr w:type="spellStart"/>
-      <w:r>
-        <w:rPr>
-          <w:i/>
-        </w:rPr>
-        <w:t>chemical</w:t>
-      </w:r>
-      <w:proofErr w:type="spellEnd"/>
-      <w:r>
-        <w:rPr>
-          <w:i/>
-        </w:rPr>
-        <w:t xml:space="preserve"> </w:t>
-      </w:r>
-      <w:proofErr w:type="spellStart"/>
-      <w:r>
-        <w:rPr>
-          <w:i/>
-        </w:rPr>
-        <w:t>supply</w:t>
-      </w:r>
-      <w:proofErr w:type="spellEnd"/>
-      <w:r>
-        <w:rPr>
-          <w:i/>
-        </w:rPr>
-        <w:t xml:space="preserve"> </w:t>
-      </w:r>
-      <w:proofErr w:type="spellStart"/>
-      <w:r>
-        <w:rPr>
-          <w:i/>
-        </w:rPr>
-        <w:t>chain</w:t>
-      </w:r>
-      <w:proofErr w:type="spellEnd"/>
-      <w:r>
-        <w:rPr>
-          <w:i/>
-        </w:rPr>
-        <w:t xml:space="preserve"> </w:t>
-      </w:r>
-      <w:proofErr w:type="spellStart"/>
-      <w:r>
-        <w:rPr>
-          <w:i/>
-        </w:rPr>
-        <w:t>simulation</w:t>
-      </w:r>
-      <w:proofErr w:type="spellEnd"/>
-      <w:r>
-        <w:rPr>
-          <w:i/>
-        </w:rPr>
-        <w:t xml:space="preserve"> and management </w:t>
-      </w:r>
-      <w:proofErr w:type="spellStart"/>
-      <w:r>
-        <w:rPr>
-          <w:i/>
-        </w:rPr>
-        <w:t>support</w:t>
-      </w:r>
-      <w:proofErr w:type="spellEnd"/>
+        <w:t>A multi-agent system for chemical supply chain simulation and management support</w:t>
+      </w:r>
       <w:r>
         <w:t xml:space="preserve"> </w:t>
       </w:r>
@@ -475,86 +355,8 @@
           <w:i/>
         </w:rPr>
         <w:lastRenderedPageBreak/>
-        <w:t xml:space="preserve">Supply </w:t>
-      </w:r>
-      <w:proofErr w:type="spellStart"/>
-      <w:r>
-        <w:rPr>
-          <w:i/>
-        </w:rPr>
-        <w:t>chain</w:t>
-      </w:r>
-      <w:proofErr w:type="spellEnd"/>
-      <w:r>
-        <w:rPr>
-          <w:i/>
-        </w:rPr>
-        <w:t xml:space="preserve"> </w:t>
-      </w:r>
-      <w:proofErr w:type="spellStart"/>
-      <w:r>
-        <w:rPr>
-          <w:i/>
-        </w:rPr>
-        <w:t>simulation</w:t>
-      </w:r>
-      <w:proofErr w:type="spellEnd"/>
-      <w:r>
-        <w:rPr>
-          <w:i/>
-        </w:rPr>
-        <w:t xml:space="preserve"> - a </w:t>
-      </w:r>
-      <w:proofErr w:type="spellStart"/>
-      <w:r>
-        <w:rPr>
-          <w:i/>
-        </w:rPr>
-        <w:t>tool</w:t>
-      </w:r>
-      <w:proofErr w:type="spellEnd"/>
-      <w:r>
-        <w:rPr>
-          <w:i/>
-        </w:rPr>
-        <w:t xml:space="preserve"> for </w:t>
-      </w:r>
-      <w:proofErr w:type="spellStart"/>
-      <w:r>
-        <w:rPr>
-          <w:i/>
-        </w:rPr>
-        <w:t>education</w:t>
-      </w:r>
-      <w:proofErr w:type="spellEnd"/>
-      <w:r>
-        <w:rPr>
-          <w:i/>
-        </w:rPr>
-        <w:t xml:space="preserve">, </w:t>
-      </w:r>
-      <w:proofErr w:type="spellStart"/>
-      <w:r>
-        <w:rPr>
-          <w:i/>
-        </w:rPr>
-        <w:t>enhancement</w:t>
-      </w:r>
-      <w:proofErr w:type="spellEnd"/>
-      <w:r>
-        <w:rPr>
-          <w:i/>
-        </w:rPr>
-        <w:t xml:space="preserve"> and </w:t>
-      </w:r>
-      <w:proofErr w:type="spellStart"/>
-      <w:r>
-        <w:rPr>
-          <w:i/>
-        </w:rPr>
-        <w:t>endeavor</w:t>
-      </w:r>
-      <w:proofErr w:type="spellEnd"/>
+        <w:t>Supply chain simulation - a tool for education, enhancement and endeavor</w:t>
+      </w:r>
       <w:r>
         <w:t xml:space="preserve"> </w:t>
       </w:r>
@@ -597,15 +399,7 @@
         </w:sdtContent>
       </w:sdt>
       <w:r>
-        <w:t xml:space="preserve"> jest publikacją, która w oparciu o  Lean </w:t>
-      </w:r>
-      <w:proofErr w:type="spellStart"/>
-      <w:r>
-        <w:t>Leap</w:t>
-      </w:r>
-      <w:proofErr w:type="spellEnd"/>
-      <w:r>
-        <w:t xml:space="preserve"> Logistics Game</w:t>
+        <w:t xml:space="preserve"> jest publikacją, która w oparciu o  Lean Leap Logistics Game</w:t>
       </w:r>
       <w:r>
         <w:t xml:space="preserve"> dowodzi tezy, jako że wykorzystanie symulacji komputerowej do analizy </w:t>
@@ -622,44 +416,8 @@
         <w:rPr>
           <w:i/>
         </w:rPr>
-        <w:t xml:space="preserve">Distributed Supply Chain </w:t>
-      </w:r>
-      <w:proofErr w:type="spellStart"/>
-      <w:r>
-        <w:rPr>
-          <w:i/>
-        </w:rPr>
-        <w:t>Simulation</w:t>
-      </w:r>
-      <w:proofErr w:type="spellEnd"/>
-      <w:r>
-        <w:rPr>
-          <w:i/>
-        </w:rPr>
-        <w:t xml:space="preserve"> </w:t>
-      </w:r>
-      <w:proofErr w:type="spellStart"/>
-      <w:r>
-        <w:rPr>
-          <w:i/>
-        </w:rPr>
-        <w:t>Across</w:t>
-      </w:r>
-      <w:proofErr w:type="spellEnd"/>
-      <w:r>
-        <w:rPr>
-          <w:i/>
-        </w:rPr>
-        <w:t xml:space="preserve"> Enterprise </w:t>
-      </w:r>
-      <w:proofErr w:type="spellStart"/>
-      <w:r>
-        <w:rPr>
-          <w:i/>
-        </w:rPr>
-        <w:t>Boundaries</w:t>
-      </w:r>
-      <w:proofErr w:type="spellEnd"/>
+        <w:t>Distributed Supply Chain Simulation Across Enterprise Boundaries</w:t>
+      </w:r>
       <w:r>
         <w:t xml:space="preserve"> </w:t>
       </w:r>
@@ -717,7 +475,13 @@
         <w:t xml:space="preserve">zaimplementowanego w firmie. Drugie podejście, bardziej teoretyczne i klasyczne, opiera się </w:t>
       </w:r>
       <w:r>
-        <w:t xml:space="preserve">o modelowanie fizycznej sieci dystrybucyjnej przedsiębiorstwa i odwzorowaniu go jako układu dyskretnego. Następnie dokonywane badania modelu. </w:t>
+        <w:t>o modelowanie fizycznej sieci dystrybucyjnej przedsiębiorstwa i odwzorowaniu go jako układu dyskretnego. Następnie dokonywane</w:t>
+      </w:r>
+      <w:r>
+        <w:t xml:space="preserve"> są</w:t>
+      </w:r>
+      <w:r>
+        <w:t xml:space="preserve"> badania modelu. </w:t>
       </w:r>
       <w:r>
         <w:t xml:space="preserve">Oba podejścia porównywane są sobą pod względem wydajności oraz interoperacyjności. </w:t>
@@ -729,15 +493,7 @@
         <w:t>Stacje robocze, na których przeprowadzone były badania (</w:t>
       </w:r>
       <w:r>
-        <w:t xml:space="preserve">Sun </w:t>
-      </w:r>
-      <w:proofErr w:type="spellStart"/>
-      <w:r>
-        <w:t>UltraSparc</w:t>
-      </w:r>
-      <w:proofErr w:type="spellEnd"/>
-      <w:r>
-        <w:t xml:space="preserve"> II </w:t>
+        <w:t xml:space="preserve">Sun UltraSparc II </w:t>
       </w:r>
       <w:r>
         <w:t xml:space="preserve">250MHz) dysponują mocą obliczeniową o trzy rzędy wielkości niższą od komputera </w:t>
@@ -749,15 +505,7 @@
         <w:t>wyposażonego</w:t>
       </w:r>
       <w:r>
-        <w:t xml:space="preserve"> w procesor Intel </w:t>
-      </w:r>
-      <w:proofErr w:type="spellStart"/>
-      <w:r>
-        <w:t>Core</w:t>
-      </w:r>
-      <w:proofErr w:type="spellEnd"/>
-      <w:r>
-        <w:t xml:space="preserve"> i7 77</w:t>
+        <w:t xml:space="preserve"> w procesor Intel Core i7 77</w:t>
       </w:r>
       <w:r>
         <w:t>00K.</w:t>
@@ -1131,10 +879,10 @@
             <v:path o:extrusionok="f" gradientshapeok="t" o:connecttype="rect"/>
             <o:lock v:ext="edit" aspectratio="t"/>
           </v:shapetype>
-          <v:shape id="_x0000_i1025" type="#_x0000_t75" style="width:453pt;height:499.5pt" o:ole="">
+          <v:shape id="_x0000_i1025" type="#_x0000_t75" style="width:453.3pt;height:499pt" o:ole="">
             <v:imagedata r:id="rId8" o:title=""/>
           </v:shape>
-          <o:OLEObject Type="Embed" ProgID="Visio.Drawing.15" ShapeID="_x0000_i1025" DrawAspect="Content" ObjectID="_1571045036" r:id="rId9"/>
+          <o:OLEObject Type="Embed" ProgID="Visio.Drawing.15" ShapeID="_x0000_i1025" DrawAspect="Content" ObjectID="_1572601492" r:id="rId9"/>
         </w:object>
       </w:r>
     </w:p>
@@ -1147,27 +895,14 @@
       <w:r>
         <w:t xml:space="preserve">Rysunek </w:t>
       </w:r>
-      <w:r>
-        <w:fldChar w:fldCharType="begin"/>
-      </w:r>
-      <w:r>
-        <w:instrText xml:space="preserve"> SEQ Rysunek \* ARABIC </w:instrText>
-      </w:r>
-      <w:r>
-        <w:fldChar w:fldCharType="separate"/>
-      </w:r>
-      <w:r>
-        <w:rPr>
-          <w:noProof/>
-        </w:rPr>
-        <w:t>1</w:t>
-      </w:r>
-      <w:r>
-        <w:rPr>
-          <w:noProof/>
-        </w:rPr>
-        <w:fldChar w:fldCharType="end"/>
-      </w:r>
+      <w:fldSimple w:instr=" SEQ Rysunek \* ARABIC ">
+        <w:r>
+          <w:rPr>
+            <w:noProof/>
+          </w:rPr>
+          <w:t>1</w:t>
+        </w:r>
+      </w:fldSimple>
       <w:r>
         <w:t>- Model MRP, Źródło: Opracowanie własne</w:t>
       </w:r>
@@ -1199,7 +934,13 @@
         <w:t xml:space="preserve">) </w:t>
       </w:r>
       <w:r>
-        <w:t>stanowi główna różnice pomiędzy</w:t>
+        <w:t>stanowi główn</w:t>
+      </w:r>
+      <w:r>
+        <w:t>ą różnicę</w:t>
+      </w:r>
+      <w:r>
+        <w:t xml:space="preserve"> pomiędzy</w:t>
       </w:r>
       <w:r>
         <w:t xml:space="preserve"> modelami MRP oraz MRP II</w:t>
@@ -1438,27 +1179,14 @@
       <w:r>
         <w:t xml:space="preserve">Tabela </w:t>
       </w:r>
-      <w:r>
-        <w:fldChar w:fldCharType="begin"/>
-      </w:r>
-      <w:r>
-        <w:instrText xml:space="preserve"> SEQ Tabela \* ARABIC </w:instrText>
-      </w:r>
-      <w:r>
-        <w:fldChar w:fldCharType="separate"/>
-      </w:r>
-      <w:r>
-        <w:rPr>
-          <w:noProof/>
-        </w:rPr>
-        <w:t>1</w:t>
-      </w:r>
-      <w:r>
-        <w:rPr>
-          <w:noProof/>
-        </w:rPr>
-        <w:fldChar w:fldCharType="end"/>
-      </w:r>
+      <w:fldSimple w:instr=" SEQ Tabela \* ARABIC ">
+        <w:r>
+          <w:rPr>
+            <w:noProof/>
+          </w:rPr>
+          <w:t>1</w:t>
+        </w:r>
+      </w:fldSimple>
       <w:r>
         <w:t xml:space="preserve"> - Wykaz dodatnich elementów MRP</w:t>
       </w:r>
@@ -1618,14 +1346,12 @@
                 <w:lang w:val="en-US"/>
               </w:rPr>
             </w:pPr>
-            <w:proofErr w:type="spellStart"/>
             <w:r>
               <w:rPr>
                 <w:lang w:val="en-US"/>
               </w:rPr>
               <w:t>PchOrd</w:t>
             </w:r>
-            <w:proofErr w:type="spellEnd"/>
           </w:p>
         </w:tc>
         <w:tc>
@@ -1676,14 +1402,12 @@
                 <w:lang w:val="en-US"/>
               </w:rPr>
             </w:pPr>
-            <w:proofErr w:type="spellStart"/>
             <w:r>
               <w:rPr>
                 <w:lang w:val="en-US"/>
               </w:rPr>
               <w:t>ShipNt</w:t>
             </w:r>
-            <w:proofErr w:type="spellEnd"/>
           </w:p>
         </w:tc>
         <w:tc>
@@ -1734,14 +1458,12 @@
                 <w:lang w:val="en-US"/>
               </w:rPr>
             </w:pPr>
-            <w:proofErr w:type="spellStart"/>
             <w:r>
               <w:rPr>
                 <w:lang w:val="en-US"/>
               </w:rPr>
               <w:t>PlOrd</w:t>
             </w:r>
-            <w:proofErr w:type="spellEnd"/>
           </w:p>
         </w:tc>
         <w:tc>
@@ -1804,14 +1526,12 @@
                 <w:lang w:val="en-US"/>
               </w:rPr>
             </w:pPr>
-            <w:proofErr w:type="spellStart"/>
             <w:r>
               <w:rPr>
                 <w:lang w:val="en-US"/>
               </w:rPr>
               <w:t>PrcOrd</w:t>
             </w:r>
-            <w:proofErr w:type="spellEnd"/>
           </w:p>
         </w:tc>
         <w:tc>
@@ -1865,14 +1585,12 @@
                 <w:lang w:val="en-US"/>
               </w:rPr>
             </w:pPr>
-            <w:proofErr w:type="spellStart"/>
             <w:r>
               <w:rPr>
                 <w:lang w:val="en-US"/>
               </w:rPr>
               <w:t>QMLot</w:t>
             </w:r>
-            <w:proofErr w:type="spellEnd"/>
           </w:p>
         </w:tc>
         <w:tc>
@@ -1929,27 +1647,14 @@
       <w:r>
         <w:t xml:space="preserve">Tabela </w:t>
       </w:r>
-      <w:r>
-        <w:fldChar w:fldCharType="begin"/>
-      </w:r>
-      <w:r>
-        <w:instrText xml:space="preserve"> SEQ Tabela \* ARABIC </w:instrText>
-      </w:r>
-      <w:r>
-        <w:fldChar w:fldCharType="separate"/>
-      </w:r>
-      <w:r>
-        <w:rPr>
-          <w:noProof/>
-        </w:rPr>
-        <w:t>2</w:t>
-      </w:r>
-      <w:r>
-        <w:rPr>
-          <w:noProof/>
-        </w:rPr>
-        <w:fldChar w:fldCharType="end"/>
-      </w:r>
+      <w:fldSimple w:instr=" SEQ Tabela \* ARABIC ">
+        <w:r>
+          <w:rPr>
+            <w:noProof/>
+          </w:rPr>
+          <w:t>2</w:t>
+        </w:r>
+      </w:fldSimple>
       <w:r>
         <w:t xml:space="preserve"> - Wykaz ujemnych elementów MRP</w:t>
       </w:r>
@@ -2164,14 +1869,12 @@
                 <w:lang w:val="en-US"/>
               </w:rPr>
             </w:pPr>
-            <w:proofErr w:type="spellStart"/>
             <w:r>
               <w:rPr>
                 <w:lang w:val="en-US"/>
               </w:rPr>
               <w:t>Deliv</w:t>
             </w:r>
-            <w:proofErr w:type="spellEnd"/>
           </w:p>
         </w:tc>
         <w:tc>
@@ -2228,14 +1931,12 @@
                 <w:lang w:val="en-US"/>
               </w:rPr>
             </w:pPr>
-            <w:proofErr w:type="spellStart"/>
             <w:r>
               <w:rPr>
                 <w:lang w:val="en-US"/>
               </w:rPr>
               <w:t>DepReq</w:t>
             </w:r>
-            <w:proofErr w:type="spellEnd"/>
           </w:p>
         </w:tc>
         <w:tc>
@@ -2286,7 +1987,6 @@
                 <w:lang w:val="en-US"/>
               </w:rPr>
             </w:pPr>
-            <w:proofErr w:type="spellStart"/>
             <w:r>
               <w:rPr>
                 <w:lang w:val="en-US"/>
@@ -2299,7 +1999,6 @@
               </w:rPr>
               <w:t>Rel</w:t>
             </w:r>
-            <w:proofErr w:type="spellEnd"/>
           </w:p>
         </w:tc>
         <w:tc>
@@ -2353,14 +2052,12 @@
                 <w:lang w:val="en-US"/>
               </w:rPr>
             </w:pPr>
-            <w:proofErr w:type="spellStart"/>
             <w:r>
               <w:rPr>
                 <w:lang w:val="en-US"/>
               </w:rPr>
               <w:t>IndReq</w:t>
             </w:r>
-            <w:proofErr w:type="spellEnd"/>
           </w:p>
         </w:tc>
         <w:tc>
@@ -2476,34 +2173,21 @@
       <w:r>
         <w:t xml:space="preserve">Rysunek </w:t>
       </w:r>
-      <w:r>
-        <w:fldChar w:fldCharType="begin"/>
-      </w:r>
-      <w:r>
-        <w:instrText xml:space="preserve"> SEQ Rysunek \* ARABIC </w:instrText>
-      </w:r>
-      <w:r>
-        <w:fldChar w:fldCharType="separate"/>
+      <w:fldSimple w:instr=" SEQ Rysunek \* ARABIC ">
+        <w:r>
+          <w:rPr>
+            <w:noProof/>
+          </w:rPr>
+          <w:t>2</w:t>
+        </w:r>
+      </w:fldSimple>
+      <w:r>
+        <w:t xml:space="preserve"> - MRP Lista produktu </w:t>
       </w:r>
       <w:r>
         <w:rPr>
           <w:noProof/>
         </w:rPr>
-        <w:t>2</w:t>
-      </w:r>
-      <w:r>
-        <w:rPr>
-          <w:noProof/>
-        </w:rPr>
-        <w:fldChar w:fldCharType="end"/>
-      </w:r>
-      <w:r>
-        <w:t xml:space="preserve"> - MRP Lista produktu </w:t>
-      </w:r>
-      <w:r>
-        <w:rPr>
-          <w:noProof/>
-        </w:rPr>
         <w:t>1</w:t>
       </w:r>
     </w:p>
@@ -2518,34 +2202,13 @@
         <w:t>CS</w:t>
       </w:r>
       <w:r>
-        <w:t xml:space="preserve">] reprezentowana przez elementy Independent </w:t>
-      </w:r>
-      <w:proofErr w:type="spellStart"/>
-      <w:r>
-        <w:t>Requirement</w:t>
-      </w:r>
-      <w:proofErr w:type="spellEnd"/>
+        <w:t>] reprezentowana przez elementy Independent Requirement</w:t>
+      </w:r>
       <w:r>
         <w:t xml:space="preserve">. Obecnie żaden z klientów nie zdecydował się na założenie zamówienia – nie są spodziewane są więc żadne wysyłki – stąd brak elementów typu Order czy Delivery. </w:t>
       </w:r>
       <w:r>
-        <w:t xml:space="preserve">Nie są spodziewane również żadne zasilenia ogniw niższego rzędu, co sugeruje brak elementów </w:t>
-      </w:r>
-      <w:proofErr w:type="spellStart"/>
-      <w:r>
-        <w:t>PlORel</w:t>
-      </w:r>
-      <w:proofErr w:type="spellEnd"/>
-      <w:r>
-        <w:t xml:space="preserve">. Możliwe do zauważenia jest natomiast zasilenie z lokacji 5053. Co istotne - występuje przed momentem, gdy projekcja stanu magazynowego osiągnie poziom 0. Można więc określić próg </w:t>
-      </w:r>
-      <w:proofErr w:type="spellStart"/>
-      <w:r>
-        <w:t>repelnishmentu</w:t>
-      </w:r>
-      <w:proofErr w:type="spellEnd"/>
-      <w:r>
-        <w:t xml:space="preserve"> dla tego produktu. Wynosi on około 50 [CS]. Zwrócić uwagę należy również na wielkość samego zasilenia, która wynosi 100 [CS]. Nie jest to oczywiście wartość przypadkowa. W logice SAP dla każdego produktu określana jes</w:t>
+        <w:t>Nie są spodziewane również żadne zasilenia ogniw niższego rzędu, co sugeruje brak elementów PlORel. Możliwe do zauważenia jest natomiast zasilenie z lokacji 5053. Co istotne - występuje przed momentem, gdy projekcja stanu magazynowego osiągnie poziom 0. Można więc określić próg repelnishmentu dla tego produktu. Wynosi on około 50 [CS]. Zwrócić uwagę należy również na wielkość samego zasilenia, która wynosi 100 [CS]. Nie jest to oczywiście wartość przypadkowa. W logice SAP dla każdego produktu określana jes</w:t>
       </w:r>
       <w:r>
         <w:t>t rozdzielczość replenishmentu – minimalna ilość produktu, która może być dostarczona z ogniwa wyższego rzędu. W tym przypadku wynosi ona 100 [CS]. Nie wynika ona z żadnej kalkulacji, a jest odzwierciedleniem biznesowych realiów. W tym konkretnym przypadku do lokacji A751 możemy dostarczyć minimum jedną paletę, a dla produktu 83725610 oznacza to równowartość 100 kartonów [CS].</w:t>
@@ -2617,34 +2280,21 @@
       <w:r>
         <w:t xml:space="preserve">Rysunek </w:t>
       </w:r>
-      <w:r>
-        <w:fldChar w:fldCharType="begin"/>
-      </w:r>
-      <w:r>
-        <w:instrText xml:space="preserve"> SEQ Rysunek \* ARABIC </w:instrText>
-      </w:r>
-      <w:r>
-        <w:fldChar w:fldCharType="separate"/>
+      <w:fldSimple w:instr=" SEQ Rysunek \* ARABIC ">
+        <w:r>
+          <w:rPr>
+            <w:noProof/>
+          </w:rPr>
+          <w:t>3</w:t>
+        </w:r>
+      </w:fldSimple>
+      <w:r>
+        <w:t xml:space="preserve"> - MRP </w:t>
       </w:r>
       <w:r>
         <w:rPr>
           <w:noProof/>
         </w:rPr>
-        <w:t>3</w:t>
-      </w:r>
-      <w:r>
-        <w:rPr>
-          <w:noProof/>
-        </w:rPr>
-        <w:fldChar w:fldCharType="end"/>
-      </w:r>
-      <w:r>
-        <w:t xml:space="preserve"> - MRP </w:t>
-      </w:r>
-      <w:r>
-        <w:rPr>
-          <w:noProof/>
-        </w:rPr>
         <w:t>Lista produktu 2</w:t>
       </w:r>
     </w:p>
@@ -2659,31 +2309,7 @@
         <w:t xml:space="preserve"> sytuacją. </w:t>
       </w:r>
       <w:r>
-        <w:t xml:space="preserve">W pierwszej kolejności uwagę należy zwrócić na obecność elementów </w:t>
-      </w:r>
-      <w:proofErr w:type="spellStart"/>
-      <w:r>
-        <w:t>Quality</w:t>
-      </w:r>
-      <w:proofErr w:type="spellEnd"/>
-      <w:r>
-        <w:t xml:space="preserve"> </w:t>
-      </w:r>
-      <w:proofErr w:type="spellStart"/>
-      <w:r>
-        <w:t>Inspection</w:t>
-      </w:r>
-      <w:proofErr w:type="spellEnd"/>
-      <w:r>
-        <w:t xml:space="preserve"> Lot oraz </w:t>
-      </w:r>
-      <w:proofErr w:type="spellStart"/>
-      <w:r>
-        <w:t>Process</w:t>
-      </w:r>
-      <w:proofErr w:type="spellEnd"/>
-      <w:r>
-        <w:t xml:space="preserve"> Order. Sugerują one od razu, że lokacja 2725 jest w rzeczywistości fabryką. Ponieważ oba te elementy występują jednocześnie (tzn. z tą samą datą) wyciągnąć można wniosek, że zlecona została produkcja 1452 [CS] produktu. W chwili generowania listy wyprodukowano już 396 [CS], ciągle odbywa się produkcja pozostałych 1056 [CS]. Wyprodukowane 396 [CS] nie są jednak możliwe do wykorzystania d</w:t>
+        <w:t>W pierwszej kolejności uwagę należy zwrócić na obecność elementów Quality Inspection Lot oraz Process Order. Sugerują one od razu, że lokacja 2725 jest w rzeczywistości fabryką. Ponieważ oba te elementy występują jednocześnie (tzn. z tą samą datą) wyciągnąć można wniosek, że zlecona została produkcja 1452 [CS] produktu. W chwili generowania listy wyprodukowano już 396 [CS], ciągle odbywa się produkcja pozostałych 1056 [CS]. Wyprodukowane 396 [CS] nie są jednak możliwe do wykorzystania d</w:t>
       </w:r>
       <w:r>
         <w:t>o wysyłki lub s</w:t>
@@ -2698,15 +2324,7 @@
         <w:t xml:space="preserve"> ponieważ nie została przeprowadzona kontrola jakości produktów – nie są one jeszcze zapasem.</w:t>
       </w:r>
       <w:r>
-        <w:t xml:space="preserve"> 10.08 zaplanowana jest kolejna produkcja. Ponieważ nie została jeszcze ona zlecona, a jedynie wstępnie zaplanowana, reprezentowana jest przez MRP element, którym jest </w:t>
-      </w:r>
-      <w:proofErr w:type="spellStart"/>
-      <w:r>
-        <w:t>Planned</w:t>
-      </w:r>
-      <w:proofErr w:type="spellEnd"/>
-      <w:r>
-        <w:t xml:space="preserve"> Order.</w:t>
+        <w:t xml:space="preserve"> 10.08 zaplanowana jest kolejna produkcja. Ponieważ nie została jeszcze ona zlecona, a jedynie wstępnie zaplanowana, reprezentowana jest przez MRP element, którym jest Planned Order.</w:t>
       </w:r>
     </w:p>
     <w:p>
@@ -2780,42 +2398,21 @@
       <w:r>
         <w:t xml:space="preserve">Rysunek </w:t>
       </w:r>
-      <w:r>
-        <w:fldChar w:fldCharType="begin"/>
-      </w:r>
-      <w:r>
-        <w:instrText xml:space="preserve"> SEQ Rysunek \* ARABIC </w:instrText>
-      </w:r>
-      <w:r>
-        <w:fldChar w:fldCharType="separate"/>
-      </w:r>
-      <w:r>
-        <w:rPr>
-          <w:noProof/>
-        </w:rPr>
-        <w:t>4</w:t>
-      </w:r>
-      <w:r>
-        <w:rPr>
-          <w:noProof/>
-        </w:rPr>
-        <w:fldChar w:fldCharType="end"/>
-      </w:r>
+      <w:fldSimple w:instr=" SEQ Rysunek \* ARABIC ">
+        <w:r>
+          <w:rPr>
+            <w:noProof/>
+          </w:rPr>
+          <w:t>4</w:t>
+        </w:r>
+      </w:fldSimple>
       <w:r>
         <w:t xml:space="preserve"> - MRP lista produktu 3</w:t>
       </w:r>
     </w:p>
     <w:p>
       <w:r>
-        <w:t xml:space="preserve">Jest to przypadek zdecydowanie bardziej skomplikowany niż dwa poprzednie. W momencie generowania MRP listy do dyspozycji mamy 347 [CS]. Kolejne 324 [CS] znajdują się w tranzycie – odzwierciedlone jest to za pomocą elementu </w:t>
-      </w:r>
-      <w:proofErr w:type="spellStart"/>
-      <w:r>
-        <w:t>Shipment</w:t>
-      </w:r>
-      <w:proofErr w:type="spellEnd"/>
-      <w:r>
-        <w:t xml:space="preserve"> Notification. </w:t>
+        <w:t xml:space="preserve">Jest to przypadek zdecydowanie bardziej skomplikowany niż dwa poprzednie. W momencie generowania MRP listy do dyspozycji mamy 347 [CS]. Kolejne 324 [CS] znajdują się w tranzycie – odzwierciedlone jest to za pomocą elementu Shipment Notification. </w:t>
       </w:r>
       <w:r>
         <w:t>Ogniwem zasilającym jest 2621.</w:t>
@@ -2823,44 +2420,12 @@
     </w:p>
     <w:p>
       <w:r>
-        <w:t xml:space="preserve">Zarówno obecnie dostępny zapas jak, produkty w tranzycie, jak i przyszłe </w:t>
-      </w:r>
-      <w:proofErr w:type="spellStart"/>
-      <w:r>
-        <w:t>replenishmenty</w:t>
-      </w:r>
-      <w:proofErr w:type="spellEnd"/>
-      <w:r>
-        <w:t xml:space="preserve"> wykorzystywane zostaną do produkcji wyższego rzędu. Zdradza to obecność zapotrzebowania zależnego. Część z tej produkcji została już zlecona (potwierdzone zapotrzebowania zależne – Order </w:t>
-      </w:r>
-      <w:proofErr w:type="spellStart"/>
-      <w:r>
-        <w:t>Reservation</w:t>
-      </w:r>
-      <w:proofErr w:type="spellEnd"/>
-      <w:r>
-        <w:t xml:space="preserve">), część produkcji pozostają nadal w fazie planowania (Dependent </w:t>
-      </w:r>
-      <w:proofErr w:type="spellStart"/>
-      <w:r>
-        <w:t>Requirement</w:t>
-      </w:r>
-      <w:proofErr w:type="spellEnd"/>
-      <w:r>
-        <w:t>).</w:t>
-      </w:r>
-    </w:p>
-    <w:p>
-      <w:r>
-        <w:t xml:space="preserve">Aby zaspokoić przyszłe zapotrzebowania zależne występujące w lokacji 2727 konieczne jest uzupełnienie zapasu – stąd wygenerowane są kolejne zasilenia z lokacji 2621. Jak widać – w żadnym momencie projekcja stanu magazynowego nie jest mniejsza niż 0. Oznacza to, występuje równowaga pomiędzy występującymi </w:t>
-      </w:r>
-      <w:proofErr w:type="spellStart"/>
-      <w:r>
-        <w:t>zapotrzebowaniami</w:t>
-      </w:r>
-      <w:proofErr w:type="spellEnd"/>
-      <w:r>
-        <w:t xml:space="preserve"> i zasileniami.</w:t>
+        <w:t>Zarówno obecnie dostępny zapas jak, produkty w tranzycie, jak i przyszłe replenishmenty wykorzystywane zostaną do produkcji wyższego rzędu. Zdradza to obecność zapotrzebowania zależnego. Część z tej produkcji została już zlecona (potwierdzone zapotrzebowania zależne – Order Reservation), część produkcji pozostają nadal w fazie planowania (Dependent Requirement).</w:t>
+      </w:r>
+    </w:p>
+    <w:p>
+      <w:r>
+        <w:t>Aby zaspokoić przyszłe zapotrzebowania zależne występujące w lokacji 2727 konieczne jest uzupełnienie zapasu – stąd wygenerowane są kolejne zasilenia z lokacji 2621. Jak widać – w żadnym momencie projekcja stanu magazynowego nie jest mniejsza niż 0. Oznacza to, występuje równowaga pomiędzy występującymi zapotrzebowaniami i zasileniami.</w:t>
       </w:r>
     </w:p>
     <w:p>
@@ -2868,31 +2433,7 @@
         <w:t>Nie jest również prognozowana sprzedaż produktu w lokacji 2727</w:t>
       </w:r>
       <w:r>
-        <w:t xml:space="preserve"> – nie występują żadne </w:t>
-      </w:r>
-      <w:proofErr w:type="spellStart"/>
-      <w:r>
-        <w:t>zapotrzebownia</w:t>
-      </w:r>
-      <w:proofErr w:type="spellEnd"/>
-      <w:r>
-        <w:t xml:space="preserve"> niezależne (Independent </w:t>
-      </w:r>
-      <w:proofErr w:type="spellStart"/>
-      <w:r>
-        <w:t>Requirement</w:t>
-      </w:r>
-      <w:proofErr w:type="spellEnd"/>
-      <w:r>
-        <w:t xml:space="preserve">). Z tego powodu nie jest konieczne definiowanie progu replenishmentu buforującego wahania </w:t>
-      </w:r>
-      <w:proofErr w:type="spellStart"/>
-      <w:r>
-        <w:t>zapotrzebownia</w:t>
-      </w:r>
-      <w:proofErr w:type="spellEnd"/>
-      <w:r>
-        <w:t xml:space="preserve"> i dostaw. </w:t>
+        <w:t xml:space="preserve"> – nie występują żadne zapotrzebownia niezależne (Independent Requirement). Z tego powodu nie jest konieczne definiowanie progu replenishmentu buforującego wahania zapotrzebownia i dostaw. </w:t>
       </w:r>
       <w:r>
         <w:t xml:space="preserve"> </w:t>
@@ -3020,48 +2561,20 @@
         <w:rPr>
           <w:rFonts w:eastAsiaTheme="minorEastAsia"/>
         </w:rPr>
-        <w:t xml:space="preserve">, gdy </w:t>
-      </w:r>
-      <w:proofErr w:type="spellStart"/>
-      <w:r>
+        <w:t>, gdy replenishmenty potrzebne są jedynie, by osiągnąć parametry bezpieczeństwa.  Nastręcza to problemów zarówno podczas planowania produkcji, jak i dystrybucji (kiedy dzielimy produkty pomiędzy ogniwami niższego rzędu, gdzie źródła powstawania zapotrzebowani mogą być znacząco różne).</w:t>
+      </w:r>
+    </w:p>
+    <w:p>
+      <w:pPr>
         <w:rPr>
           <w:rFonts w:eastAsiaTheme="minorEastAsia"/>
         </w:rPr>
-        <w:t>replenishmenty</w:t>
-      </w:r>
-      <w:proofErr w:type="spellEnd"/>
+      </w:pPr>
       <w:r>
         <w:rPr>
           <w:rFonts w:eastAsiaTheme="minorEastAsia"/>
         </w:rPr>
-        <w:t xml:space="preserve"> potrzebne są jedynie, by osiągnąć parametry bezpieczeństwa.  Nastręcza to problemów zarówno podczas planowania produkcji, jak i dystrybucji (kiedy dzielimy produkty pomiędzy ogniwami niższego rzędu, gdzie źródła powstawania zapotrzebowani mogą być znacząco różne).</w:t>
-      </w:r>
-    </w:p>
-    <w:p>
-      <w:pPr>
-        <w:rPr>
-          <w:rFonts w:eastAsiaTheme="minorEastAsia"/>
-        </w:rPr>
-      </w:pPr>
-      <w:r>
-        <w:rPr>
-          <w:rFonts w:eastAsiaTheme="minorEastAsia"/>
-        </w:rPr>
-        <w:t xml:space="preserve">Trzecim głównym ograniczeniem logiki MRP jest brak możliwości kontrolowania przepływu materiałów w sieci. Jest to problem, który dotyczyć będzie przede wszystkim sieci i złożonej strukturze, w której występują wielopoziomowe </w:t>
-      </w:r>
-      <w:proofErr w:type="spellStart"/>
-      <w:r>
-        <w:rPr>
-          <w:rFonts w:eastAsiaTheme="minorEastAsia"/>
-        </w:rPr>
-        <w:t>replenishmenty</w:t>
-      </w:r>
-      <w:proofErr w:type="spellEnd"/>
-      <w:r>
-        <w:rPr>
-          <w:rFonts w:eastAsiaTheme="minorEastAsia"/>
-        </w:rPr>
-        <w:t xml:space="preserve">.  W takich przypadkach MRP nie posiada informacji na temat tego, w których ogniwach sieci najkorzystniej jest </w:t>
+        <w:t xml:space="preserve">Trzecim głównym ograniczeniem logiki MRP jest brak możliwości kontrolowania przepływu materiałów w sieci. Jest to problem, który dotyczyć będzie przede wszystkim sieci i złożonej strukturze, w której występują wielopoziomowe replenishmenty.  W takich przypadkach MRP nie posiada informacji na temat tego, w których ogniwach sieci najkorzystniej jest </w:t>
       </w:r>
       <w:r>
         <w:rPr>
@@ -3115,15 +2628,7 @@
     </w:p>
     <w:p>
       <w:r>
-        <w:t xml:space="preserve">W rozdziałach 2.3.2 oraz 2.3.3 omówione zostaną 2 rozwiązania, które eliminują omówione wcześniej ograniczenia. Mogą to być rozwiązania dostarczone bezpośrednio przez SAP, dostosowane do potrzeb konkretnego przedsiębiorstwa, jak i produkty zewnętrznych dostawców zintegrowane z </w:t>
-      </w:r>
-      <w:proofErr w:type="spellStart"/>
-      <w:r>
-        <w:t>SAPem</w:t>
-      </w:r>
-      <w:proofErr w:type="spellEnd"/>
-      <w:r>
-        <w:t xml:space="preserve">. </w:t>
+        <w:t xml:space="preserve">W rozdziałach 2.3.2 oraz 2.3.3 omówione zostaną 2 rozwiązania, które eliminują omówione wcześniej ograniczenia. Mogą to być rozwiązania dostarczone bezpośrednio przez SAP, dostosowane do potrzeb konkretnego przedsiębiorstwa, jak i produkty zewnętrznych dostawców zintegrowane z SAPem. </w:t>
       </w:r>
     </w:p>
     <w:p>
@@ -3136,15 +2641,7 @@
     </w:p>
     <w:p>
       <w:r>
-        <w:t xml:space="preserve">Główne ograniczenia MRP w kontekście planowania produkcji dotyczyły braku algorytmów balansowania oraz nadawania priorytetów produkcji, a także konieczność rozpatrywania zbiorczych </w:t>
-      </w:r>
-      <w:proofErr w:type="spellStart"/>
-      <w:r>
-        <w:t>zaporzebowań</w:t>
-      </w:r>
-      <w:proofErr w:type="spellEnd"/>
-      <w:r>
-        <w:t xml:space="preserve"> w sieci zamiast aktualnego stanu każdego z węzłów. Odpowiedź na ten problem stanowi oprogramowanie klasy APS</w:t>
+        <w:t>Główne ograniczenia MRP w kontekście planowania produkcji dotyczyły braku algorytmów balansowania oraz nadawania priorytetów produkcji, a także konieczność rozpatrywania zbiorczych zaporzebowań w sieci zamiast aktualnego stanu każdego z węzłów. Odpowiedź na ten problem stanowi oprogramowanie klasy APS</w:t>
       </w:r>
       <w:r>
         <w:rPr>
@@ -3245,30 +2742,14 @@
         <w:rPr>
           <w:b/>
         </w:rPr>
-        <w:t xml:space="preserve">Minimum </w:t>
-      </w:r>
-      <w:proofErr w:type="spellStart"/>
+        <w:t xml:space="preserve">Minimum Cost </w:t>
+      </w:r>
       <w:r>
         <w:rPr>
           <w:b/>
         </w:rPr>
-        <w:t>Cost</w:t>
-      </w:r>
-      <w:proofErr w:type="spellEnd"/>
-      <w:r>
-        <w:rPr>
-          <w:b/>
-        </w:rPr>
-        <w:t xml:space="preserve"> </w:t>
-      </w:r>
-      <w:proofErr w:type="spellStart"/>
-      <w:r>
-        <w:rPr>
-          <w:b/>
-        </w:rPr>
         <w:t>Flow</w:t>
       </w:r>
-      <w:proofErr w:type="spellEnd"/>
       <w:r>
         <w:t xml:space="preserve"> - m</w:t>
       </w:r>
@@ -3298,15 +2779,7 @@
         <w:t>Balansowanie produkcji na poziomie dnia/tygodnia/miesiąca, możliwość planowania produkcji z wyprzedzeniem, kiedy spodziewane są problemy z dostępnością zasobów produkcyjnych</w:t>
       </w:r>
       <w:r>
-        <w:t xml:space="preserve"> w przyszłości (tzw. </w:t>
-      </w:r>
-      <w:proofErr w:type="spellStart"/>
-      <w:r>
-        <w:t>prebuild</w:t>
-      </w:r>
-      <w:proofErr w:type="spellEnd"/>
-      <w:r>
-        <w:t>)</w:t>
+        <w:t xml:space="preserve"> w przyszłości (tzw. prebuild)</w:t>
       </w:r>
       <w:r>
         <w:t>.</w:t>
@@ -3359,54 +2832,38 @@
         <w:ind w:left="851"/>
       </w:pPr>
       <w:r>
-        <w:t xml:space="preserve">Możliwość przeprowadzania analiz </w:t>
-      </w:r>
-      <w:proofErr w:type="spellStart"/>
-      <w:r>
-        <w:t>what-if</w:t>
-      </w:r>
-      <w:proofErr w:type="spellEnd"/>
+        <w:t xml:space="preserve">Możliwość przeprowadzania analiz what-if </w:t>
+      </w:r>
+      <w:r>
+        <w:t>w celu oceniania różnych potencjalnych scenariuszy planowania produkcji</w:t>
+      </w:r>
+      <w:r>
+        <w:t>.</w:t>
+      </w:r>
+    </w:p>
+    <w:p>
+      <w:pPr>
+        <w:pStyle w:val="Nagwek3"/>
+      </w:pPr>
+      <w:r>
+        <w:t>APO</w:t>
+      </w:r>
+    </w:p>
+    <w:p>
+      <w:r>
+        <w:t>Moduł APO</w:t>
+      </w:r>
+      <w:r>
+        <w:rPr>
+          <w:rStyle w:val="Odwoanieprzypisudolnego"/>
+        </w:rPr>
+        <w:footnoteReference w:id="14"/>
+      </w:r>
       <w:r>
         <w:t xml:space="preserve"> </w:t>
       </w:r>
       <w:r>
-        <w:t>w celu oceniania różnych potencjalnych scenariuszy planowania produkcji</w:t>
-      </w:r>
-      <w:r>
-        <w:t>.</w:t>
-      </w:r>
-    </w:p>
-    <w:p>
-      <w:pPr>
-        <w:pStyle w:val="Nagwek3"/>
-      </w:pPr>
-      <w:r>
-        <w:t>APO</w:t>
-      </w:r>
-    </w:p>
-    <w:p>
-      <w:r>
-        <w:t>Moduł APO</w:t>
-      </w:r>
-      <w:r>
-        <w:rPr>
-          <w:rStyle w:val="Odwoanieprzypisudolnego"/>
-        </w:rPr>
-        <w:footnoteReference w:id="14"/>
-      </w:r>
-      <w:r>
-        <w:t xml:space="preserve"> </w:t>
-      </w:r>
-      <w:r>
-        <w:t xml:space="preserve">odpowiada za udoskonalone planowanie dystrybucji. Jego główną różnicą względem planowania MRP jest tworzenie dwóch równoległych planów </w:t>
-      </w:r>
-      <w:proofErr w:type="spellStart"/>
-      <w:r>
-        <w:t>replenishmetnów</w:t>
-      </w:r>
-      <w:proofErr w:type="spellEnd"/>
-      <w:r>
-        <w:t xml:space="preserve"> generowanych za pomocą dwóch silników:</w:t>
+        <w:t>odpowiada za udoskonalone planowanie dystrybucji. Jego główną różnicą względem planowania MRP jest tworzenie dwóch równoległych planów replenishmetnów generowanych za pomocą dwóch silników:</w:t>
       </w:r>
     </w:p>
     <w:p/>
@@ -3419,14 +2876,12 @@
         </w:numPr>
         <w:ind w:left="1134"/>
       </w:pPr>
-      <w:proofErr w:type="spellStart"/>
       <w:r>
         <w:rPr>
           <w:b/>
         </w:rPr>
         <w:t>Optimizer</w:t>
       </w:r>
-      <w:proofErr w:type="spellEnd"/>
       <w:r>
         <w:t xml:space="preserve"> – tworzy plan w krótkim horyzoncie (6 tygodni), oparty jest na ograniczonych zasobach</w:t>
       </w:r>
@@ -3443,14 +2898,12 @@
         </w:numPr>
         <w:ind w:left="1134"/>
       </w:pPr>
-      <w:proofErr w:type="spellStart"/>
       <w:r>
         <w:rPr>
           <w:b/>
         </w:rPr>
         <w:t>Heuristic</w:t>
       </w:r>
-      <w:proofErr w:type="spellEnd"/>
       <w:r>
         <w:t xml:space="preserve"> </w:t>
       </w:r>
@@ -3472,16 +2925,11 @@
     </w:p>
     <w:p>
       <w:r>
-        <w:t xml:space="preserve">Plan generowany przez </w:t>
-      </w:r>
-      <w:proofErr w:type="spellStart"/>
-      <w:r>
-        <w:t>Optimizer</w:t>
+        <w:t>Plan generowany przez Optimizer</w:t>
       </w:r>
       <w:r>
         <w:t>a</w:t>
       </w:r>
-      <w:proofErr w:type="spellEnd"/>
       <w:r>
         <w:t xml:space="preserve"> jest więc wykorzystywany podczas </w:t>
       </w:r>
@@ -3492,15 +2940,7 @@
         <w:t>stworzony</w:t>
       </w:r>
       <w:r>
-        <w:t xml:space="preserve"> przez </w:t>
-      </w:r>
-      <w:proofErr w:type="spellStart"/>
-      <w:r>
-        <w:t>Heuristic</w:t>
-      </w:r>
-      <w:proofErr w:type="spellEnd"/>
-      <w:r>
-        <w:t xml:space="preserve"> będzie stanowić bazę do planowania produkcji. APO, podobnie jak APS wymaga zdefiniowania kosztów (kar) za magazynowanie produktu w danym węźle sieci, a także wykraczania poza zdefiniowane okno zapasu. Tworzenie planu dystrybucji polega więc na minimalizowania kosztów w sieci.</w:t>
+        <w:t xml:space="preserve"> przez Heuristic będzie stanowić bazę do planowania produkcji. APO, podobnie jak APS wymaga zdefiniowania kosztów (kar) za magazynowanie produktu w danym węźle sieci, a także wykraczania poza zdefiniowane okno zapasu. Tworzenie planu dystrybucji polega więc na minimalizowania kosztów w sieci.</w:t>
       </w:r>
     </w:p>
     <w:p>
@@ -3532,42 +2972,12 @@
         </w:numPr>
         <w:ind w:left="567"/>
       </w:pPr>
-      <w:proofErr w:type="spellStart"/>
       <w:r>
         <w:rPr>
           <w:b/>
         </w:rPr>
-        <w:t>Invetory</w:t>
-      </w:r>
-      <w:proofErr w:type="spellEnd"/>
-      <w:r>
-        <w:rPr>
-          <w:b/>
-        </w:rPr>
-        <w:t xml:space="preserve"> </w:t>
-      </w:r>
-      <w:proofErr w:type="spellStart"/>
-      <w:r>
-        <w:rPr>
-          <w:b/>
-        </w:rPr>
-        <w:t>Assignment</w:t>
-      </w:r>
-      <w:proofErr w:type="spellEnd"/>
-      <w:r>
-        <w:rPr>
-          <w:b/>
-        </w:rPr>
-        <w:t xml:space="preserve"> </w:t>
-      </w:r>
-      <w:proofErr w:type="spellStart"/>
-      <w:r>
-        <w:rPr>
-          <w:b/>
-        </w:rPr>
-        <w:t>Tool</w:t>
-      </w:r>
-      <w:proofErr w:type="spellEnd"/>
+        <w:t>Invetory Assignment Tool</w:t>
+      </w:r>
       <w:r>
         <w:t xml:space="preserve"> – narzędzie agregujące wszystkie informacje niezb</w:t>
       </w:r>
@@ -3593,19 +3003,11 @@
         </w:numPr>
         <w:ind w:left="567"/>
       </w:pPr>
-      <w:proofErr w:type="spellStart"/>
       <w:r>
         <w:rPr>
           <w:b/>
         </w:rPr>
-        <w:t>Coverage</w:t>
-      </w:r>
-      <w:proofErr w:type="spellEnd"/>
-      <w:r>
-        <w:rPr>
-          <w:b/>
-        </w:rPr>
-        <w:t xml:space="preserve"> Report</w:t>
+        <w:t>Coverage Report</w:t>
       </w:r>
       <w:r>
         <w:t xml:space="preserve"> – projekcja stanu magazynowanego produktu we wszystkich ogniwach w sieci</w:t>
@@ -3636,16 +3038,8 @@
         <w:rPr>
           <w:b/>
         </w:rPr>
-        <w:t xml:space="preserve">Planning </w:t>
-      </w:r>
-      <w:proofErr w:type="spellStart"/>
-      <w:r>
-        <w:rPr>
-          <w:b/>
-        </w:rPr>
-        <w:t>Book</w:t>
-      </w:r>
-      <w:proofErr w:type="spellEnd"/>
+        <w:t>Planning Book</w:t>
+      </w:r>
       <w:r>
         <w:t xml:space="preserve"> – </w:t>
       </w:r>
@@ -3662,15 +3056,7 @@
         <w:t xml:space="preserve"> pozwala</w:t>
       </w:r>
       <w:r>
-        <w:t xml:space="preserve"> dokonywać analiz projekcji stanu magazynowego oraz analiz </w:t>
-      </w:r>
-      <w:proofErr w:type="spellStart"/>
-      <w:r>
-        <w:t>what-if</w:t>
-      </w:r>
-      <w:proofErr w:type="spellEnd"/>
-      <w:r>
-        <w:t xml:space="preserve"> w zdefiniowanych agregacjach czasowych: dobowych, tygodniowych, miesięcznych</w:t>
+        <w:t xml:space="preserve"> dokonywać analiz projekcji stanu magazynowego oraz analiz what-if w zdefiniowanych agregacjach czasowych: dobowych, tygodniowych, miesięcznych</w:t>
       </w:r>
       <w:r>
         <w:t>.</w:t>
@@ -3691,14 +3077,12 @@
         </w:numPr>
         <w:ind w:left="567"/>
       </w:pPr>
-      <w:proofErr w:type="spellStart"/>
       <w:r>
         <w:rPr>
           <w:b/>
         </w:rPr>
         <w:t>Interchangeability</w:t>
       </w:r>
-      <w:proofErr w:type="spellEnd"/>
       <w:r>
         <w:t xml:space="preserve"> – narzędzie umożliwiające łącznie par produktów PIPO</w:t>
       </w:r>
@@ -3734,30 +3118,8 @@
         <w:rPr>
           <w:b/>
         </w:rPr>
-        <w:t xml:space="preserve">Time </w:t>
-      </w:r>
-      <w:proofErr w:type="spellStart"/>
-      <w:r>
-        <w:rPr>
-          <w:b/>
-        </w:rPr>
-        <w:t>Phased</w:t>
-      </w:r>
-      <w:proofErr w:type="spellEnd"/>
-      <w:r>
-        <w:rPr>
-          <w:b/>
-        </w:rPr>
-        <w:t xml:space="preserve"> </w:t>
-      </w:r>
-      <w:proofErr w:type="spellStart"/>
-      <w:r>
-        <w:rPr>
-          <w:b/>
-        </w:rPr>
-        <w:t>Safety</w:t>
-      </w:r>
-      <w:proofErr w:type="spellEnd"/>
+        <w:t>Time Phased Safety</w:t>
+      </w:r>
       <w:r>
         <w:t xml:space="preserve"> – funkcjonalność umożliwiająca tworzenie profili bezpieczeństwa zależnych od czasu. </w:t>
       </w:r>
@@ -3786,16 +3148,8 @@
         <w:rPr>
           <w:b/>
         </w:rPr>
-        <w:t xml:space="preserve">Integracja z Business </w:t>
-      </w:r>
-      <w:proofErr w:type="spellStart"/>
-      <w:r>
-        <w:rPr>
-          <w:b/>
-        </w:rPr>
-        <w:t>Warehouse</w:t>
-      </w:r>
-      <w:proofErr w:type="spellEnd"/>
+        <w:t>Integracja z Business Warehouse</w:t>
+      </w:r>
       <w:r>
         <w:t xml:space="preserve"> (SAP BO)</w:t>
       </w:r>
@@ -3851,7 +3205,24 @@
     </w:p>
     <w:p>
       <w:r>
-        <w:t xml:space="preserve">Co pozostanie jednak bez zmian to sama logika kalkulacji MRP wraz z jej ograniczeniami, nomenklatura samych elementów MRP omówionych w rozdziale 2.2., a także sposób przeglądania wyników kalkulacji zgodny z konwencją MRP Listy w SAP. Wszystkie dane stałe (Master Data), a także składowe samego modelu oraz referencje pomiędzy nimi a SAP omówione zostały dokładnie w rozdziale 3. </w:t>
+        <w:t xml:space="preserve">Co pozostanie jednak bez zmian to sama logika kalkulacji MRP wraz z jej ograniczeniami, nomenklatura samych elementów MRP omówionych w rozdziale 2.2., a także sposób przeglądania wyników kalkulacji zgodny z konwencją MRP Listy w SAP. </w:t>
+      </w:r>
+    </w:p>
+    <w:p>
+      <w:r>
+        <w:t>Możliwe byłoby w tym momencie dokonanie pewnej krytyki implementowanego rozwiązania. Jeżeli powszechnie dostępne są pewne komercyjne rozwiązania umożliwiające minimalizację lub wręcz eliminację niedoskonałości modelu MRP, jaki sens ma przeprowadzanie kalkulacji i wyciąganie wniosków w oparciu o symulację komputerową pozbawioną cech systemów APO lub APS? Jest to pytanie co najmniej słuszne, lecz odpowiedź na nie jest prosta. Systemy klasy APO/APS rozszerzają możliwości MRP, lecz nie zastępują go zupełnie. Istnieje ponadto wiele procesów, których rozwiązania te nie są w stanie pokryć. Najlepszym przykładem może być długoterminowe planowanie materiałowe, które w wielu rzeczywistych przedsiębiorstwach ciągle przeprowadzane jest ręcznie, tylko i wyłącznie na podstawie list MRP. Tak więc możliwe staje się wyciągnięcie dosyć prostego wniosku, opartego na powszechnej w informatyce zasadzie GI-GO</w:t>
+      </w:r>
+      <w:r>
+        <w:rPr>
+          <w:rStyle w:val="Odwoanieprzypisudolnego"/>
+        </w:rPr>
+        <w:footnoteReference w:id="16"/>
+      </w:r>
+      <w:r>
+        <w:t xml:space="preserve"> -  </w:t>
+      </w:r>
+      <w:r>
+        <w:t>jeżeli systemy rozszerzające funkcjonalności MRP zasilane są danymi niskiej jakości, również i one generować będą nie znaczące tak wiele rezultaty. Co jest również istotne – wiele generycznych wniosków dotyczących zarządzania łańcuchem dostaw poczynionych w wyniku rzeczonej symulacji będzie mogło znaleźć zastosowanie w przypadku przedsiębiorstw wykorzystujących APO/APS.</w:t>
       </w:r>
     </w:p>
     <w:p>
@@ -3872,26 +3243,188 @@
       </w:r>
     </w:p>
     <w:p>
-      <w:pPr>
-        <w:pStyle w:val="Nagwek3"/>
-      </w:pPr>
-      <w:r>
-        <w:t>Elementy modelu</w:t>
-      </w:r>
-    </w:p>
-    <w:p>
-      <w:pPr>
-        <w:keepNext/>
+      <w:r>
+        <w:t xml:space="preserve">Zaimplementowany w symulacji model odpowiada sieci dystrybucyjnej przedsiębiorstwa X. Składa się z 9 ogniw, które reprezentują fizyczne miejsca składowania dóbr. Przepływ dóbr w sieci pomiędzy parą dwóch dowolnych ogniw jest wyłącznie jednokierunkowy. </w:t>
+      </w:r>
+      <w:r>
+        <w:t xml:space="preserve">Wyłącznie jedno ogniwo w całej sieci to </w:t>
+      </w:r>
+      <w:r>
+        <w:t>tzw. customer facing DC</w:t>
+      </w:r>
+      <w:r>
+        <w:rPr>
+          <w:rStyle w:val="Odwoanieprzypisudolnego"/>
+        </w:rPr>
+        <w:footnoteReference w:id="17"/>
+      </w:r>
+      <w:r>
+        <w:t xml:space="preserve"> (</w:t>
+      </w:r>
+      <w:r>
+        <w:fldChar w:fldCharType="begin"/>
+      </w:r>
+      <w:r>
+        <w:instrText xml:space="preserve"> REF _Ref498852285 \h </w:instrText>
+      </w:r>
+      <w:r>
+        <w:fldChar w:fldCharType="separate"/>
+      </w:r>
+      <w:r>
+        <w:t xml:space="preserve">Rysunek </w:t>
+      </w:r>
+      <w:r>
+        <w:rPr>
+          <w:noProof/>
+        </w:rPr>
+        <w:t>5</w:t>
+      </w:r>
+      <w:r>
+        <w:fldChar w:fldCharType="end"/>
+      </w:r>
+      <w:r>
+        <w:t>,</w:t>
+      </w:r>
+      <w:r>
+        <w:t xml:space="preserve"> sygnatura 2621). Produkty wytwarzane są w czterech fabrykach </w:t>
+      </w:r>
+      <w:r>
+        <w:t>(</w:t>
+      </w:r>
+      <w:r>
+        <w:fldChar w:fldCharType="begin"/>
+      </w:r>
+      <w:r>
+        <w:instrText xml:space="preserve"> REF _Ref498852285 \h </w:instrText>
+      </w:r>
+      <w:r>
+        <w:fldChar w:fldCharType="separate"/>
+      </w:r>
+      <w:r>
+        <w:t xml:space="preserve">Rysunek </w:t>
+      </w:r>
+      <w:r>
+        <w:rPr>
+          <w:noProof/>
+        </w:rPr>
+        <w:t>5</w:t>
+      </w:r>
+      <w:r>
+        <w:fldChar w:fldCharType="end"/>
+      </w:r>
+      <w:r>
+        <w:t>, sygnatury 5053, 4850, 4853, 2725). Wszystkie dobra importowane poddawane są kontroli celnej i składowane są w magazynie celnym (</w:t>
+      </w:r>
+      <w:r>
+        <w:fldChar w:fldCharType="begin"/>
+      </w:r>
+      <w:r>
+        <w:instrText xml:space="preserve"> REF _Ref498852285 \h </w:instrText>
+      </w:r>
+      <w:r>
+        <w:fldChar w:fldCharType="separate"/>
+      </w:r>
+      <w:r>
+        <w:t xml:space="preserve">Rysunek </w:t>
+      </w:r>
+      <w:r>
+        <w:rPr>
+          <w:noProof/>
+        </w:rPr>
+        <w:t>5</w:t>
+      </w:r>
+      <w:r>
+        <w:fldChar w:fldCharType="end"/>
+      </w:r>
+      <w:r>
+        <w:t>, sygnatura 2751). Dodatkowo zasilenia z niektórych fabryk nie odbywają się bezpośrednio, lecz z przeładunkiem w pośrednim centrum dystrybucyjnym (</w:t>
+      </w:r>
+      <w:r>
+        <w:fldChar w:fldCharType="begin"/>
+      </w:r>
+      <w:r>
+        <w:instrText xml:space="preserve"> REF _Ref498852285 \h </w:instrText>
+      </w:r>
+      <w:r>
+        <w:fldChar w:fldCharType="separate"/>
+      </w:r>
+      <w:r>
+        <w:t xml:space="preserve">Rysunek </w:t>
+      </w:r>
+      <w:r>
+        <w:rPr>
+          <w:noProof/>
+        </w:rPr>
+        <w:t>5</w:t>
+      </w:r>
+      <w:r>
+        <w:fldChar w:fldCharType="end"/>
+      </w:r>
+      <w:r>
+        <w:t>, sygnatura 9979)</w:t>
+      </w:r>
+      <w:r>
+        <w:t>. Ostatnim elementem w sieci są dwa centra manipulacji (</w:t>
+      </w:r>
+      <w:r>
+        <w:fldChar w:fldCharType="begin"/>
+      </w:r>
+      <w:r>
+        <w:instrText xml:space="preserve"> REF _Ref498852285 \h </w:instrText>
+      </w:r>
+      <w:r>
+        <w:fldChar w:fldCharType="separate"/>
+      </w:r>
+      <w:r>
+        <w:t xml:space="preserve">Rysunek </w:t>
+      </w:r>
+      <w:r>
+        <w:rPr>
+          <w:noProof/>
+        </w:rPr>
+        <w:t>5</w:t>
+      </w:r>
+      <w:r>
+        <w:fldChar w:fldCharType="end"/>
+      </w:r>
+      <w:r>
+        <w:t>, sygnatury 2727 oraz 2742), w których świadczone są VAS</w:t>
+      </w:r>
+      <w:r>
+        <w:rPr>
+          <w:rStyle w:val="Odwoanieprzypisudolnego"/>
+        </w:rPr>
+        <w:footnoteReference w:id="18"/>
+      </w:r>
+      <w:r>
+        <w:t xml:space="preserve">. Do nich trafiają gotowe produkty, które podlegają manipulacji i wracają do głównego centrum dystrybucyjnego </w:t>
+      </w:r>
+      <w:r>
+        <w:t>już jako inne dobra.</w:t>
+      </w:r>
+    </w:p>
+    <w:p>
+      <w:r>
+        <w:t xml:space="preserve">Na opisanym w tym rozdziale modelu prowadzone będą wszystkie badania, jednak nie oznacza to w żadnym wypadku, że stworzona aplikacja </w:t>
+      </w:r>
+      <w:r>
+        <w:t xml:space="preserve">posiada ten model twardo zapisany w kodzie. Wręcz przeciwnie – wszystko konfigurowalne jest z poziomu użytkownika, a zaimplementowane algorytmy gwarantują poprawność obliczeń dla dowolnego modelu sieci. </w:t>
+      </w:r>
+    </w:p>
+    <w:p/>
+    <w:p>
+      <w:pPr>
         <w:ind w:firstLine="0"/>
+        <w:jc w:val="center"/>
       </w:pPr>
       <w:r>
         <w:rPr>
           <w:noProof/>
         </w:rPr>
         <w:drawing>
-          <wp:inline distT="0" distB="0" distL="0" distR="0" wp14:anchorId="66175A30" wp14:editId="170BF457">
-            <wp:extent cx="5760720" cy="3237865"/>
-            <wp:effectExtent l="0" t="0" r="0" b="635"/>
+          <wp:inline distT="0" distB="0" distL="0" distR="0" wp14:anchorId="7D18164E" wp14:editId="201CB1EA">
+            <wp:extent cx="4619625" cy="2595651"/>
+            <wp:effectExtent l="0" t="0" r="0" b="0"/>
             <wp:docPr id="3" name="Picture 3"/>
             <wp:cNvGraphicFramePr>
               <a:graphicFrameLocks xmlns:a="http://schemas.openxmlformats.org/drawingml/2006/main" noChangeAspect="1"/>
@@ -3904,7 +3437,13 @@
                     <pic:cNvPicPr/>
                   </pic:nvPicPr>
                   <pic:blipFill>
-                    <a:blip r:embed="rId13"/>
+                    <a:blip r:embed="rId13">
+                      <a:extLst>
+                        <a:ext uri="{28A0092B-C50C-407E-A947-70E740481C1C}">
+                          <a14:useLocalDpi xmlns:a14="http://schemas.microsoft.com/office/drawing/2010/main" val="0"/>
+                        </a:ext>
+                      </a:extLst>
+                    </a:blip>
                     <a:stretch>
                       <a:fillRect/>
                     </a:stretch>
@@ -3912,7 +3451,7 @@
                   <pic:spPr>
                     <a:xfrm>
                       <a:off x="0" y="0"/>
-                      <a:ext cx="5760720" cy="3237865"/>
+                      <a:ext cx="4672624" cy="2625430"/>
                     </a:xfrm>
                     <a:prstGeom prst="rect">
                       <a:avLst/>
@@ -3931,49 +3470,476 @@
         <w:ind w:firstLine="0"/>
         <w:jc w:val="center"/>
       </w:pPr>
+      <w:bookmarkStart w:id="0" w:name="_Ref498852174"/>
+      <w:bookmarkStart w:id="1" w:name="_Ref498852285"/>
       <w:r>
         <w:t xml:space="preserve">Rysunek </w:t>
       </w:r>
-      <w:r>
-        <w:fldChar w:fldCharType="begin"/>
-      </w:r>
-      <w:r>
-        <w:instrText xml:space="preserve"> SEQ Rysunek \* ARABIC </w:instrText>
-      </w:r>
-      <w:r>
-        <w:fldChar w:fldCharType="separate"/>
-      </w:r>
-      <w:r>
-        <w:rPr>
-          <w:noProof/>
-        </w:rPr>
-        <w:t>5</w:t>
-      </w:r>
-      <w:r>
-        <w:rPr>
-          <w:noProof/>
-        </w:rPr>
-        <w:fldChar w:fldCharType="end"/>
-      </w:r>
+      <w:fldSimple w:instr=" SEQ Rysunek \* ARABIC ">
+        <w:r>
+          <w:rPr>
+            <w:noProof/>
+          </w:rPr>
+          <w:t>5</w:t>
+        </w:r>
+      </w:fldSimple>
+      <w:bookmarkEnd w:id="1"/>
       <w:r>
         <w:t xml:space="preserve"> - Struktura badanego łańcucha dostaw</w:t>
       </w:r>
-    </w:p>
+      <w:bookmarkEnd w:id="0"/>
+    </w:p>
+    <w:p/>
     <w:p>
       <w:pPr>
         <w:pStyle w:val="Nagwek3"/>
       </w:pPr>
       <w:r>
+        <w:t>Elementy modelu</w:t>
+      </w:r>
+    </w:p>
+    <w:p>
+      <w:r>
+        <w:t>W omawianym modelu można wyróżnić cztery główne elementy:</w:t>
+      </w:r>
+    </w:p>
+    <w:p>
+      <w:pPr>
+        <w:pStyle w:val="Akapitzlist"/>
+        <w:numPr>
+          <w:ilvl w:val="0"/>
+          <w:numId w:val="10"/>
+        </w:numPr>
+      </w:pPr>
+      <w:r>
+        <w:t>Lokacje (</w:t>
+      </w:r>
+      <w:r>
+        <w:rPr>
+          <w:i/>
+        </w:rPr>
+        <w:t>LOCATIONS</w:t>
+      </w:r>
+      <w:r>
+        <w:t>)</w:t>
+      </w:r>
+    </w:p>
+    <w:p>
+      <w:pPr>
+        <w:pStyle w:val="Akapitzlist"/>
+        <w:numPr>
+          <w:ilvl w:val="0"/>
+          <w:numId w:val="10"/>
+        </w:numPr>
+      </w:pPr>
+      <w:r>
+        <w:t>Produkty (</w:t>
+      </w:r>
+      <w:r>
+        <w:rPr>
+          <w:i/>
+        </w:rPr>
+        <w:t>PRODUCTS</w:t>
+      </w:r>
+      <w:r>
+        <w:t>)</w:t>
+      </w:r>
+    </w:p>
+    <w:p>
+      <w:pPr>
+        <w:pStyle w:val="Akapitzlist"/>
+        <w:numPr>
+          <w:ilvl w:val="0"/>
+          <w:numId w:val="10"/>
+        </w:numPr>
+      </w:pPr>
+      <w:r>
+        <w:t>Ścieżki transportowe (</w:t>
+      </w:r>
+      <w:r>
+        <w:rPr>
+          <w:i/>
+        </w:rPr>
+        <w:t>TLANES</w:t>
+      </w:r>
+      <w:r>
+        <w:t>)</w:t>
+      </w:r>
+    </w:p>
+    <w:p>
+      <w:pPr>
+        <w:pStyle w:val="Akapitzlist"/>
+        <w:numPr>
+          <w:ilvl w:val="0"/>
+          <w:numId w:val="10"/>
+        </w:numPr>
+      </w:pPr>
+      <w:r>
+        <w:t>Parametry bezpieczeństwa (</w:t>
+      </w:r>
+      <w:r>
+        <w:rPr>
+          <w:i/>
+        </w:rPr>
+        <w:t>SAFETIES</w:t>
+      </w:r>
+      <w:r>
+        <w:t>)</w:t>
+      </w:r>
+    </w:p>
+    <w:p>
+      <w:r>
+        <w:t>Zbiór lokacji określa ogniwa łańcucha dostaw. Jest to generyczna kategoria opisująca wszystkie węzły w sieci dystrybucyjnej, niezależnie od ich kategorii. Każda lokacja posiada unikalną sygnaturę (</w:t>
+      </w:r>
+      <w:r>
+        <w:rPr>
+          <w:i/>
+        </w:rPr>
+        <w:t>plantcode</w:t>
+      </w:r>
+      <w:r>
+        <w:t>)</w:t>
+      </w:r>
+      <w:r>
+        <w:t>, która jest jej wyróżnikiem. Aby lokacje były łatwo rozróżnialne dla użytkownika, do każdej lokacji można przypisać również opis (</w:t>
+      </w:r>
+      <w:r>
+        <w:rPr>
+          <w:i/>
+        </w:rPr>
+        <w:t>desceription</w:t>
+      </w:r>
+      <w:r>
+        <w:t>), w którym zawarte mogę być dodatkowe informacje takie jak np. nazwa fabryki, czy centrum dystrybucyjnego. Konieczne jest również określenie typu lokacji (</w:t>
+      </w:r>
+      <w:r>
+        <w:rPr>
+          <w:i/>
+        </w:rPr>
+        <w:t>type</w:t>
+      </w:r>
+      <w:r>
+        <w:t xml:space="preserve">), który jednoznacznie odpowiada na pytanie, czy dana lokacja jest węzłem wytwarzającym dobra (typu </w:t>
+      </w:r>
+      <w:r>
+        <w:rPr>
+          <w:i/>
+        </w:rPr>
+        <w:t>P</w:t>
+      </w:r>
+      <w:r>
+        <w:t xml:space="preserve">), czy węzłem przesyłającym je dalej, lub miejscem ich konsumpcji (w obu przypadkach – typ </w:t>
+      </w:r>
+      <w:r>
+        <w:rPr>
+          <w:i/>
+        </w:rPr>
+        <w:t>F</w:t>
+      </w:r>
+      <w:r>
+        <w:t>).</w:t>
+      </w:r>
+    </w:p>
+    <w:p>
+      <w:r>
+        <w:t>Zbiór produktów określa przestrzeń dóbr przepływających przez sieć dystrybucyjną. Każdy z nich posiada unikalną sygnaturę (</w:t>
+      </w:r>
+      <w:r>
+        <w:rPr>
+          <w:i/>
+        </w:rPr>
+        <w:t>gcas</w:t>
+      </w:r>
+      <w:r>
+        <w:t>), który pozwala na jednoznaczną identyfikację produktu podczas wszystkich przepływów informacji występujących wewnątrz przedsiębiorstwa. Nie musi on jednocześnie być wykorzystywany przez klientów, którzy znacznie częściej opierają się na kodach kreskowych (EAN</w:t>
+      </w:r>
+      <w:r>
+        <w:rPr>
+          <w:rStyle w:val="Odwoanieprzypisudolnego"/>
+        </w:rPr>
+        <w:footnoteReference w:id="19"/>
+      </w:r>
+      <w:r>
+        <w:t>). Każdy produkt posiada również opis (</w:t>
+      </w:r>
+      <w:r>
+        <w:rPr>
+          <w:i/>
+        </w:rPr>
+        <w:t>description</w:t>
+      </w:r>
+      <w:r>
+        <w:t xml:space="preserve">), który ułatwia jego identyfikację. Może on np. zawierać nazwę handlową dobra, rozmiar produktu, ilość opakować w jednostce itd. </w:t>
+      </w:r>
+      <w:r>
+        <w:t xml:space="preserve">Są to informacje zupełnie zbędne z punktu widzenia planowania zapotrzebowania materiałowego, jednak bardzo przydatne z punktu widzenia operatora systemu. </w:t>
+      </w:r>
+      <w:r>
+        <w:t>Kolejną istotną cechą produktu jest jego jednostka miary (</w:t>
+      </w:r>
+      <w:r>
+        <w:rPr>
+          <w:i/>
+        </w:rPr>
+        <w:t>uom</w:t>
+      </w:r>
+      <w:r>
+        <w:t xml:space="preserve">), która </w:t>
+      </w:r>
+      <w:r>
+        <w:t>określa jak mierzmy ilość produktu (czy jest to kilogram, sztuka, paleta itp.). Konieczne jest również określenie typu dobra (</w:t>
+      </w:r>
+      <w:r>
+        <w:rPr>
+          <w:i/>
+        </w:rPr>
+        <w:t>type</w:t>
+      </w:r>
+      <w:r>
+        <w:t>), by możliwe było zidentyfikowanie, czy jest to wyrób gotowy (</w:t>
+      </w:r>
+      <w:r>
+        <w:rPr>
+          <w:i/>
+        </w:rPr>
+        <w:t>FERT</w:t>
+      </w:r>
+      <w:r>
+        <w:t>), półprodukt (</w:t>
+      </w:r>
+      <w:r>
+        <w:rPr>
+          <w:i/>
+        </w:rPr>
+        <w:t>HALB</w:t>
+      </w:r>
+      <w:r>
+        <w:t>), materiał surowy (</w:t>
+      </w:r>
+      <w:r>
+        <w:rPr>
+          <w:i/>
+        </w:rPr>
+        <w:t>RAW</w:t>
+      </w:r>
+      <w:r>
+        <w:t>), czy też opakowanie (</w:t>
+      </w:r>
+      <w:r>
+        <w:rPr>
+          <w:i/>
+        </w:rPr>
+        <w:t>PACK</w:t>
+      </w:r>
+      <w:r>
+        <w:t>). Determinuje to również pozycję w hierarchii wykonywanych obliczeń. Najpierw kalkulowane są zapotrzebowania niezależne (czyli produktów końcowych), a dopiero później zależne (czyli pochodne planowanej produkcji i dystrybucji). Ostatnią rozpatrywaną cechą produktu jest jego wielkość zaokrąglania (</w:t>
+      </w:r>
+      <w:r>
+        <w:rPr>
+          <w:i/>
+        </w:rPr>
+        <w:t>roundval</w:t>
+      </w:r>
+      <w:r>
+        <w:t>). Określa jednocześnie minimalną ilość produktu, którą można przesłać pomiędzy ogniwami w sieci, a także</w:t>
+      </w:r>
+      <w:r>
+        <w:t xml:space="preserve"> wielkość replenishmentu (który jest zawsze jej wielokrotnością). </w:t>
+      </w:r>
+      <w:r>
         <w:lastRenderedPageBreak/>
+        <w:t>Konieczność jej stosowania wynika z fizycznych i biznesowych ograniczeń – np. braku możliwości przewiezienia ilości mniejszej niż jedna paleta.</w:t>
+      </w:r>
+    </w:p>
+    <w:p>
+      <w:r>
+        <w:t>Kolejnym elementem modelu są ścieżki transportowe. Określają one relacje pomiędzy poszczególnymi ogniwami w sieci – ogniwo początkowe (</w:t>
+      </w:r>
+      <w:r>
+        <w:rPr>
+          <w:i/>
+        </w:rPr>
+        <w:t>startloc</w:t>
+      </w:r>
+      <w:r>
+        <w:t>) oraz ogniwo docelowe (</w:t>
+      </w:r>
+      <w:r>
+        <w:rPr>
+          <w:i/>
+        </w:rPr>
+        <w:t>endloc</w:t>
+      </w:r>
+      <w:r>
+        <w:t xml:space="preserve">). </w:t>
+      </w:r>
+      <w:r>
+        <w:t xml:space="preserve"> </w:t>
+      </w:r>
+      <w:r>
+        <w:t>Zwarte są tutaj również informacje na temat czasu trwania transportu pomiędzy ogniwami (</w:t>
+      </w:r>
+      <w:r>
+        <w:rPr>
+          <w:i/>
+        </w:rPr>
+        <w:t>duration</w:t>
+      </w:r>
+      <w:r>
+        <w:t>) oraz fizycznej odległości pomiędzy nimi (</w:t>
+      </w:r>
+      <w:r>
+        <w:rPr>
+          <w:i/>
+        </w:rPr>
+        <w:t>distance</w:t>
+      </w:r>
+      <w:r>
+        <w:t>).</w:t>
+      </w:r>
+    </w:p>
+    <w:p>
+      <w:r>
+        <w:t>Ostatnim, ale niekoniecznie najmniej ważnym, elementem zaimplementowanego modelu są parametry bezpieczeństwa.</w:t>
+      </w:r>
+      <w:r>
+        <w:t xml:space="preserve"> Rozumieć je należy jako parametry definiujące progi replenishmentu dla każdej pary (</w:t>
+      </w:r>
+      <w:r>
+        <w:rPr>
+          <w:i/>
+        </w:rPr>
+        <w:t>product, location</w:t>
+      </w:r>
+      <w:r>
+        <w:t xml:space="preserve">). </w:t>
+      </w:r>
+      <w:r>
+        <w:t xml:space="preserve">Zasadniczo rozróżnić możemy dwie strategie generowania zasileń. Statyczną, na podstawie stałej, zadanej wielkości oraz dynamiczną, która gwarantuje pokrycie na </w:t>
+      </w:r>
+      <w:r>
+        <w:rPr>
+          <w:i/>
+        </w:rPr>
+        <w:t>n</w:t>
+      </w:r>
+      <w:r>
+        <w:t xml:space="preserve"> jednostek czasu, niezależnie od wielkości zapotrzebowań występujących w tak określonym oknie czasowym. W stworzonym modelu znajduje to za odzwierciedlenie w dwóch parametrach</w:t>
+      </w:r>
+      <w:r>
+        <w:t>.</w:t>
+      </w:r>
+      <w:r>
+        <w:t xml:space="preserve"> </w:t>
+      </w:r>
+      <w:r>
+        <w:t>S</w:t>
+      </w:r>
+      <w:r>
+        <w:t>trategi</w:t>
+      </w:r>
+      <w:r>
+        <w:t>a</w:t>
+      </w:r>
+      <w:r>
+        <w:t xml:space="preserve"> (</w:t>
+      </w:r>
+      <w:r>
+        <w:rPr>
+          <w:i/>
+        </w:rPr>
+        <w:t>strategy</w:t>
+      </w:r>
+      <w:r>
+        <w:t>)</w:t>
+      </w:r>
+      <w:r>
+        <w:t>, informacje nas w jaki sposób generowane będą zasilenia, a pokrycie (</w:t>
+      </w:r>
+      <w:r>
+        <w:rPr>
+          <w:i/>
+        </w:rPr>
+        <w:t>quantity</w:t>
+      </w:r>
+      <w:r>
+        <w:t>) odpowiada na pytanie poniżej jakiego progu wymagany będzie replenishment, albo na jak długo w przyszłość chcemy zapewnić pokrycie materiałowe.</w:t>
+      </w:r>
+    </w:p>
+    <w:p>
+      <w:pPr>
+        <w:pStyle w:val="Nagwek3"/>
+      </w:pPr>
+      <w:r>
         <w:t>Założenia upraszczające model</w:t>
       </w:r>
     </w:p>
     <w:p>
+      <w:r>
+        <w:t xml:space="preserve">Pomimo, że każda tworzona symulacja komputerowa z natury zakładać powinna implementację modelu pozwalającego na uzyskanie jak najdokładniejszych wyników, niektóre zjawiska istniejące w rzeczywistości są trudne (czy też niemożliwe) do odtworzenia podczas </w:t>
+      </w:r>
+      <w:r>
+        <w:t xml:space="preserve">procesu </w:t>
+      </w:r>
+      <w:r>
+        <w:t>modelowania.</w:t>
+      </w:r>
+    </w:p>
+    <w:p>
+      <w:r>
+        <w:t xml:space="preserve">Jednym z najpoważniejszych problemów </w:t>
+      </w:r>
+      <w:r>
+        <w:t xml:space="preserve">występujących w łańcuchach dostaw jest wspominany w rozdziale 2.1 efekt byczego bicza – nawet małe zaburzenia występujące na początku łańcucha dostaw mogą doprowadzić do bardzo dużych zaburzeń na jego końcu. Źródeł takich zaburzeń może być wiele – począwszy od niedokładnej prognozy sprzedaży, poprzez opóźnienia w załadunku/rozładunku pojazdów, uszkodzenie towaru w magazynie, katastrofę naturalną, spóźnienie się auta na prom, skończywszy na promocji dla konsumentów, która nie była komunikowana przez klientów i idące za tym zwiększone zapotrzebowanie materiałowe. </w:t>
+      </w:r>
+    </w:p>
+    <w:p>
+      <w:r>
+        <w:t xml:space="preserve">Choć z </w:t>
+      </w:r>
+      <w:r>
+        <w:t xml:space="preserve">technicznego </w:t>
+      </w:r>
+      <w:r>
+        <w:t xml:space="preserve">punktu widzenia możliwe jest zasymulowanie dowolnego z tych zjawisk, sporne jest czynienie tego bez określonego kontekstu biznesowego. Dlatego w stworzonym modelu rozpatrywane nie będą elementarne źródła takich zakłóceń. Zebrane one zostaną w grupę np. opóźnionej dostawy towaru, albo </w:t>
+      </w:r>
+      <w:r>
+        <w:t>niedostępności towaru pomimo wcześniejszej awizacji. Dla tak generycznie określonych problemów badanie będzie zachowanie się modelu. Podobnie również wrażliwość modelu badana będzie dla zgeneralizowanych czynników.</w:t>
+      </w:r>
+    </w:p>
+    <w:p>
+      <w:r>
+        <w:lastRenderedPageBreak/>
+        <w:t xml:space="preserve">Kolejnym uproszczeniem jest rozdzielczość czasu. </w:t>
+      </w:r>
+      <w:r>
+        <w:t>W rzeczywistych przypadkach częstokroć godziny decydują o powodzeniu lub braku powodzenia określonego przedsięwzięcia.</w:t>
+      </w:r>
+      <w:bookmarkStart w:id="2" w:name="_GoBack"/>
+      <w:bookmarkEnd w:id="2"/>
+    </w:p>
+    <w:p>
+      <w:pPr>
+        <w:pStyle w:val="Nagwek2"/>
+      </w:pPr>
+      <w:r>
+        <w:t>Wybór technologii wykorzystanej do stworzenia symulacji</w:t>
+      </w:r>
+    </w:p>
+    <w:p>
       <w:pPr>
         <w:pStyle w:val="Nagwek3"/>
       </w:pPr>
       <w:r>
-        <w:t>Algorytmy regulujące funkcjonowanie modelu</w:t>
+        <w:t>Wymagania dotyczące technologii</w:t>
+      </w:r>
+    </w:p>
+    <w:p>
+      <w:pPr>
+        <w:pStyle w:val="Nagwek3"/>
+      </w:pPr>
+      <w:r>
+        <w:t>Przegląd technologii</w:t>
       </w:r>
     </w:p>
     <w:p>
@@ -3981,7 +3947,25 @@
         <w:pStyle w:val="Nagwek2"/>
       </w:pPr>
       <w:r>
-        <w:t>Wybór technologii wykorzystanej do stworzenia symulacji</w:t>
+        <w:t>Architektura aplikacji</w:t>
+      </w:r>
+    </w:p>
+    <w:p/>
+    <w:p>
+      <w:pPr>
+        <w:pStyle w:val="Nagwek1"/>
+      </w:pPr>
+      <w:r>
+        <w:lastRenderedPageBreak/>
+        <w:t>Symulacja komputerowa</w:t>
+      </w:r>
+    </w:p>
+    <w:p>
+      <w:pPr>
+        <w:pStyle w:val="Nagwek2"/>
+      </w:pPr>
+      <w:r>
+        <w:t>Kluczowe wskaźniki efektywności</w:t>
       </w:r>
     </w:p>
     <w:p>
@@ -3989,7 +3973,7 @@
         <w:pStyle w:val="Nagwek3"/>
       </w:pPr>
       <w:r>
-        <w:t>Wymagania dotyczące technologii</w:t>
+        <w:t>Motywacja wyboru określonych wskaźników</w:t>
       </w:r>
     </w:p>
     <w:p>
@@ -3997,7 +3981,7 @@
         <w:pStyle w:val="Nagwek3"/>
       </w:pPr>
       <w:r>
-        <w:t>Przegląd technologii</w:t>
+        <w:t>Definicje</w:t>
       </w:r>
     </w:p>
     <w:p>
@@ -4005,7 +3989,71 @@
         <w:pStyle w:val="Nagwek2"/>
       </w:pPr>
       <w:r>
-        <w:t>Architektura aplikacji</w:t>
+        <w:t>Scenariusze testowe</w:t>
+      </w:r>
+    </w:p>
+    <w:p>
+      <w:pPr>
+        <w:pStyle w:val="Nagwek3"/>
+      </w:pPr>
+      <w:r>
+        <w:t>Zaburzenia występujące w rzeczywistych łańcuchach dostaw</w:t>
+      </w:r>
+    </w:p>
+    <w:p>
+      <w:pPr>
+        <w:pStyle w:val="Nagwek3"/>
+      </w:pPr>
+      <w:r>
+        <w:t>Scenariusz 1</w:t>
+      </w:r>
+    </w:p>
+    <w:p>
+      <w:pPr>
+        <w:pStyle w:val="Nagwek3"/>
+      </w:pPr>
+      <w:r>
+        <w:t>Scenariusz 2</w:t>
+      </w:r>
+    </w:p>
+    <w:p>
+      <w:pPr>
+        <w:pStyle w:val="Nagwek3"/>
+      </w:pPr>
+      <w:r>
+        <w:t>Scenariusz 3</w:t>
+      </w:r>
+    </w:p>
+    <w:p>
+      <w:pPr>
+        <w:pStyle w:val="Nagwek3"/>
+      </w:pPr>
+      <w:r>
+        <w:t>Scenariusz 4</w:t>
+      </w:r>
+    </w:p>
+    <w:p>
+      <w:pPr>
+        <w:pStyle w:val="Nagwek2"/>
+      </w:pPr>
+      <w:r>
+        <w:t>Dane testowe</w:t>
+      </w:r>
+    </w:p>
+    <w:p>
+      <w:pPr>
+        <w:pStyle w:val="Nagwek3"/>
+      </w:pPr>
+      <w:r>
+        <w:t>Informacje o danych testowych</w:t>
+      </w:r>
+    </w:p>
+    <w:p>
+      <w:pPr>
+        <w:pStyle w:val="Nagwek3"/>
+      </w:pPr>
+      <w:r>
+        <w:t>Pochodzenie danych testowych</w:t>
       </w:r>
     </w:p>
     <w:p>
@@ -4013,7 +4061,7 @@
         <w:pStyle w:val="Nagwek1"/>
       </w:pPr>
       <w:r>
-        <w:t>Symulacja komputerowa</w:t>
+        <w:t>Wyniki</w:t>
       </w:r>
     </w:p>
     <w:p>
@@ -4021,7 +4069,7 @@
         <w:pStyle w:val="Nagwek2"/>
       </w:pPr>
       <w:r>
-        <w:t>Kluczowe wskaźniki efektywności</w:t>
+        <w:t>Omówienie uzyskanych rezultatów</w:t>
       </w:r>
     </w:p>
     <w:p>
@@ -4029,7 +4077,7 @@
         <w:pStyle w:val="Nagwek3"/>
       </w:pPr>
       <w:r>
-        <w:t>Motywacja wyboru określonych wskaźników</w:t>
+        <w:t>Scenariusz 1</w:t>
       </w:r>
     </w:p>
     <w:p>
@@ -4037,7 +4085,31 @@
         <w:pStyle w:val="Nagwek3"/>
       </w:pPr>
       <w:r>
-        <w:t>Definicje</w:t>
+        <w:t>Scenariusz 2</w:t>
+      </w:r>
+    </w:p>
+    <w:p>
+      <w:pPr>
+        <w:pStyle w:val="Nagwek3"/>
+      </w:pPr>
+      <w:r>
+        <w:t>Scenariusz 3</w:t>
+      </w:r>
+    </w:p>
+    <w:p>
+      <w:pPr>
+        <w:pStyle w:val="Nagwek3"/>
+      </w:pPr>
+      <w:r>
+        <w:t>Scenariusz 4</w:t>
+      </w:r>
+    </w:p>
+    <w:p>
+      <w:pPr>
+        <w:pStyle w:val="Nagwek1"/>
+      </w:pPr>
+      <w:r>
+        <w:t>Podsumowanie</w:t>
       </w:r>
     </w:p>
     <w:p>
@@ -4045,47 +4117,16 @@
         <w:pStyle w:val="Nagwek2"/>
       </w:pPr>
       <w:r>
-        <w:t>Scenariusze testowe</w:t>
-      </w:r>
-    </w:p>
-    <w:p>
-      <w:pPr>
-        <w:pStyle w:val="Nagwek3"/>
-      </w:pPr>
-      <w:r>
-        <w:t>Zaburzenia występujące w rzeczywistych łańcuchach dostaw</w:t>
-      </w:r>
-    </w:p>
-    <w:p>
-      <w:pPr>
-        <w:pStyle w:val="Nagwek3"/>
-      </w:pPr>
-      <w:r>
-        <w:t>Scenariusz 1</w:t>
-      </w:r>
-    </w:p>
-    <w:p>
-      <w:pPr>
-        <w:pStyle w:val="Nagwek3"/>
-      </w:pPr>
-      <w:r>
-        <w:t>Scenariusz 2</w:t>
-      </w:r>
-    </w:p>
-    <w:p>
-      <w:pPr>
-        <w:pStyle w:val="Nagwek3"/>
-      </w:pPr>
-      <w:r>
-        <w:t>Scenariusz 3</w:t>
-      </w:r>
-    </w:p>
-    <w:p>
-      <w:pPr>
-        <w:pStyle w:val="Nagwek3"/>
-      </w:pPr>
-      <w:r>
-        <w:t>Scenariusz 4</w:t>
+        <w:t xml:space="preserve">Weryfikacja </w:t>
+      </w:r>
+      <w:r>
+        <w:t>postawionych</w:t>
+      </w:r>
+      <w:r>
+        <w:t xml:space="preserve"> </w:t>
+      </w:r>
+      <w:r>
+        <w:t>tez</w:t>
       </w:r>
     </w:p>
     <w:p>
@@ -4093,121 +4134,23 @@
         <w:pStyle w:val="Nagwek2"/>
       </w:pPr>
       <w:r>
-        <w:t>Dane testowe</w:t>
-      </w:r>
-    </w:p>
-    <w:p>
-      <w:pPr>
-        <w:pStyle w:val="Nagwek3"/>
-      </w:pPr>
-      <w:r>
-        <w:t>Informacje o danych testowych</w:t>
-      </w:r>
-    </w:p>
-    <w:p>
-      <w:pPr>
-        <w:pStyle w:val="Nagwek3"/>
-      </w:pPr>
-      <w:r>
-        <w:t>Pochodzenie danych testowych</w:t>
-      </w:r>
-    </w:p>
-    <w:p/>
+        <w:t>Wnioski</w:t>
+      </w:r>
+    </w:p>
     <w:p>
       <w:pPr>
         <w:pStyle w:val="Nagwek1"/>
       </w:pPr>
       <w:r>
+        <w:t>Załączniki</w:t>
+      </w:r>
+    </w:p>
+    <w:p>
+      <w:pPr>
+        <w:pStyle w:val="Nagwek2"/>
+      </w:pPr>
+      <w:r>
         <w:lastRenderedPageBreak/>
-        <w:t>Wyniki</w:t>
-      </w:r>
-    </w:p>
-    <w:p>
-      <w:pPr>
-        <w:pStyle w:val="Nagwek2"/>
-      </w:pPr>
-      <w:r>
-        <w:t>Omówienie uzyskanych rezultatów</w:t>
-      </w:r>
-    </w:p>
-    <w:p>
-      <w:pPr>
-        <w:pStyle w:val="Nagwek3"/>
-      </w:pPr>
-      <w:r>
-        <w:t>Scenariusz 1</w:t>
-      </w:r>
-    </w:p>
-    <w:p>
-      <w:pPr>
-        <w:pStyle w:val="Nagwek3"/>
-      </w:pPr>
-      <w:r>
-        <w:t>Scenariusz 2</w:t>
-      </w:r>
-    </w:p>
-    <w:p>
-      <w:pPr>
-        <w:pStyle w:val="Nagwek3"/>
-      </w:pPr>
-      <w:r>
-        <w:t>Scenariusz 3</w:t>
-      </w:r>
-    </w:p>
-    <w:p>
-      <w:pPr>
-        <w:pStyle w:val="Nagwek3"/>
-      </w:pPr>
-      <w:r>
-        <w:t>Scenariusz 4</w:t>
-      </w:r>
-    </w:p>
-    <w:p>
-      <w:pPr>
-        <w:pStyle w:val="Nagwek1"/>
-      </w:pPr>
-      <w:r>
-        <w:t>Podsumowanie</w:t>
-      </w:r>
-    </w:p>
-    <w:p>
-      <w:pPr>
-        <w:pStyle w:val="Nagwek2"/>
-      </w:pPr>
-      <w:r>
-        <w:t xml:space="preserve">Weryfikacja </w:t>
-      </w:r>
-      <w:r>
-        <w:t>postawionych</w:t>
-      </w:r>
-      <w:r>
-        <w:t xml:space="preserve"> </w:t>
-      </w:r>
-      <w:r>
-        <w:t>tez</w:t>
-      </w:r>
-    </w:p>
-    <w:p>
-      <w:pPr>
-        <w:pStyle w:val="Nagwek2"/>
-      </w:pPr>
-      <w:r>
-        <w:t>Wnioski</w:t>
-      </w:r>
-    </w:p>
-    <w:p>
-      <w:pPr>
-        <w:pStyle w:val="Nagwek1"/>
-      </w:pPr>
-      <w:r>
-        <w:t>Załączniki</w:t>
-      </w:r>
-    </w:p>
-    <w:p>
-      <w:pPr>
-        <w:pStyle w:val="Nagwek2"/>
-      </w:pPr>
-      <w:r>
         <w:t xml:space="preserve">Standard tworzenia sygnatur elementów </w:t>
       </w:r>
       <w:r>
@@ -4244,24 +4187,14 @@
       <w:r>
         <w:t xml:space="preserve">Tabela </w:t>
       </w:r>
-      <w:r>
-        <w:fldChar w:fldCharType="begin"/>
-      </w:r>
-      <w:r>
-        <w:instrText xml:space="preserve"> SEQ Tabela \* ARABIC </w:instrText>
-      </w:r>
-      <w:r>
-        <w:fldChar w:fldCharType="separate"/>
-      </w:r>
-      <w:r>
-        <w:rPr>
-          <w:noProof/>
-        </w:rPr>
-        <w:t>3</w:t>
-      </w:r>
-      <w:r>
-        <w:fldChar w:fldCharType="end"/>
-      </w:r>
+      <w:fldSimple w:instr=" SEQ Tabela \* ARABIC ">
+        <w:r>
+          <w:rPr>
+            <w:noProof/>
+          </w:rPr>
+          <w:t>3</w:t>
+        </w:r>
+      </w:fldSimple>
       <w:r>
         <w:t xml:space="preserve"> - Spis sygnatur elementów MRP</w:t>
       </w:r>
@@ -4432,14 +4365,12 @@
                 <w:lang w:val="en-US"/>
               </w:rPr>
             </w:pPr>
-            <w:proofErr w:type="spellStart"/>
             <w:r>
               <w:rPr>
                 <w:lang w:val="en-US"/>
               </w:rPr>
               <w:t>ShipNt</w:t>
             </w:r>
-            <w:proofErr w:type="spellEnd"/>
           </w:p>
         </w:tc>
         <w:tc>
@@ -4496,14 +4427,12 @@
                 <w:lang w:val="en-US"/>
               </w:rPr>
             </w:pPr>
-            <w:proofErr w:type="spellStart"/>
             <w:r>
               <w:rPr>
                 <w:lang w:val="en-US"/>
               </w:rPr>
               <w:t>PchOrd</w:t>
             </w:r>
-            <w:proofErr w:type="spellEnd"/>
           </w:p>
         </w:tc>
         <w:tc>
@@ -4560,14 +4489,12 @@
                 <w:lang w:val="en-US"/>
               </w:rPr>
             </w:pPr>
-            <w:proofErr w:type="spellStart"/>
             <w:r>
               <w:rPr>
                 <w:lang w:val="en-US"/>
               </w:rPr>
               <w:t>PrcOrd</w:t>
             </w:r>
-            <w:proofErr w:type="spellEnd"/>
           </w:p>
         </w:tc>
         <w:tc>
@@ -4624,14 +4551,12 @@
                 <w:lang w:val="en-US"/>
               </w:rPr>
             </w:pPr>
-            <w:proofErr w:type="spellStart"/>
             <w:r>
               <w:rPr>
                 <w:lang w:val="en-US"/>
               </w:rPr>
               <w:t>PlOrd</w:t>
             </w:r>
-            <w:proofErr w:type="spellEnd"/>
           </w:p>
         </w:tc>
         <w:tc>
@@ -4688,14 +4613,12 @@
                 <w:lang w:val="en-US"/>
               </w:rPr>
             </w:pPr>
-            <w:proofErr w:type="spellStart"/>
             <w:r>
               <w:rPr>
                 <w:lang w:val="en-US"/>
               </w:rPr>
               <w:t>QMLot</w:t>
             </w:r>
-            <w:proofErr w:type="spellEnd"/>
           </w:p>
         </w:tc>
         <w:tc>
@@ -4873,14 +4796,12 @@
                 <w:lang w:val="en-US"/>
               </w:rPr>
             </w:pPr>
-            <w:proofErr w:type="spellStart"/>
             <w:r>
               <w:rPr>
                 <w:lang w:val="en-US"/>
               </w:rPr>
               <w:t>Deliv</w:t>
             </w:r>
-            <w:proofErr w:type="spellEnd"/>
           </w:p>
         </w:tc>
         <w:tc>
@@ -4937,15 +4858,12 @@
                 <w:lang w:val="en-US"/>
               </w:rPr>
             </w:pPr>
-            <w:proofErr w:type="spellStart"/>
-            <w:r>
-              <w:rPr>
-                <w:lang w:val="en-US"/>
-              </w:rPr>
-              <w:lastRenderedPageBreak/>
+            <w:r>
+              <w:rPr>
+                <w:lang w:val="en-US"/>
+              </w:rPr>
               <w:t>DepReq</w:t>
             </w:r>
-            <w:proofErr w:type="spellEnd"/>
           </w:p>
         </w:tc>
         <w:tc>
@@ -5002,7 +4920,6 @@
                 <w:lang w:val="en-US"/>
               </w:rPr>
             </w:pPr>
-            <w:proofErr w:type="spellStart"/>
             <w:r>
               <w:rPr>
                 <w:lang w:val="en-US"/>
@@ -5015,7 +4932,6 @@
               </w:rPr>
               <w:t>Rel</w:t>
             </w:r>
-            <w:proofErr w:type="spellEnd"/>
           </w:p>
         </w:tc>
         <w:tc>
@@ -5072,14 +4988,12 @@
                 <w:lang w:val="en-US"/>
               </w:rPr>
             </w:pPr>
-            <w:proofErr w:type="spellStart"/>
             <w:r>
               <w:rPr>
                 <w:lang w:val="en-US"/>
               </w:rPr>
               <w:t>IndReq</w:t>
             </w:r>
-            <w:proofErr w:type="spellEnd"/>
           </w:p>
         </w:tc>
         <w:tc>
@@ -5271,8 +5185,6 @@
               <w:pStyle w:val="Bezodstpw"/>
               <w:jc w:val="left"/>
             </w:pPr>
-            <w:bookmarkStart w:id="0" w:name="_GoBack"/>
-            <w:bookmarkEnd w:id="0"/>
           </w:p>
         </w:tc>
       </w:tr>
@@ -5292,14 +5204,12 @@
                 <w:lang w:val="en-US"/>
               </w:rPr>
             </w:pPr>
-            <w:proofErr w:type="spellStart"/>
             <w:r>
               <w:rPr>
                 <w:lang w:val="en-US"/>
               </w:rPr>
               <w:t>ShipNt</w:t>
             </w:r>
-            <w:proofErr w:type="spellEnd"/>
           </w:p>
         </w:tc>
         <w:tc>
@@ -5350,14 +5260,12 @@
                 <w:lang w:val="en-US"/>
               </w:rPr>
             </w:pPr>
-            <w:proofErr w:type="spellStart"/>
             <w:r>
               <w:rPr>
                 <w:lang w:val="en-US"/>
               </w:rPr>
               <w:t>PchOrd</w:t>
             </w:r>
-            <w:proofErr w:type="spellEnd"/>
           </w:p>
         </w:tc>
         <w:tc>
@@ -5408,14 +5316,12 @@
                 <w:lang w:val="en-US"/>
               </w:rPr>
             </w:pPr>
-            <w:proofErr w:type="spellStart"/>
             <w:r>
               <w:rPr>
                 <w:lang w:val="en-US"/>
               </w:rPr>
               <w:t>PrcOrd</w:t>
             </w:r>
-            <w:proofErr w:type="spellEnd"/>
           </w:p>
         </w:tc>
         <w:tc>
@@ -5466,14 +5372,12 @@
                 <w:lang w:val="en-US"/>
               </w:rPr>
             </w:pPr>
-            <w:proofErr w:type="spellStart"/>
             <w:r>
               <w:rPr>
                 <w:lang w:val="en-US"/>
               </w:rPr>
               <w:t>PlOrd</w:t>
             </w:r>
-            <w:proofErr w:type="spellEnd"/>
           </w:p>
         </w:tc>
         <w:tc>
@@ -5524,14 +5428,12 @@
                 <w:lang w:val="en-US"/>
               </w:rPr>
             </w:pPr>
-            <w:proofErr w:type="spellStart"/>
             <w:r>
               <w:rPr>
                 <w:lang w:val="en-US"/>
               </w:rPr>
               <w:t>QMLot</w:t>
             </w:r>
-            <w:proofErr w:type="spellEnd"/>
           </w:p>
         </w:tc>
         <w:tc>
@@ -5694,14 +5596,12 @@
                 <w:lang w:val="en-US"/>
               </w:rPr>
             </w:pPr>
-            <w:proofErr w:type="spellStart"/>
             <w:r>
               <w:rPr>
                 <w:lang w:val="en-US"/>
               </w:rPr>
               <w:t>Deliv</w:t>
             </w:r>
-            <w:proofErr w:type="spellEnd"/>
           </w:p>
         </w:tc>
         <w:tc>
@@ -5752,14 +5652,12 @@
                 <w:lang w:val="en-US"/>
               </w:rPr>
             </w:pPr>
-            <w:proofErr w:type="spellStart"/>
             <w:r>
               <w:rPr>
                 <w:lang w:val="en-US"/>
               </w:rPr>
               <w:t>DepReq</w:t>
             </w:r>
-            <w:proofErr w:type="spellEnd"/>
           </w:p>
         </w:tc>
         <w:tc>
@@ -5810,7 +5708,6 @@
                 <w:lang w:val="en-US"/>
               </w:rPr>
             </w:pPr>
-            <w:proofErr w:type="spellStart"/>
             <w:r>
               <w:rPr>
                 <w:lang w:val="en-US"/>
@@ -5823,7 +5720,6 @@
               </w:rPr>
               <w:t>Rel</w:t>
             </w:r>
-            <w:proofErr w:type="spellEnd"/>
           </w:p>
         </w:tc>
         <w:tc>
@@ -5874,14 +5770,12 @@
                 <w:lang w:val="en-US"/>
               </w:rPr>
             </w:pPr>
-            <w:proofErr w:type="spellStart"/>
             <w:r>
               <w:rPr>
                 <w:lang w:val="en-US"/>
               </w:rPr>
               <w:t>IndReq</w:t>
             </w:r>
-            <w:proofErr w:type="spellEnd"/>
           </w:p>
         </w:tc>
         <w:tc>
@@ -6038,19 +5932,9 @@
       <w:r>
         <w:t xml:space="preserve"> KPI – </w:t>
       </w:r>
-      <w:proofErr w:type="spellStart"/>
-      <w:r>
-        <w:t>Key</w:t>
-      </w:r>
-      <w:proofErr w:type="spellEnd"/>
-      <w:r>
-        <w:t xml:space="preserve"> Performance </w:t>
-      </w:r>
-      <w:proofErr w:type="spellStart"/>
-      <w:r>
-        <w:t>Indicators</w:t>
-      </w:r>
-      <w:proofErr w:type="spellEnd"/>
+      <w:r>
+        <w:t>Key Performance Indicators</w:t>
+      </w:r>
       <w:r>
         <w:t>, wskaźniki wykorzystywane do pomiaru stopnia realizacji celów biznesowych</w:t>
       </w:r>
@@ -6071,23 +5955,7 @@
         <w:t xml:space="preserve"> F</w:t>
       </w:r>
       <w:r>
-        <w:t xml:space="preserve">MCG – Fast </w:t>
-      </w:r>
-      <w:proofErr w:type="spellStart"/>
-      <w:r>
-        <w:t>Moving</w:t>
-      </w:r>
-      <w:proofErr w:type="spellEnd"/>
-      <w:r>
-        <w:t xml:space="preserve"> Consumer </w:t>
-      </w:r>
-      <w:proofErr w:type="spellStart"/>
-      <w:r>
-        <w:t>Goods</w:t>
-      </w:r>
-      <w:proofErr w:type="spellEnd"/>
-      <w:r>
-        <w:t xml:space="preserve">, </w:t>
+        <w:t xml:space="preserve">MCG – Fast Moving Consumer Goods, </w:t>
       </w:r>
       <w:r>
         <w:t xml:space="preserve">zróżnicowane </w:t>
@@ -6140,15 +6008,7 @@
         <w:footnoteRef/>
       </w:r>
       <w:r>
-        <w:t xml:space="preserve"> KQML - Knowledge Query and </w:t>
-      </w:r>
-      <w:proofErr w:type="spellStart"/>
-      <w:r>
-        <w:t>Manipulation</w:t>
-      </w:r>
-      <w:proofErr w:type="spellEnd"/>
-      <w:r>
-        <w:t xml:space="preserve"> Language, język </w:t>
+        <w:t xml:space="preserve"> KQML - Knowledge Query and Manipulation Language, język </w:t>
       </w:r>
       <w:r>
         <w:t>i</w:t>
@@ -6195,23 +6055,7 @@
         <w:footnoteRef/>
       </w:r>
       <w:r>
-        <w:t xml:space="preserve"> MRP – </w:t>
-      </w:r>
-      <w:proofErr w:type="spellStart"/>
-      <w:r>
-        <w:t>Material</w:t>
-      </w:r>
-      <w:proofErr w:type="spellEnd"/>
-      <w:r>
-        <w:t xml:space="preserve"> </w:t>
-      </w:r>
-      <w:proofErr w:type="spellStart"/>
-      <w:r>
-        <w:t>Requrements</w:t>
-      </w:r>
-      <w:proofErr w:type="spellEnd"/>
-      <w:r>
-        <w:t xml:space="preserve"> Planning – ogół procesów planowania zapotrzebowania materiałowego, </w:t>
+        <w:t xml:space="preserve"> MRP – Material Requrements Planning – ogół procesów planowania zapotrzebowania materiałowego, </w:t>
       </w:r>
       <w:r>
         <w:t xml:space="preserve">sterowania produkcją i zapasami </w:t>
@@ -6262,31 +6106,7 @@
         <w:footnoteRef/>
       </w:r>
       <w:r>
-        <w:t xml:space="preserve"> RCCP – </w:t>
-      </w:r>
-      <w:proofErr w:type="spellStart"/>
-      <w:r>
-        <w:t>Rough</w:t>
-      </w:r>
-      <w:proofErr w:type="spellEnd"/>
-      <w:r>
-        <w:t xml:space="preserve"> </w:t>
-      </w:r>
-      <w:proofErr w:type="spellStart"/>
-      <w:r>
-        <w:t>Cut</w:t>
-      </w:r>
-      <w:proofErr w:type="spellEnd"/>
-      <w:r>
-        <w:t xml:space="preserve"> </w:t>
-      </w:r>
-      <w:proofErr w:type="spellStart"/>
-      <w:r>
-        <w:t>Capacity</w:t>
-      </w:r>
-      <w:proofErr w:type="spellEnd"/>
-      <w:r>
-        <w:t xml:space="preserve"> Planning – weryfikacja dostępnych zasobów względem </w:t>
+        <w:t xml:space="preserve"> RCCP – Rough Cut Capacity Planning – weryfikacja dostępnych zasobów względem </w:t>
       </w:r>
       <w:r>
         <w:t>planu idealnego, podstawowy element planowania długoterminowego</w:t>
@@ -6321,29 +6141,8 @@
         <w:footnoteRef/>
       </w:r>
       <w:r>
-        <w:t xml:space="preserve"> C:D – </w:t>
-      </w:r>
-      <w:proofErr w:type="spellStart"/>
-      <w:r>
-        <w:t>capacity</w:t>
-      </w:r>
-      <w:proofErr w:type="spellEnd"/>
-      <w:r>
-        <w:t xml:space="preserve"> to </w:t>
-      </w:r>
-      <w:proofErr w:type="spellStart"/>
-      <w:r>
-        <w:t>demand</w:t>
-      </w:r>
-      <w:proofErr w:type="spellEnd"/>
-      <w:r>
-        <w:t xml:space="preserve">, stosunek dostępnych możliwości produkcyjnych/dystrybucyjnych do całkowitego </w:t>
-      </w:r>
-      <w:proofErr w:type="spellStart"/>
-      <w:r>
-        <w:t>zapotrzebownia</w:t>
-      </w:r>
-      <w:proofErr w:type="spellEnd"/>
+        <w:t xml:space="preserve"> C:D – capacity to demand, stosunek dostępnych możliwości produkcyjnych/dystrybucyjnych do całkowitego zapotrzebownia</w:t>
+      </w:r>
     </w:p>
   </w:footnote>
   <w:footnote w:id="12">
@@ -6380,13 +6179,8 @@
         <w:t xml:space="preserve"> APS – </w:t>
       </w:r>
       <w:r>
-        <w:t xml:space="preserve">Advanced Planning and </w:t>
-      </w:r>
-      <w:proofErr w:type="spellStart"/>
-      <w:r>
-        <w:t>Scheduling</w:t>
-      </w:r>
-      <w:proofErr w:type="spellEnd"/>
+        <w:t>Advanced Planning and Scheduling</w:t>
+      </w:r>
       <w:r>
         <w:t xml:space="preserve"> – rozszerzenie standardowych procesów zintegrowanego planowania produkcji</w:t>
       </w:r>
@@ -6407,15 +6201,7 @@
         <w:footnoteRef/>
       </w:r>
       <w:r>
-        <w:t xml:space="preserve"> APO – Advanced Planner and </w:t>
-      </w:r>
-      <w:proofErr w:type="spellStart"/>
-      <w:r>
-        <w:t>Optimizer</w:t>
-      </w:r>
-      <w:proofErr w:type="spellEnd"/>
-      <w:r>
-        <w:t>, rozszerzenie SAP R/3 wykorzystywane do planowania dystry</w:t>
+        <w:t xml:space="preserve"> APO – Advanced Planner and Optimizer, rozszerzenie SAP R/3 wykorzystywane do planowania dystry</w:t>
       </w:r>
       <w:r>
         <w:t>bucji w rozproszonym łańcuchu dostaw</w:t>
@@ -6437,26 +6223,107 @@
         <w:footnoteRef/>
       </w:r>
       <w:r>
-        <w:t xml:space="preserve"> PIPO – </w:t>
-      </w:r>
-      <w:proofErr w:type="spellStart"/>
-      <w:r>
-        <w:t>Phase</w:t>
-      </w:r>
-      <w:proofErr w:type="spellEnd"/>
-      <w:r>
-        <w:t xml:space="preserve"> In </w:t>
-      </w:r>
-      <w:proofErr w:type="spellStart"/>
-      <w:r>
-        <w:t>Phase</w:t>
-      </w:r>
-      <w:proofErr w:type="spellEnd"/>
-      <w:r>
-        <w:t xml:space="preserve"> Out, para produktów, które rozróżnialne s</w:t>
+        <w:t xml:space="preserve"> PIPO – Phase In Phase Out, para produktów, które rozróżnialne s</w:t>
       </w:r>
       <w:r>
         <w:t>ą z punktu widzenia planowania (np. posiadają różne BOM, różne metody paletyzacji), lecz nierozróżnialne są dla klienta (posiadają taki sam kod EAN)</w:t>
+      </w:r>
+    </w:p>
+  </w:footnote>
+  <w:footnote w:id="16">
+    <w:p>
+      <w:pPr>
+        <w:pStyle w:val="Tekstprzypisudolnego"/>
+      </w:pPr>
+      <w:r>
+        <w:rPr>
+          <w:rStyle w:val="Odwoanieprzypisudolnego"/>
+        </w:rPr>
+        <w:footnoteRef/>
+      </w:r>
+      <w:r>
+        <w:t xml:space="preserve"> GI-GO – garbage in – garbage out, niskiej jakości dane wejściowe </w:t>
+      </w:r>
+      <w:r>
+        <w:t>generować będą niskiej jakości dane wyjściowe, nawet jeżeli przetwarzane są przez najlepiej zaprojektowane i dokładne algorytmy</w:t>
+      </w:r>
+    </w:p>
+  </w:footnote>
+  <w:footnote w:id="17">
+    <w:p>
+      <w:pPr>
+        <w:pStyle w:val="Tekstprzypisudolnego"/>
+      </w:pPr>
+      <w:r>
+        <w:rPr>
+          <w:rStyle w:val="Odwoanieprzypisudolnego"/>
+        </w:rPr>
+        <w:footnoteRef/>
+      </w:r>
+      <w:r>
+        <w:t xml:space="preserve"> customer facing DC – centrum dystrybucyjne, za pośrednictwem którego realizowane są zamówienia klienta</w:t>
+      </w:r>
+    </w:p>
+  </w:footnote>
+  <w:footnote w:id="18">
+    <w:p>
+      <w:pPr>
+        <w:pStyle w:val="Tekstprzypisudolnego"/>
+      </w:pPr>
+      <w:r>
+        <w:rPr>
+          <w:rStyle w:val="Odwoanieprzypisudolnego"/>
+        </w:rPr>
+        <w:footnoteRef/>
+      </w:r>
+      <w:r>
+        <w:t xml:space="preserve"> VAS – value added services, manipulacje towarem, </w:t>
+      </w:r>
+      <w:r>
+        <w:t xml:space="preserve">usługi </w:t>
+      </w:r>
+      <w:r>
+        <w:t>które słu</w:t>
+      </w:r>
+      <w:r>
+        <w:t>ż</w:t>
+      </w:r>
+      <w:r>
+        <w:t>ą dodaniu lub zmi</w:t>
+      </w:r>
+      <w:r>
+        <w:t>anie wartości towaru jak np. umieszczenie naklejek, dodanie darmowej próbki innego produktu, stworzenie paczki wielu produktów oferowanej jako jedno dobro klientowi itd.</w:t>
+      </w:r>
+    </w:p>
+  </w:footnote>
+  <w:footnote w:id="19">
+    <w:p>
+      <w:pPr>
+        <w:pStyle w:val="Tekstprzypisudolnego"/>
+      </w:pPr>
+      <w:r>
+        <w:rPr>
+          <w:rStyle w:val="Odwoanieprzypisudolnego"/>
+        </w:rPr>
+        <w:footnoteRef/>
+      </w:r>
+      <w:r>
+        <w:rPr>
+          <w:lang w:val="en-GB"/>
+        </w:rPr>
+        <w:t xml:space="preserve"> EAN – </w:t>
+      </w:r>
+      <w:r>
+        <w:rPr>
+          <w:lang w:val="en-GB"/>
+        </w:rPr>
+        <w:t xml:space="preserve">ang. </w:t>
+      </w:r>
+      <w:r>
+        <w:t>European Article Number, numeryczny modularny kod towaru z zapisaną sum</w:t>
+      </w:r>
+      <w:r>
+        <w:t>ą kontrolną służący do identyfikacji towaru, wykorzystywany najczęściej w logistyce magazynowej i sprzedaży detalicznej</w:t>
       </w:r>
     </w:p>
   </w:footnote>
@@ -7354,6 +7221,92 @@
     </w:lvl>
   </w:abstractNum>
   <w:abstractNum w:abstractNumId="8" w15:restartNumberingAfterBreak="0">
+    <w:nsid w:val="5D734909"/>
+    <w:multiLevelType w:val="hybridMultilevel"/>
+    <w:tmpl w:val="5D0857F4"/>
+    <w:lvl w:ilvl="0" w:tplc="8108AF76">
+      <w:start w:val="1"/>
+      <w:numFmt w:val="decimal"/>
+      <w:lvlText w:val="%1."/>
+      <w:lvlJc w:val="left"/>
+      <w:pPr>
+        <w:ind w:left="1429" w:hanging="360"/>
+      </w:pPr>
+    </w:lvl>
+    <w:lvl w:ilvl="1" w:tplc="04150019" w:tentative="1">
+      <w:start w:val="1"/>
+      <w:numFmt w:val="lowerLetter"/>
+      <w:lvlText w:val="%2."/>
+      <w:lvlJc w:val="left"/>
+      <w:pPr>
+        <w:ind w:left="2149" w:hanging="360"/>
+      </w:pPr>
+    </w:lvl>
+    <w:lvl w:ilvl="2" w:tplc="0415001B" w:tentative="1">
+      <w:start w:val="1"/>
+      <w:numFmt w:val="lowerRoman"/>
+      <w:lvlText w:val="%3."/>
+      <w:lvlJc w:val="right"/>
+      <w:pPr>
+        <w:ind w:left="2869" w:hanging="180"/>
+      </w:pPr>
+    </w:lvl>
+    <w:lvl w:ilvl="3" w:tplc="0415000F" w:tentative="1">
+      <w:start w:val="1"/>
+      <w:numFmt w:val="decimal"/>
+      <w:lvlText w:val="%4."/>
+      <w:lvlJc w:val="left"/>
+      <w:pPr>
+        <w:ind w:left="3589" w:hanging="360"/>
+      </w:pPr>
+    </w:lvl>
+    <w:lvl w:ilvl="4" w:tplc="04150019" w:tentative="1">
+      <w:start w:val="1"/>
+      <w:numFmt w:val="lowerLetter"/>
+      <w:lvlText w:val="%5."/>
+      <w:lvlJc w:val="left"/>
+      <w:pPr>
+        <w:ind w:left="4309" w:hanging="360"/>
+      </w:pPr>
+    </w:lvl>
+    <w:lvl w:ilvl="5" w:tplc="0415001B" w:tentative="1">
+      <w:start w:val="1"/>
+      <w:numFmt w:val="lowerRoman"/>
+      <w:lvlText w:val="%6."/>
+      <w:lvlJc w:val="right"/>
+      <w:pPr>
+        <w:ind w:left="5029" w:hanging="180"/>
+      </w:pPr>
+    </w:lvl>
+    <w:lvl w:ilvl="6" w:tplc="0415000F" w:tentative="1">
+      <w:start w:val="1"/>
+      <w:numFmt w:val="decimal"/>
+      <w:lvlText w:val="%7."/>
+      <w:lvlJc w:val="left"/>
+      <w:pPr>
+        <w:ind w:left="5749" w:hanging="360"/>
+      </w:pPr>
+    </w:lvl>
+    <w:lvl w:ilvl="7" w:tplc="04150019" w:tentative="1">
+      <w:start w:val="1"/>
+      <w:numFmt w:val="lowerLetter"/>
+      <w:lvlText w:val="%8."/>
+      <w:lvlJc w:val="left"/>
+      <w:pPr>
+        <w:ind w:left="6469" w:hanging="360"/>
+      </w:pPr>
+    </w:lvl>
+    <w:lvl w:ilvl="8" w:tplc="0415001B" w:tentative="1">
+      <w:start w:val="1"/>
+      <w:numFmt w:val="lowerRoman"/>
+      <w:lvlText w:val="%9."/>
+      <w:lvlJc w:val="right"/>
+      <w:pPr>
+        <w:ind w:left="7189" w:hanging="180"/>
+      </w:pPr>
+    </w:lvl>
+  </w:abstractNum>
+  <w:abstractNum w:abstractNumId="9" w15:restartNumberingAfterBreak="0">
     <w:nsid w:val="7184134B"/>
     <w:multiLevelType w:val="hybridMultilevel"/>
     <w:tmpl w:val="C644D9CE"/>
@@ -7473,7 +7426,7 @@
     <w:abstractNumId w:val="4"/>
   </w:num>
   <w:num w:numId="3">
-    <w:abstractNumId w:val="8"/>
+    <w:abstractNumId w:val="9"/>
   </w:num>
   <w:num w:numId="4">
     <w:abstractNumId w:val="3"/>
@@ -7492,6 +7445,9 @@
   </w:num>
   <w:num w:numId="9">
     <w:abstractNumId w:val="1"/>
+  </w:num>
+  <w:num w:numId="10">
+    <w:abstractNumId w:val="8"/>
   </w:num>
 </w:numbering>
 </file>
@@ -8793,7 +8749,7 @@
 </file>
 
 <file path=customXml/itemProps1.xml><?xml version="1.0" encoding="utf-8"?>
-<ds:datastoreItem xmlns:ds="http://schemas.openxmlformats.org/officeDocument/2006/customXml" ds:itemID="{39520210-3A6A-4293-9D10-38EF2BBB81DB}">
+<ds:datastoreItem xmlns:ds="http://schemas.openxmlformats.org/officeDocument/2006/customXml" ds:itemID="{FAC94BEC-29FD-47C2-9608-CC296E72133E}">
   <ds:schemaRefs>
     <ds:schemaRef ds:uri="http://schemas.openxmlformats.org/officeDocument/2006/bibliography"/>
   </ds:schemaRefs>

</xml_diff>

<commit_message>
Thesis - KPI and scenarios chapeters started
</commit_message>
<xml_diff>
--- a/thesis_text/Praca_magisterska_workcopy.docx
+++ b/thesis_text/Praca_magisterska_workcopy.docx
@@ -903,13 +903,8 @@
         </w:numPr>
       </w:pPr>
       <w:r>
-        <w:t xml:space="preserve">Zbadanie wpływu parametrów odpowiedzialnych za  generowanie </w:t>
-      </w:r>
-      <w:proofErr w:type="spellStart"/>
-      <w:r>
-        <w:t>replenishmentów</w:t>
-      </w:r>
-      <w:proofErr w:type="spellEnd"/>
+        <w:t>Zbadanie wpływu parametrów odpowiedzialnych za  generowanie replenishmentów</w:t>
+      </w:r>
       <w:r>
         <w:rPr>
           <w:rStyle w:val="Odwoanieprzypisudolnego"/>
@@ -1150,10 +1145,10 @@
             <v:path o:extrusionok="f" gradientshapeok="t" o:connecttype="rect"/>
             <o:lock v:ext="edit" aspectratio="t"/>
           </v:shapetype>
-          <v:shape id="_x0000_i1025" type="#_x0000_t75" style="width:453pt;height:499.5pt" o:ole="">
+          <v:shape id="_x0000_i1025" type="#_x0000_t75" style="width:453.3pt;height:499pt" o:ole="">
             <v:imagedata r:id="rId8" o:title=""/>
           </v:shape>
-          <o:OLEObject Type="Embed" ProgID="Visio.Drawing.15" ShapeID="_x0000_i1025" DrawAspect="Content" ObjectID="_1572896293" r:id="rId9"/>
+          <o:OLEObject Type="Embed" ProgID="Visio.Drawing.15" ShapeID="_x0000_i1025" DrawAspect="Content" ObjectID="_1573213285" r:id="rId9"/>
         </w:object>
       </w:r>
     </w:p>
@@ -1263,15 +1258,7 @@
         <w:t xml:space="preserve"> i</w:t>
       </w:r>
       <w:r>
-        <w:t xml:space="preserve"> w jakiej ilości produkować/zamawiać. Tworzony jest więc plan </w:t>
-      </w:r>
-      <w:proofErr w:type="spellStart"/>
-      <w:r>
-        <w:t>replenishmentu</w:t>
-      </w:r>
-      <w:proofErr w:type="spellEnd"/>
-      <w:r>
-        <w:t xml:space="preserve"> idealnego</w:t>
+        <w:t xml:space="preserve"> w jakiej ilości produkować/zamawiać. Tworzony jest więc plan replenishmentu idealnego</w:t>
       </w:r>
       <w:r>
         <w:t>. Jednocześnie na tym etapie występować będzie najwięcej ograniczeń, które wymagać będą dostosowania rzeczywistego planu produkcji</w:t>
@@ -1280,15 +1267,7 @@
         <w:t>/dostaw</w:t>
       </w:r>
       <w:r>
-        <w:t xml:space="preserve"> do teoretycznie idealnych </w:t>
-      </w:r>
-      <w:proofErr w:type="spellStart"/>
-      <w:r>
-        <w:t>zapotrzebowań</w:t>
-      </w:r>
-      <w:proofErr w:type="spellEnd"/>
-      <w:r>
-        <w:t xml:space="preserve"> materiałowych. Wraz ze wzrostem różnorodności oferowanych produktów oraz zaawansowaniem technologii ich wytwarzania</w:t>
+        <w:t xml:space="preserve"> do teoretycznie idealnych zapotrzebowań materiałowych. Wraz ze wzrostem różnorodności oferowanych produktów oraz zaawansowaniem technologii ich wytwarzania</w:t>
       </w:r>
       <w:r>
         <w:t>,</w:t>
@@ -1324,26 +1303,10 @@
       </w:r>
       <w:r>
         <w:lastRenderedPageBreak/>
-        <w:t xml:space="preserve">jednoznacznie decydują o możliwości, bądź braku możliwości wykonania produkcji. Oczywistym sposobem przeciwdziałania wahaniom </w:t>
-      </w:r>
-      <w:proofErr w:type="spellStart"/>
-      <w:r>
-        <w:t>zapotrzebowań</w:t>
-      </w:r>
-      <w:proofErr w:type="spellEnd"/>
-      <w:r>
-        <w:t xml:space="preserve"> i dostaw jest wprowadzenie buforów, odpowiednio zdefiniowanych progów </w:t>
-      </w:r>
-      <w:proofErr w:type="spellStart"/>
-      <w:r>
-        <w:t>replenishmen</w:t>
-      </w:r>
-      <w:r>
-        <w:t>tu</w:t>
-      </w:r>
-      <w:proofErr w:type="spellEnd"/>
-      <w:r>
-        <w:t>. Stanowią one często nie tylko</w:t>
+        <w:t>jednoznacznie decydują o możliwości, bądź braku możliwości wykonania produkcji. Oczywistym sposobem przeciwdziałania wahaniom zapotrzebowań i dostaw jest wprowadzenie buforów, odpowiednio zdefiniowanych progów replenishmen</w:t>
+      </w:r>
+      <w:r>
+        <w:t>tu. Stanowią one często nie tylko</w:t>
       </w:r>
       <w:r>
         <w:t xml:space="preserve"> d</w:t>
@@ -1395,15 +1358,7 @@
     </w:p>
     <w:p>
       <w:r>
-        <w:t xml:space="preserve">Jak można się domyślić – cały proces MRP jest dynamiczny. Z uwagi na ilość czynników wpływających na określony efekt końcowy  kalkulacje </w:t>
-      </w:r>
-      <w:proofErr w:type="spellStart"/>
-      <w:r>
-        <w:t>zapotrzebowań</w:t>
-      </w:r>
-      <w:proofErr w:type="spellEnd"/>
-      <w:r>
-        <w:t xml:space="preserve"> prowadzone są z co najmniej dobową częstotliwością. Możliwe byłoby oczywiście doprowadzenie do sytuacji, w której kalkulacja prowadzona byłaby w czasie zbliżonym do rzeczywistego, jednak wbrew pozorom nie jest to stan w pełni pożądany. Owocowałoby to brakiem spójności obrazu widzianego z różnych perspektyw – planowania popytu, planowania dystrybucji, planowania produkcji, planowania materiałowego</w:t>
+        <w:t>Jak można się domyślić – cały proces MRP jest dynamiczny. Z uwagi na ilość czynników wpływających na określony efekt końcowy  kalkulacje zapotrzebowań prowadzone są z co najmniej dobową częstotliwością. Możliwe byłoby oczywiście doprowadzenie do sytuacji, w której kalkulacja prowadzona byłaby w czasie zbliżonym do rzeczywistego, jednak wbrew pozorom nie jest to stan w pełni pożądany. Owocowałoby to brakiem spójności obrazu widzianego z różnych perspektyw – planowania popytu, planowania dystrybucji, planowania produkcji, planowania materiałowego</w:t>
       </w:r>
       <w:r>
         <w:t xml:space="preserve">. Dodatkowo należy wziąć pod uwagę tzw. efekt byczego bicza – małe zmiany na początku łańcucha zależności owocują bardzo dużymi wahaniami na jego końcu. </w:t>
@@ -1818,14 +1773,12 @@
             <w:r>
               <w:t xml:space="preserve">zlecenie </w:t>
             </w:r>
-            <w:proofErr w:type="spellStart"/>
             <w:r>
               <w:t>replenishment</w:t>
             </w:r>
             <w:r>
               <w:t>u</w:t>
             </w:r>
-            <w:proofErr w:type="spellEnd"/>
             <w:r>
               <w:t xml:space="preserve"> </w:t>
             </w:r>
@@ -2112,15 +2065,7 @@
               <w:jc w:val="left"/>
             </w:pPr>
             <w:r>
-              <w:t xml:space="preserve">Próg </w:t>
-            </w:r>
-            <w:proofErr w:type="spellStart"/>
-            <w:r>
-              <w:t>replenishmentu</w:t>
-            </w:r>
-            <w:proofErr w:type="spellEnd"/>
-            <w:r>
-              <w:t xml:space="preserve"> – statyczna wartość, określająca docelową wartość bilansu w danym ogniwie łańcucha</w:t>
+              <w:t>Próg replenishmentu – statyczna wartość, określająca docelową wartość bilansu w danym ogniwie łańcucha</w:t>
             </w:r>
           </w:p>
         </w:tc>
@@ -2246,15 +2191,7 @@
               <w:t xml:space="preserve">mające fizyczne pokrycie w zapasie, </w:t>
             </w:r>
             <w:r>
-              <w:t xml:space="preserve">bądź zlecenie </w:t>
-            </w:r>
-            <w:proofErr w:type="spellStart"/>
-            <w:r>
-              <w:t>replenishmentu</w:t>
-            </w:r>
-            <w:proofErr w:type="spellEnd"/>
-            <w:r>
-              <w:t xml:space="preserve"> to ogniwa niższego rzędu</w:t>
+              <w:t>bądź zlecenie replenishmentu to ogniwa niższego rzędu</w:t>
             </w:r>
           </w:p>
         </w:tc>
@@ -2376,13 +2313,8 @@
               <w:jc w:val="left"/>
             </w:pPr>
             <w:r>
-              <w:t xml:space="preserve">Otrzymanie </w:t>
-            </w:r>
-            <w:proofErr w:type="spellStart"/>
-            <w:r>
-              <w:t>replenishmentu</w:t>
-            </w:r>
-            <w:proofErr w:type="spellEnd"/>
+              <w:t>Otrzymanie replenishmentu</w:t>
+            </w:r>
             <w:r>
               <w:t xml:space="preserve"> od ogniwa niższego rzędu</w:t>
             </w:r>
@@ -2584,15 +2516,7 @@
         <w:t xml:space="preserve"> dla tego produktu. Wynosi on około 50 [CS]. Zwrócić uwagę należy również na wielkość samego zasilenia, która wynosi 100 [CS]. Nie jest to oczywiście wartość przypadkowa. W logice SAP dla każdego produktu określana jes</w:t>
       </w:r>
       <w:r>
-        <w:t xml:space="preserve">t rozdzielczość </w:t>
-      </w:r>
-      <w:proofErr w:type="spellStart"/>
-      <w:r>
-        <w:t>replenishmentu</w:t>
-      </w:r>
-      <w:proofErr w:type="spellEnd"/>
-      <w:r>
-        <w:t xml:space="preserve"> – minimalna ilość produktu, która może być dostarczona z ogniwa wyższego rzędu. W tym przypadku wynosi ona 100 [CS]. Nie wynika ona z żadnej kalkulacji, a jest odzwierciedleniem biznesowych realiów. W tym konkretnym przypadku do lokacji A751 możemy dostarczyć minimum jedną paletę, a dla produktu 83725610 oznacza to równowartość 100 kartonów [CS].</w:t>
+        <w:t>t rozdzielczość replenishmentu – minimalna ilość produktu, która może być dostarczona z ogniwa wyższego rzędu. W tym przypadku wynosi ona 100 [CS]. Nie wynika ona z żadnej kalkulacji, a jest odzwierciedleniem biznesowych realiów. W tym konkretnym przypadku do lokacji A751 możemy dostarczyć minimum jedną paletę, a dla produktu 83725610 oznacza to równowartość 100 kartonów [CS].</w:t>
       </w:r>
     </w:p>
     <w:p>
@@ -2742,15 +2666,7 @@
     </w:p>
     <w:p>
       <w:r>
-        <w:t xml:space="preserve">Omówioną uprzednio produkcję zlecono ponieważ do fabryki spływają zlecenia </w:t>
-      </w:r>
-      <w:proofErr w:type="spellStart"/>
-      <w:r>
-        <w:t>replenishmentów</w:t>
-      </w:r>
-      <w:proofErr w:type="spellEnd"/>
-      <w:r>
-        <w:t xml:space="preserve"> z ogniwa niższego rzędu – lokacji 2621. Jest to jednocześnie jedyna lokacja, która wymaga zasilenia</w:t>
+        <w:t>Omówioną uprzednio produkcję zlecono ponieważ do fabryki spływają zlecenia replenishmentów z ogniwa niższego rzędu – lokacji 2621. Jest to jednocześnie jedyna lokacja, która wymaga zasilenia</w:t>
       </w:r>
       <w:r>
         <w:t>.</w:t>
@@ -2910,15 +2826,7 @@
       </w:r>
       <w:proofErr w:type="spellEnd"/>
       <w:r>
-        <w:t xml:space="preserve">). Z tego powodu nie jest konieczne definiowanie progu </w:t>
-      </w:r>
-      <w:proofErr w:type="spellStart"/>
-      <w:r>
-        <w:t>replenishmentu</w:t>
-      </w:r>
-      <w:proofErr w:type="spellEnd"/>
-      <w:r>
-        <w:t xml:space="preserve"> buforującego wahania </w:t>
+        <w:t xml:space="preserve">). Z tego powodu nie jest konieczne definiowanie progu replenishmentu buforującego wahania </w:t>
       </w:r>
       <w:proofErr w:type="spellStart"/>
       <w:r>
@@ -2971,15 +2879,7 @@
         <w:t xml:space="preserve"> modeli MRP oraz MRP II. Różnica pomiędzy nimi polegała głównie na </w:t>
       </w:r>
       <w:r>
-        <w:t xml:space="preserve">RCCP, czyli uwzględnianiu ograniczonych możliwości produkcyjnych oraz dystrybucyjnych przy tworzeniu planu </w:t>
-      </w:r>
-      <w:proofErr w:type="spellStart"/>
-      <w:r>
-        <w:t>replenishmentów</w:t>
-      </w:r>
-      <w:proofErr w:type="spellEnd"/>
-      <w:r>
-        <w:t>. Niestety sam proces RCCP, zasady</w:t>
+        <w:t>RCCP, czyli uwzględnianiu ograniczonych możliwości produkcyjnych oraz dystrybucyjnych przy tworzeniu planu replenishmentów. Niestety sam proces RCCP, zasady</w:t>
       </w:r>
       <w:r>
         <w:t xml:space="preserve"> wybierania priorytetów a także</w:t>
@@ -3195,23 +3095,7 @@
         <w:footnoteReference w:id="13"/>
       </w:r>
       <w:r>
-        <w:t xml:space="preserve">. Jest ono całkowicie zintegrowane z SAP. Za pomocą interfejsu pobiera dane na temat zapasów oraz </w:t>
-      </w:r>
-      <w:proofErr w:type="spellStart"/>
-      <w:r>
-        <w:t>zapotrzebowań</w:t>
-      </w:r>
-      <w:proofErr w:type="spellEnd"/>
-      <w:r>
-        <w:t xml:space="preserve">. Posiada zdefiniowane koszty produkcji. Dysponuje również odpowiednio skonstruowanym systemem kar – za całkowite wyczerpanie zapasu, projekcję zapasu poniżej progu </w:t>
-      </w:r>
-      <w:proofErr w:type="spellStart"/>
-      <w:r>
-        <w:t>replenishmentu</w:t>
-      </w:r>
-      <w:proofErr w:type="spellEnd"/>
-      <w:r>
-        <w:t>, a także projekcję zapasu powyżej maksymalnego dopuszczalnego zapasu. Działanie systemu APS opiera się więc na programowaniu liniowym oraz wielo</w:t>
+        <w:t>. Jest ono całkowicie zintegrowane z SAP. Za pomocą interfejsu pobiera dane na temat zapasów oraz zapotrzebowań. Posiada zdefiniowane koszty produkcji. Dysponuje również odpowiednio skonstruowanym systemem kar – za całkowite wyczerpanie zapasu, projekcję zapasu poniżej progu replenishmentu, a także projekcję zapasu powyżej maksymalnego dopuszczalnego zapasu. Działanie systemu APS opiera się więc na programowaniu liniowym oraz wielo</w:t>
       </w:r>
       <w:r>
         <w:t>wymiarowym minimalizowaniu kar.</w:t>
@@ -3489,15 +3373,7 @@
         <w:t xml:space="preserve"> – tworzy plan w krótkim horyzoncie (6 tygodni), oparty jest na ograniczonych zasobach</w:t>
       </w:r>
       <w:r>
-        <w:t xml:space="preserve"> i reguluje przepływ materiałów w sieci poprzez minimalizację kosztów: magazynowania produktu, niedostępności produktu w danym ogniwie, opóźnienia </w:t>
-      </w:r>
-      <w:proofErr w:type="spellStart"/>
-      <w:r>
-        <w:t>replenishmentu</w:t>
-      </w:r>
-      <w:proofErr w:type="spellEnd"/>
-      <w:r>
-        <w:t>.</w:t>
+        <w:t xml:space="preserve"> i reguluje przepływ materiałów w sieci poprzez minimalizację kosztów: magazynowania produktu, niedostępności produktu w danym ogniwie, opóźnienia replenishmentu.</w:t>
       </w:r>
     </w:p>
     <w:p>
@@ -3527,15 +3403,7 @@
         <w:t xml:space="preserve"> </w:t>
       </w:r>
       <w:r>
-        <w:t xml:space="preserve">tworzy plan w długim horyzoncie (18 miesięcy), oparty jest on na nieograniczonych zasobach i odzwierciedla idealny plan </w:t>
-      </w:r>
-      <w:proofErr w:type="spellStart"/>
-      <w:r>
-        <w:t>replenishmentu</w:t>
-      </w:r>
-      <w:proofErr w:type="spellEnd"/>
-      <w:r>
-        <w:t>. Jest więc on dokładnym odzwierciedleniem planowania materiałowego MRP.</w:t>
+        <w:t>tworzy plan w długim horyzoncie (18 miesięcy), oparty jest on na nieograniczonych zasobach i odzwierciedla idealny plan replenishmentu. Jest więc on dokładnym odzwierciedleniem planowania materiałowego MRP.</w:t>
       </w:r>
     </w:p>
     <w:p>
@@ -3727,21 +3595,8 @@
         <w:t>podsumowanie</w:t>
       </w:r>
       <w:r>
-        <w:t xml:space="preserve"> zamówień, </w:t>
-      </w:r>
-      <w:proofErr w:type="spellStart"/>
-      <w:r>
-        <w:t>zapotrzebowań</w:t>
-      </w:r>
-      <w:proofErr w:type="spellEnd"/>
-      <w:r>
-        <w:t xml:space="preserve">, </w:t>
-      </w:r>
-      <w:proofErr w:type="spellStart"/>
-      <w:r>
-        <w:t>replenishmentów</w:t>
-      </w:r>
-      <w:proofErr w:type="spellEnd"/>
+        <w:t xml:space="preserve"> zamówień, zapotrzebowań, replenishmentów</w:t>
+      </w:r>
       <w:r>
         <w:t xml:space="preserve"> które</w:t>
       </w:r>
@@ -3849,15 +3704,7 @@
         <w:t xml:space="preserve"> – funkcjonalność umożliwiająca tworzenie profili bezpieczeństwa zależnych od czasu. </w:t>
       </w:r>
       <w:r>
-        <w:t xml:space="preserve">Nie stanowią one w takim wypadku integralnej części tzw. danych stałych i umożliwiają stosowanie różnych strategii bezpieczeństwa (np. podniesienie progu </w:t>
-      </w:r>
-      <w:proofErr w:type="spellStart"/>
-      <w:r>
-        <w:t>replenishmentu</w:t>
-      </w:r>
-      <w:proofErr w:type="spellEnd"/>
-      <w:r>
-        <w:t xml:space="preserve"> o 20% podczas okresu wakacyjnego), zależnych od bieżących potrzeb.</w:t>
+        <w:t>Nie stanowią one w takim wypadku integralnej części tzw. danych stałych i umożliwiają stosowanie różnych strategii bezpieczeństwa (np. podniesienie progu replenishmentu o 20% podczas okresu wakacyjnego), zależnych od bieżących potrzeb.</w:t>
       </w:r>
     </w:p>
     <w:p>
@@ -4517,15 +4364,7 @@
         <w:t>). Określa jednocześnie minimalną ilość produktu, którą można przesłać pomiędzy ogniwami w sieci, a także</w:t>
       </w:r>
       <w:r>
-        <w:t xml:space="preserve"> wielkość </w:t>
-      </w:r>
-      <w:proofErr w:type="spellStart"/>
-      <w:r>
-        <w:t>replenishmentu</w:t>
-      </w:r>
-      <w:proofErr w:type="spellEnd"/>
-      <w:r>
-        <w:t xml:space="preserve"> (który jest zawsze jej wielokrotnością). </w:t>
+        <w:t xml:space="preserve"> wielkość replenishmentu (który jest zawsze jej wielokrotnością). </w:t>
       </w:r>
       <w:r>
         <w:lastRenderedPageBreak/>
@@ -4592,111 +4431,87 @@
         <w:t>Ostatnim, ale niekoniecznie najmniej ważnym, elementem zaimplementowanego modelu są parametry bezpieczeństwa.</w:t>
       </w:r>
       <w:r>
-        <w:t xml:space="preserve"> Rozumieć je należy jako parametry definiujące progi </w:t>
+        <w:t xml:space="preserve"> Rozumieć je należy jako parametry definiujące progi replenishmentu dla każdej pary (</w:t>
       </w:r>
       <w:proofErr w:type="spellStart"/>
       <w:r>
-        <w:t>replenishmentu</w:t>
+        <w:rPr>
+          <w:i/>
+        </w:rPr>
+        <w:t>product</w:t>
       </w:r>
       <w:proofErr w:type="spellEnd"/>
       <w:r>
-        <w:t xml:space="preserve"> dla każdej pary (</w:t>
+        <w:rPr>
+          <w:i/>
+        </w:rPr>
+        <w:t xml:space="preserve">, </w:t>
       </w:r>
       <w:proofErr w:type="spellStart"/>
       <w:r>
         <w:rPr>
           <w:i/>
         </w:rPr>
-        <w:t>product</w:t>
+        <w:t>location</w:t>
       </w:r>
       <w:proofErr w:type="spellEnd"/>
       <w:r>
+        <w:t xml:space="preserve">). </w:t>
+      </w:r>
+      <w:r>
+        <w:t xml:space="preserve">Zasadniczo rozróżnić możemy dwie strategie generowania zasileń. Statyczną, na podstawie stałej, zadanej wielkości oraz dynamiczną, która gwarantuje pokrycie na </w:t>
+      </w:r>
+      <w:r>
         <w:rPr>
           <w:i/>
         </w:rPr>
-        <w:t xml:space="preserve">, </w:t>
+        <w:t>n</w:t>
+      </w:r>
+      <w:r>
+        <w:t xml:space="preserve"> jednostek czasu, niezależnie od wielkości zapotrzebowań występujących w tak określonym oknie czasowym. W stworzonym modelu znajduje to za odzwierciedlenie w dwóch parametrach</w:t>
+      </w:r>
+      <w:r>
+        <w:t>.</w:t>
+      </w:r>
+      <w:r>
+        <w:t xml:space="preserve"> </w:t>
+      </w:r>
+      <w:r>
+        <w:t>S</w:t>
+      </w:r>
+      <w:r>
+        <w:t>trategi</w:t>
+      </w:r>
+      <w:r>
+        <w:t>a</w:t>
+      </w:r>
+      <w:r>
+        <w:t xml:space="preserve"> (</w:t>
       </w:r>
       <w:proofErr w:type="spellStart"/>
       <w:r>
         <w:rPr>
           <w:i/>
         </w:rPr>
-        <w:t>location</w:t>
+        <w:t>strategy</w:t>
       </w:r>
       <w:proofErr w:type="spellEnd"/>
       <w:r>
-        <w:t xml:space="preserve">). </w:t>
-      </w:r>
-      <w:r>
-        <w:t xml:space="preserve">Zasadniczo rozróżnić możemy dwie strategie generowania zasileń. Statyczną, na podstawie stałej, zadanej wielkości oraz dynamiczną, która gwarantuje pokrycie na </w:t>
-      </w:r>
+        <w:t>)</w:t>
+      </w:r>
+      <w:r>
+        <w:t>, informacje nas w jaki sposób generowane będą zasilenia, a pokrycie (</w:t>
+      </w:r>
+      <w:proofErr w:type="spellStart"/>
       <w:r>
         <w:rPr>
           <w:i/>
         </w:rPr>
-        <w:t>n</w:t>
-      </w:r>
-      <w:r>
-        <w:t xml:space="preserve"> jednostek czasu, niezależnie od wielkości </w:t>
-      </w:r>
-      <w:proofErr w:type="spellStart"/>
-      <w:r>
-        <w:t>zapotrzebowań</w:t>
+        <w:t>quantity</w:t>
       </w:r>
       <w:proofErr w:type="spellEnd"/>
       <w:r>
-        <w:t xml:space="preserve"> występujących w tak określonym oknie czasowym. W stworzonym modelu znajduje to za odzwierciedlenie w dwóch parametrach</w:t>
-      </w:r>
-      <w:r>
-        <w:t>.</w:t>
-      </w:r>
-      <w:r>
-        <w:t xml:space="preserve"> </w:t>
-      </w:r>
-      <w:r>
-        <w:t>S</w:t>
-      </w:r>
-      <w:r>
-        <w:t>trategi</w:t>
-      </w:r>
-      <w:r>
-        <w:t>a</w:t>
-      </w:r>
-      <w:r>
-        <w:t xml:space="preserve"> (</w:t>
-      </w:r>
-      <w:proofErr w:type="spellStart"/>
-      <w:r>
-        <w:rPr>
-          <w:i/>
-        </w:rPr>
-        <w:t>strategy</w:t>
-      </w:r>
-      <w:proofErr w:type="spellEnd"/>
-      <w:r>
-        <w:t>)</w:t>
-      </w:r>
-      <w:r>
-        <w:t>, informacje nas w jaki sposób generowane będą zasilenia, a pokrycie (</w:t>
-      </w:r>
-      <w:proofErr w:type="spellStart"/>
-      <w:r>
-        <w:rPr>
-          <w:i/>
-        </w:rPr>
-        <w:t>quantity</w:t>
-      </w:r>
-      <w:proofErr w:type="spellEnd"/>
-      <w:r>
-        <w:t xml:space="preserve">) odpowiada na pytanie poniżej jakiego progu wymagany będzie </w:t>
-      </w:r>
-      <w:proofErr w:type="spellStart"/>
-      <w:r>
-        <w:t>replenishment</w:t>
-      </w:r>
-      <w:proofErr w:type="spellEnd"/>
-      <w:r>
-        <w:t>, albo na jak długo w przyszłość chcemy zapewnić pokrycie materiałowe.</w:t>
+        <w:t>) odpowiada na pytanie poniżej jakiego progu wymagany będzie replenishment, albo na jak długo w przyszłość chcemy zapewnić pokrycie materiałowe.</w:t>
       </w:r>
     </w:p>
     <w:p>
@@ -4943,22 +4758,1757 @@
       <w:r>
         <w:t>Architektura aplikacji</w:t>
       </w:r>
+    </w:p>
+    <w:p>
+      <w:r>
+        <w:t>Aplikacja</w:t>
+      </w:r>
+    </w:p>
+    <w:p>
+      <w:r>
+        <w:t>JDBC</w:t>
+      </w:r>
+    </w:p>
+    <w:p>
+      <w:r>
+        <w:t>Serwer MS SQL</w:t>
+      </w:r>
+    </w:p>
+    <w:p>
+      <w:pPr>
+        <w:pStyle w:val="Nagwek1"/>
+      </w:pPr>
+      <w:r>
+        <w:t>Symulacja komputerowa</w:t>
+      </w:r>
+    </w:p>
+    <w:p>
+      <w:pPr>
+        <w:pStyle w:val="Nagwek2"/>
+      </w:pPr>
+      <w:r>
+        <w:t>Kluczowe wskaźniki efektywności</w:t>
+      </w:r>
+    </w:p>
+    <w:p>
+      <w:pPr>
+        <w:pStyle w:val="Nagwek3"/>
+      </w:pPr>
+      <w:r>
+        <w:t>Motywacja wyboru określonych wskaźników</w:t>
+      </w:r>
+    </w:p>
+    <w:p>
+      <w:r>
+        <w:t>Czemu każdy z nich jest istotny i jakie jest ich przełożenie na biznes</w:t>
+      </w:r>
+    </w:p>
+    <w:p>
+      <w:pPr>
+        <w:pStyle w:val="Nagwek3"/>
+      </w:pPr>
+      <w:r>
+        <w:t>Definicje</w:t>
+      </w:r>
+    </w:p>
+    <w:p>
+      <w:pPr>
+        <w:pStyle w:val="Definicjewzorw"/>
+      </w:pPr>
+      <w:r>
+        <w:t>OFR (Order Fill Rate)</w:t>
+      </w:r>
+    </w:p>
+    <w:p>
+      <w:pPr>
+        <w:rPr>
+          <w:rFonts w:eastAsiaTheme="minorEastAsia"/>
+        </w:rPr>
+      </w:pPr>
+      <m:oMathPara>
+        <m:oMath>
+          <m:r>
+            <w:rPr>
+              <w:rFonts w:ascii="Cambria Math" w:hAnsi="Cambria Math"/>
+            </w:rPr>
+            <m:t>OFR=</m:t>
+          </m:r>
+          <m:f>
+            <m:fPr>
+              <m:ctrlPr>
+                <w:rPr>
+                  <w:rFonts w:ascii="Cambria Math" w:hAnsi="Cambria Math"/>
+                  <w:i/>
+                </w:rPr>
+              </m:ctrlPr>
+            </m:fPr>
+            <m:num>
+              <m:sSub>
+                <m:sSubPr>
+                  <m:ctrlPr>
+                    <w:rPr>
+                      <w:rFonts w:ascii="Cambria Math" w:hAnsi="Cambria Math"/>
+                      <w:i/>
+                    </w:rPr>
+                  </m:ctrlPr>
+                </m:sSubPr>
+                <m:e>
+                  <m:r>
+                    <w:rPr>
+                      <w:rFonts w:ascii="Cambria Math" w:hAnsi="Cambria Math"/>
+                    </w:rPr>
+                    <m:t>O</m:t>
+                  </m:r>
+                </m:e>
+                <m:sub>
+                  <m:r>
+                    <w:rPr>
+                      <w:rFonts w:ascii="Cambria Math" w:hAnsi="Cambria Math"/>
+                    </w:rPr>
+                    <m:t>F</m:t>
+                  </m:r>
+                </m:sub>
+              </m:sSub>
+            </m:num>
+            <m:den>
+              <m:sSub>
+                <m:sSubPr>
+                  <m:ctrlPr>
+                    <w:rPr>
+                      <w:rFonts w:ascii="Cambria Math" w:hAnsi="Cambria Math"/>
+                      <w:i/>
+                    </w:rPr>
+                  </m:ctrlPr>
+                </m:sSubPr>
+                <m:e>
+                  <m:r>
+                    <w:rPr>
+                      <w:rFonts w:ascii="Cambria Math" w:hAnsi="Cambria Math"/>
+                    </w:rPr>
+                    <m:t>O</m:t>
+                  </m:r>
+                </m:e>
+                <m:sub>
+                  <m:r>
+                    <w:rPr>
+                      <w:rFonts w:ascii="Cambria Math" w:hAnsi="Cambria Math"/>
+                    </w:rPr>
+                    <m:t>T</m:t>
+                  </m:r>
+                </m:sub>
+              </m:sSub>
+            </m:den>
+          </m:f>
+          <m:r>
+            <w:rPr>
+              <w:rFonts w:ascii="Cambria Math" w:hAnsi="Cambria Math"/>
+            </w:rPr>
+            <m:t>*100%=</m:t>
+          </m:r>
+          <m:f>
+            <m:fPr>
+              <m:ctrlPr>
+                <w:rPr>
+                  <w:rFonts w:ascii="Cambria Math" w:hAnsi="Cambria Math"/>
+                  <w:i/>
+                </w:rPr>
+              </m:ctrlPr>
+            </m:fPr>
+            <m:num>
+              <m:sSub>
+                <m:sSubPr>
+                  <m:ctrlPr>
+                    <w:rPr>
+                      <w:rFonts w:ascii="Cambria Math" w:hAnsi="Cambria Math"/>
+                      <w:i/>
+                    </w:rPr>
+                  </m:ctrlPr>
+                </m:sSubPr>
+                <m:e>
+                  <m:r>
+                    <w:rPr>
+                      <w:rFonts w:ascii="Cambria Math" w:hAnsi="Cambria Math"/>
+                    </w:rPr>
+                    <m:t>O</m:t>
+                  </m:r>
+                </m:e>
+                <m:sub>
+                  <m:r>
+                    <w:rPr>
+                      <w:rFonts w:ascii="Cambria Math" w:hAnsi="Cambria Math"/>
+                    </w:rPr>
+                    <m:t>F</m:t>
+                  </m:r>
+                </m:sub>
+              </m:sSub>
+            </m:num>
+            <m:den>
+              <m:sSub>
+                <m:sSubPr>
+                  <m:ctrlPr>
+                    <w:rPr>
+                      <w:rFonts w:ascii="Cambria Math" w:hAnsi="Cambria Math"/>
+                      <w:i/>
+                    </w:rPr>
+                  </m:ctrlPr>
+                </m:sSubPr>
+                <m:e>
+                  <m:r>
+                    <w:rPr>
+                      <w:rFonts w:ascii="Cambria Math" w:hAnsi="Cambria Math"/>
+                    </w:rPr>
+                    <m:t>O</m:t>
+                  </m:r>
+                </m:e>
+                <m:sub>
+                  <m:r>
+                    <w:rPr>
+                      <w:rFonts w:ascii="Cambria Math" w:hAnsi="Cambria Math"/>
+                    </w:rPr>
+                    <m:t>F</m:t>
+                  </m:r>
+                </m:sub>
+              </m:sSub>
+              <m:r>
+                <w:rPr>
+                  <w:rFonts w:ascii="Cambria Math" w:hAnsi="Cambria Math"/>
+                </w:rPr>
+                <m:t>+</m:t>
+              </m:r>
+              <m:sSub>
+                <m:sSubPr>
+                  <m:ctrlPr>
+                    <w:rPr>
+                      <w:rFonts w:ascii="Cambria Math" w:hAnsi="Cambria Math"/>
+                      <w:i/>
+                    </w:rPr>
+                  </m:ctrlPr>
+                </m:sSubPr>
+                <m:e>
+                  <m:r>
+                    <w:rPr>
+                      <w:rFonts w:ascii="Cambria Math" w:hAnsi="Cambria Math"/>
+                    </w:rPr>
+                    <m:t>O</m:t>
+                  </m:r>
+                </m:e>
+                <m:sub>
+                  <m:r>
+                    <w:rPr>
+                      <w:rFonts w:ascii="Cambria Math" w:hAnsi="Cambria Math"/>
+                    </w:rPr>
+                    <m:t>NF</m:t>
+                  </m:r>
+                </m:sub>
+              </m:sSub>
+            </m:den>
+          </m:f>
+          <m:r>
+            <w:rPr>
+              <w:rFonts w:ascii="Cambria Math" w:hAnsi="Cambria Math"/>
+            </w:rPr>
+            <m:t>*100%</m:t>
+          </m:r>
+          <m:r>
+            <w:rPr>
+              <w:rFonts w:ascii="Cambria Math" w:hAnsi="Cambria Math"/>
+            </w:rPr>
+            <m:t xml:space="preserve"> [%]</m:t>
+          </m:r>
+        </m:oMath>
+      </m:oMathPara>
+    </w:p>
+    <w:p>
+      <w:pPr>
+        <w:rPr>
+          <w:rFonts w:eastAsiaTheme="minorEastAsia"/>
+        </w:rPr>
+      </w:pPr>
+      <w:r>
+        <w:rPr>
+          <w:rFonts w:eastAsiaTheme="minorEastAsia"/>
+        </w:rPr>
+        <w:t>Gdzie:</w:t>
+      </w:r>
+    </w:p>
+    <w:p>
+      <w:pPr>
+        <w:rPr>
+          <w:rFonts w:eastAsiaTheme="minorEastAsia"/>
+        </w:rPr>
+      </w:pPr>
+      <m:oMath>
+        <m:sSub>
+          <m:sSubPr>
+            <m:ctrlPr>
+              <w:rPr>
+                <w:rFonts w:ascii="Cambria Math" w:hAnsi="Cambria Math"/>
+                <w:i/>
+                <w:lang w:val="en-GB"/>
+              </w:rPr>
+            </m:ctrlPr>
+          </m:sSubPr>
+          <m:e>
+            <m:r>
+              <w:rPr>
+                <w:rFonts w:ascii="Cambria Math" w:hAnsi="Cambria Math"/>
+                <w:lang w:val="en-GB"/>
+              </w:rPr>
+              <m:t>O</m:t>
+            </m:r>
+          </m:e>
+          <m:sub>
+            <m:r>
+              <w:rPr>
+                <w:rFonts w:ascii="Cambria Math" w:hAnsi="Cambria Math"/>
+                <w:lang w:val="en-GB"/>
+              </w:rPr>
+              <m:t>F</m:t>
+            </m:r>
+          </m:sub>
+        </m:sSub>
+      </m:oMath>
+      <w:r>
+        <w:rPr>
+          <w:rFonts w:eastAsiaTheme="minorEastAsia"/>
+        </w:rPr>
+        <w:t xml:space="preserve"> – zamówienia zrealizowane</w:t>
+      </w:r>
+      <w:r>
+        <w:rPr>
+          <w:rFonts w:eastAsiaTheme="minorEastAsia"/>
+        </w:rPr>
+        <w:t xml:space="preserve"> </w:t>
+      </w:r>
+      <m:oMath>
+        <m:r>
+          <w:rPr>
+            <w:rFonts w:ascii="Cambria Math" w:eastAsiaTheme="minorEastAsia" w:hAnsi="Cambria Math"/>
+          </w:rPr>
+          <m:t>[SU]</m:t>
+        </m:r>
+      </m:oMath>
+    </w:p>
+    <w:p>
+      <w:pPr>
+        <w:rPr>
+          <w:rFonts w:eastAsiaTheme="minorEastAsia"/>
+        </w:rPr>
+      </w:pPr>
+      <m:oMath>
+        <m:sSub>
+          <m:sSubPr>
+            <m:ctrlPr>
+              <w:rPr>
+                <w:rFonts w:ascii="Cambria Math" w:hAnsi="Cambria Math"/>
+                <w:i/>
+              </w:rPr>
+            </m:ctrlPr>
+          </m:sSubPr>
+          <m:e>
+            <m:r>
+              <w:rPr>
+                <w:rFonts w:ascii="Cambria Math" w:hAnsi="Cambria Math"/>
+              </w:rPr>
+              <m:t>O</m:t>
+            </m:r>
+          </m:e>
+          <m:sub>
+            <m:r>
+              <w:rPr>
+                <w:rFonts w:ascii="Cambria Math" w:hAnsi="Cambria Math"/>
+              </w:rPr>
+              <m:t>T</m:t>
+            </m:r>
+          </m:sub>
+        </m:sSub>
+      </m:oMath>
+      <w:r>
+        <w:rPr>
+          <w:rFonts w:eastAsiaTheme="minorEastAsia"/>
+        </w:rPr>
+        <w:t xml:space="preserve"> – wszystkie zamówienia </w:t>
+      </w:r>
+      <m:oMath>
+        <m:r>
+          <w:rPr>
+            <w:rFonts w:ascii="Cambria Math" w:eastAsiaTheme="minorEastAsia" w:hAnsi="Cambria Math"/>
+          </w:rPr>
+          <m:t>[SU]</m:t>
+        </m:r>
+      </m:oMath>
+    </w:p>
+    <w:p>
+      <m:oMath>
+        <m:sSub>
+          <m:sSubPr>
+            <m:ctrlPr>
+              <w:rPr>
+                <w:rFonts w:ascii="Cambria Math" w:hAnsi="Cambria Math"/>
+                <w:i/>
+              </w:rPr>
+            </m:ctrlPr>
+          </m:sSubPr>
+          <m:e>
+            <m:r>
+              <w:rPr>
+                <w:rFonts w:ascii="Cambria Math" w:hAnsi="Cambria Math"/>
+              </w:rPr>
+              <m:t>O</m:t>
+            </m:r>
+          </m:e>
+          <m:sub>
+            <m:r>
+              <w:rPr>
+                <w:rFonts w:ascii="Cambria Math" w:hAnsi="Cambria Math"/>
+              </w:rPr>
+              <m:t>NF</m:t>
+            </m:r>
+          </m:sub>
+        </m:sSub>
+      </m:oMath>
+      <w:r>
+        <w:rPr>
+          <w:rFonts w:eastAsiaTheme="minorEastAsia"/>
+        </w:rPr>
+        <w:t xml:space="preserve"> – zamówienia niezrealizowane </w:t>
+      </w:r>
+      <m:oMath>
+        <m:r>
+          <w:rPr>
+            <w:rFonts w:ascii="Cambria Math" w:eastAsiaTheme="minorEastAsia" w:hAnsi="Cambria Math"/>
+          </w:rPr>
+          <m:t>[SU]</m:t>
+        </m:r>
+      </m:oMath>
+    </w:p>
+    <w:p>
+      <w:pPr>
+        <w:pStyle w:val="Definicjewzorw"/>
+      </w:pPr>
+      <w:r>
+        <w:t>INV (Inventory Level)</w:t>
+      </w:r>
+    </w:p>
+    <w:p>
+      <w:pPr>
+        <w:rPr>
+          <w:rFonts w:eastAsiaTheme="minorEastAsia"/>
+          <w:lang w:val="en-GB"/>
+        </w:rPr>
+      </w:pPr>
+      <m:oMathPara>
+        <m:oMath>
+          <m:r>
+            <w:rPr>
+              <w:rFonts w:ascii="Cambria Math" w:hAnsi="Cambria Math"/>
+              <w:lang w:val="en-GB"/>
+            </w:rPr>
+            <m:t>INV=IN</m:t>
+          </m:r>
+          <m:sSub>
+            <m:sSubPr>
+              <m:ctrlPr>
+                <w:rPr>
+                  <w:rFonts w:ascii="Cambria Math" w:hAnsi="Cambria Math"/>
+                  <w:i/>
+                  <w:lang w:val="en-GB"/>
+                </w:rPr>
+              </m:ctrlPr>
+            </m:sSubPr>
+            <m:e>
+              <m:r>
+                <w:rPr>
+                  <w:rFonts w:ascii="Cambria Math" w:hAnsi="Cambria Math"/>
+                  <w:lang w:val="en-GB"/>
+                </w:rPr>
+                <m:t>V</m:t>
+              </m:r>
+            </m:e>
+            <m:sub>
+              <m:r>
+                <w:rPr>
+                  <w:rFonts w:ascii="Cambria Math" w:hAnsi="Cambria Math"/>
+                  <w:lang w:val="en-GB"/>
+                </w:rPr>
+                <m:t>A</m:t>
+              </m:r>
+            </m:sub>
+          </m:sSub>
+          <m:r>
+            <w:rPr>
+              <w:rFonts w:ascii="Cambria Math" w:hAnsi="Cambria Math"/>
+              <w:lang w:val="en-GB"/>
+            </w:rPr>
+            <m:t>+</m:t>
+          </m:r>
+          <m:r>
+            <w:rPr>
+              <w:rFonts w:ascii="Cambria Math" w:eastAsiaTheme="minorEastAsia" w:hAnsi="Cambria Math"/>
+              <w:lang w:val="en-GB"/>
+            </w:rPr>
+            <m:t>IN</m:t>
+          </m:r>
+          <m:sSub>
+            <m:sSubPr>
+              <m:ctrlPr>
+                <w:rPr>
+                  <w:rFonts w:ascii="Cambria Math" w:eastAsiaTheme="minorEastAsia" w:hAnsi="Cambria Math"/>
+                  <w:i/>
+                  <w:lang w:val="en-GB"/>
+                </w:rPr>
+              </m:ctrlPr>
+            </m:sSubPr>
+            <m:e>
+              <m:r>
+                <w:rPr>
+                  <w:rFonts w:ascii="Cambria Math" w:eastAsiaTheme="minorEastAsia" w:hAnsi="Cambria Math"/>
+                  <w:lang w:val="en-GB"/>
+                </w:rPr>
+                <m:t>V</m:t>
+              </m:r>
+            </m:e>
+            <m:sub>
+              <m:r>
+                <w:rPr>
+                  <w:rFonts w:ascii="Cambria Math" w:eastAsiaTheme="minorEastAsia" w:hAnsi="Cambria Math"/>
+                  <w:lang w:val="en-GB"/>
+                </w:rPr>
+                <m:t>B</m:t>
+              </m:r>
+            </m:sub>
+          </m:sSub>
+          <m:r>
+            <w:rPr>
+              <w:rFonts w:ascii="Cambria Math" w:eastAsiaTheme="minorEastAsia" w:hAnsi="Cambria Math"/>
+              <w:lang w:val="en-GB"/>
+            </w:rPr>
+            <m:t>+…+IN</m:t>
+          </m:r>
+          <m:sSub>
+            <m:sSubPr>
+              <m:ctrlPr>
+                <w:rPr>
+                  <w:rFonts w:ascii="Cambria Math" w:eastAsiaTheme="minorEastAsia" w:hAnsi="Cambria Math"/>
+                  <w:i/>
+                  <w:lang w:val="en-GB"/>
+                </w:rPr>
+              </m:ctrlPr>
+            </m:sSubPr>
+            <m:e>
+              <m:r>
+                <w:rPr>
+                  <w:rFonts w:ascii="Cambria Math" w:eastAsiaTheme="minorEastAsia" w:hAnsi="Cambria Math"/>
+                  <w:lang w:val="en-GB"/>
+                </w:rPr>
+                <m:t>V</m:t>
+              </m:r>
+            </m:e>
+            <m:sub>
+              <m:r>
+                <w:rPr>
+                  <w:rFonts w:ascii="Cambria Math" w:eastAsiaTheme="minorEastAsia" w:hAnsi="Cambria Math"/>
+                  <w:lang w:val="en-GB"/>
+                </w:rPr>
+                <m:t>n</m:t>
+              </m:r>
+            </m:sub>
+          </m:sSub>
+          <m:r>
+            <w:rPr>
+              <w:rFonts w:ascii="Cambria Math" w:eastAsiaTheme="minorEastAsia" w:hAnsi="Cambria Math"/>
+              <w:lang w:val="en-GB"/>
+            </w:rPr>
+            <m:t xml:space="preserve"> [SU]</m:t>
+          </m:r>
+        </m:oMath>
+      </m:oMathPara>
+    </w:p>
+    <w:p>
+      <w:pPr>
+        <w:rPr>
+          <w:rFonts w:eastAsiaTheme="minorEastAsia"/>
+          <w:lang w:val="en-GB"/>
+        </w:rPr>
+      </w:pPr>
+      <w:proofErr w:type="spellStart"/>
+      <w:r>
+        <w:rPr>
+          <w:rFonts w:eastAsiaTheme="minorEastAsia"/>
+          <w:lang w:val="en-GB"/>
+        </w:rPr>
+        <w:t>Gdzie</w:t>
+      </w:r>
+      <w:proofErr w:type="spellEnd"/>
+      <w:r>
+        <w:rPr>
+          <w:rFonts w:eastAsiaTheme="minorEastAsia"/>
+          <w:lang w:val="en-GB"/>
+        </w:rPr>
+        <w:t>:</w:t>
+      </w:r>
+    </w:p>
+    <w:p>
+      <m:oMath>
+        <m:r>
+          <w:rPr>
+            <w:rFonts w:ascii="Cambria Math" w:hAnsi="Cambria Math"/>
+            <w:lang w:val="en-GB"/>
+          </w:rPr>
+          <w:lastRenderedPageBreak/>
+          <m:t>IN</m:t>
+        </m:r>
+        <m:sSub>
+          <m:sSubPr>
+            <m:ctrlPr>
+              <w:rPr>
+                <w:rFonts w:ascii="Cambria Math" w:hAnsi="Cambria Math"/>
+                <w:i/>
+                <w:lang w:val="en-GB"/>
+              </w:rPr>
+            </m:ctrlPr>
+          </m:sSubPr>
+          <m:e>
+            <m:r>
+              <w:rPr>
+                <w:rFonts w:ascii="Cambria Math" w:hAnsi="Cambria Math"/>
+                <w:lang w:val="en-GB"/>
+              </w:rPr>
+              <m:t>V</m:t>
+            </m:r>
+          </m:e>
+          <m:sub>
+            <m:r>
+              <w:rPr>
+                <w:rFonts w:ascii="Cambria Math" w:hAnsi="Cambria Math"/>
+                <w:lang w:val="en-GB"/>
+              </w:rPr>
+              <m:t>n</m:t>
+            </m:r>
+          </m:sub>
+        </m:sSub>
+      </m:oMath>
+      <w:r>
+        <w:rPr>
+          <w:rFonts w:eastAsiaTheme="minorEastAsia"/>
+        </w:rPr>
+        <w:t xml:space="preserve"> – zapas w </w:t>
+      </w:r>
+      <w:r>
+        <w:rPr>
+          <w:rFonts w:eastAsiaTheme="minorEastAsia"/>
+        </w:rPr>
+        <w:t xml:space="preserve">ogniwie </w:t>
+      </w:r>
+      <m:oMath>
+        <m:r>
+          <w:rPr>
+            <w:rFonts w:ascii="Cambria Math" w:eastAsiaTheme="minorEastAsia" w:hAnsi="Cambria Math"/>
+          </w:rPr>
+          <m:t>n</m:t>
+        </m:r>
+      </m:oMath>
+    </w:p>
+    <w:p>
+      <w:pPr>
+        <w:pStyle w:val="Definicjewzorw"/>
+      </w:pPr>
+      <w:r>
+        <w:t>DFC (Days Forward Cove</w:t>
+      </w:r>
+      <w:r>
+        <w:t>rage)</w:t>
+      </w:r>
+    </w:p>
+    <w:p>
+      <w:pPr>
+        <w:rPr>
+          <w:rFonts w:eastAsiaTheme="minorEastAsia"/>
+          <w:lang w:val="en-GB"/>
+        </w:rPr>
+      </w:pPr>
+      <m:oMathPara>
+        <m:oMath>
+          <m:r>
+            <w:rPr>
+              <w:rFonts w:ascii="Cambria Math" w:hAnsi="Cambria Math"/>
+              <w:lang w:val="en-GB"/>
+            </w:rPr>
+            <m:t>DFC=</m:t>
+          </m:r>
+          <m:f>
+            <m:fPr>
+              <m:ctrlPr>
+                <w:rPr>
+                  <w:rFonts w:ascii="Cambria Math" w:hAnsi="Cambria Math"/>
+                  <w:i/>
+                  <w:lang w:val="en-GB"/>
+                </w:rPr>
+              </m:ctrlPr>
+            </m:fPr>
+            <m:num>
+              <m:r>
+                <w:rPr>
+                  <w:rFonts w:ascii="Cambria Math" w:hAnsi="Cambria Math"/>
+                  <w:lang w:val="en-GB"/>
+                </w:rPr>
+                <m:t>IN</m:t>
+              </m:r>
+              <m:sSub>
+                <m:sSubPr>
+                  <m:ctrlPr>
+                    <w:rPr>
+                      <w:rFonts w:ascii="Cambria Math" w:hAnsi="Cambria Math"/>
+                      <w:i/>
+                      <w:lang w:val="en-GB"/>
+                    </w:rPr>
+                  </m:ctrlPr>
+                </m:sSubPr>
+                <m:e>
+                  <m:r>
+                    <w:rPr>
+                      <w:rFonts w:ascii="Cambria Math" w:hAnsi="Cambria Math"/>
+                      <w:lang w:val="en-GB"/>
+                    </w:rPr>
+                    <m:t>V</m:t>
+                  </m:r>
+                </m:e>
+                <m:sub>
+                  <m:r>
+                    <w:rPr>
+                      <w:rFonts w:ascii="Cambria Math" w:hAnsi="Cambria Math"/>
+                      <w:lang w:val="en-GB"/>
+                    </w:rPr>
+                    <m:t>P</m:t>
+                  </m:r>
+                </m:sub>
+              </m:sSub>
+            </m:num>
+            <m:den>
+              <m:r>
+                <w:rPr>
+                  <w:rFonts w:ascii="Cambria Math" w:hAnsi="Cambria Math"/>
+                  <w:lang w:val="en-GB"/>
+                </w:rPr>
+                <m:t>SA</m:t>
+              </m:r>
+              <m:sSub>
+                <m:sSubPr>
+                  <m:ctrlPr>
+                    <w:rPr>
+                      <w:rFonts w:ascii="Cambria Math" w:hAnsi="Cambria Math"/>
+                      <w:i/>
+                      <w:lang w:val="en-GB"/>
+                    </w:rPr>
+                  </m:ctrlPr>
+                </m:sSubPr>
+                <m:e>
+                  <m:r>
+                    <w:rPr>
+                      <w:rFonts w:ascii="Cambria Math" w:hAnsi="Cambria Math"/>
+                      <w:lang w:val="en-GB"/>
+                    </w:rPr>
+                    <m:t>L</m:t>
+                  </m:r>
+                </m:e>
+                <m:sub>
+                  <m:r>
+                    <w:rPr>
+                      <w:rFonts w:ascii="Cambria Math" w:hAnsi="Cambria Math"/>
+                      <w:lang w:val="en-GB"/>
+                    </w:rPr>
+                    <m:t>P</m:t>
+                  </m:r>
+                </m:sub>
+              </m:sSub>
+            </m:den>
+          </m:f>
+          <m:r>
+            <w:rPr>
+              <w:rFonts w:ascii="Cambria Math" w:hAnsi="Cambria Math"/>
+              <w:lang w:val="en-GB"/>
+            </w:rPr>
+            <m:t xml:space="preserve"> [dni]</m:t>
+          </m:r>
+        </m:oMath>
+      </m:oMathPara>
+    </w:p>
+    <w:p>
+      <w:r>
+        <w:t>Gdzie:</w:t>
+      </w:r>
+    </w:p>
+    <w:p>
+      <w:pPr>
+        <w:rPr>
+          <w:rFonts w:eastAsiaTheme="minorEastAsia"/>
+        </w:rPr>
+      </w:pPr>
+      <m:oMath>
+        <m:r>
+          <w:rPr>
+            <w:rFonts w:ascii="Cambria Math" w:hAnsi="Cambria Math"/>
+            <w:lang w:val="en-GB"/>
+          </w:rPr>
+          <m:t>IN</m:t>
+        </m:r>
+        <m:sSub>
+          <m:sSubPr>
+            <m:ctrlPr>
+              <w:rPr>
+                <w:rFonts w:ascii="Cambria Math" w:hAnsi="Cambria Math"/>
+                <w:i/>
+                <w:lang w:val="en-GB"/>
+              </w:rPr>
+            </m:ctrlPr>
+          </m:sSubPr>
+          <m:e>
+            <m:r>
+              <w:rPr>
+                <w:rFonts w:ascii="Cambria Math" w:hAnsi="Cambria Math"/>
+                <w:lang w:val="en-GB"/>
+              </w:rPr>
+              <m:t>V</m:t>
+            </m:r>
+          </m:e>
+          <m:sub>
+            <m:r>
+              <w:rPr>
+                <w:rFonts w:ascii="Cambria Math" w:hAnsi="Cambria Math"/>
+                <w:lang w:val="en-GB"/>
+              </w:rPr>
+              <m:t>P</m:t>
+            </m:r>
+          </m:sub>
+        </m:sSub>
+      </m:oMath>
+      <w:r>
+        <w:rPr>
+          <w:rFonts w:eastAsiaTheme="minorEastAsia"/>
+        </w:rPr>
+        <w:t xml:space="preserve"> – aktualny za</w:t>
+      </w:r>
+      <w:r>
+        <w:rPr>
+          <w:rFonts w:eastAsiaTheme="minorEastAsia"/>
+        </w:rPr>
+        <w:t xml:space="preserve">pas produktu </w:t>
+      </w:r>
+      <m:oMath>
+        <m:r>
+          <w:rPr>
+            <w:rFonts w:ascii="Cambria Math" w:eastAsiaTheme="minorEastAsia" w:hAnsi="Cambria Math"/>
+          </w:rPr>
+          <m:t>P</m:t>
+        </m:r>
+      </m:oMath>
+    </w:p>
+    <w:p>
+      <m:oMath>
+        <m:r>
+          <w:rPr>
+            <w:rFonts w:ascii="Cambria Math" w:hAnsi="Cambria Math"/>
+          </w:rPr>
+          <m:t>SA</m:t>
+        </m:r>
+        <m:sSub>
+          <m:sSubPr>
+            <m:ctrlPr>
+              <w:rPr>
+                <w:rFonts w:ascii="Cambria Math" w:hAnsi="Cambria Math"/>
+                <w:i/>
+              </w:rPr>
+            </m:ctrlPr>
+          </m:sSubPr>
+          <m:e>
+            <m:r>
+              <w:rPr>
+                <w:rFonts w:ascii="Cambria Math" w:hAnsi="Cambria Math"/>
+              </w:rPr>
+              <m:t>L</m:t>
+            </m:r>
+          </m:e>
+          <m:sub>
+            <m:r>
+              <w:rPr>
+                <w:rFonts w:ascii="Cambria Math" w:hAnsi="Cambria Math"/>
+              </w:rPr>
+              <m:t>P</m:t>
+            </m:r>
+          </m:sub>
+        </m:sSub>
+      </m:oMath>
+      <w:r>
+        <w:rPr>
+          <w:rFonts w:eastAsiaTheme="minorEastAsia"/>
+        </w:rPr>
+        <w:t xml:space="preserve"> – sprzedaż produktu </w:t>
+      </w:r>
+      <m:oMath>
+        <m:r>
+          <w:rPr>
+            <w:rFonts w:ascii="Cambria Math" w:eastAsiaTheme="minorEastAsia" w:hAnsi="Cambria Math"/>
+            <w:lang w:val="en-GB"/>
+          </w:rPr>
+          <m:t>P</m:t>
+        </m:r>
+      </m:oMath>
+      <w:r>
+        <w:rPr>
+          <w:rFonts w:eastAsiaTheme="minorEastAsia"/>
+        </w:rPr>
+        <w:t xml:space="preserve"> przez ostatn</w:t>
+      </w:r>
+      <w:r>
+        <w:rPr>
+          <w:rFonts w:eastAsiaTheme="minorEastAsia"/>
+        </w:rPr>
+        <w:t>ie 30 dni</w:t>
+      </w:r>
+    </w:p>
+    <w:p>
+      <w:pPr>
+        <w:pStyle w:val="Definicjewzorw"/>
+      </w:pPr>
+      <w:r>
+        <w:t xml:space="preserve">IST (Inventory Stock Turn) </w:t>
+      </w:r>
+    </w:p>
+    <w:p>
+      <w:pPr>
+        <w:rPr>
+          <w:rFonts w:eastAsiaTheme="minorEastAsia"/>
+        </w:rPr>
+      </w:pPr>
+      <m:oMathPara>
+        <m:oMath>
+          <m:r>
+            <w:rPr>
+              <w:rFonts w:ascii="Cambria Math" w:hAnsi="Cambria Math"/>
+            </w:rPr>
+            <m:t>IST=</m:t>
+          </m:r>
+          <m:f>
+            <m:fPr>
+              <m:ctrlPr>
+                <w:rPr>
+                  <w:rFonts w:ascii="Cambria Math" w:hAnsi="Cambria Math"/>
+                  <w:i/>
+                </w:rPr>
+              </m:ctrlPr>
+            </m:fPr>
+            <m:num>
+              <m:r>
+                <w:rPr>
+                  <w:rFonts w:ascii="Cambria Math" w:hAnsi="Cambria Math"/>
+                </w:rPr>
+                <m:t>SA</m:t>
+              </m:r>
+              <m:sSub>
+                <m:sSubPr>
+                  <m:ctrlPr>
+                    <w:rPr>
+                      <w:rFonts w:ascii="Cambria Math" w:hAnsi="Cambria Math"/>
+                      <w:i/>
+                    </w:rPr>
+                  </m:ctrlPr>
+                </m:sSubPr>
+                <m:e>
+                  <m:r>
+                    <w:rPr>
+                      <w:rFonts w:ascii="Cambria Math" w:hAnsi="Cambria Math"/>
+                    </w:rPr>
+                    <m:t>L</m:t>
+                  </m:r>
+                </m:e>
+                <m:sub>
+                  <m:r>
+                    <w:rPr>
+                      <w:rFonts w:ascii="Cambria Math" w:hAnsi="Cambria Math"/>
+                    </w:rPr>
+                    <m:t>P,T</m:t>
+                  </m:r>
+                </m:sub>
+              </m:sSub>
+            </m:num>
+            <m:den>
+              <m:r>
+                <w:rPr>
+                  <w:rFonts w:ascii="Cambria Math" w:hAnsi="Cambria Math"/>
+                </w:rPr>
+                <m:t>AVG(IN</m:t>
+              </m:r>
+              <m:sSub>
+                <m:sSubPr>
+                  <m:ctrlPr>
+                    <w:rPr>
+                      <w:rFonts w:ascii="Cambria Math" w:hAnsi="Cambria Math"/>
+                      <w:i/>
+                    </w:rPr>
+                  </m:ctrlPr>
+                </m:sSubPr>
+                <m:e>
+                  <m:r>
+                    <w:rPr>
+                      <w:rFonts w:ascii="Cambria Math" w:hAnsi="Cambria Math"/>
+                    </w:rPr>
+                    <m:t>V</m:t>
+                  </m:r>
+                </m:e>
+                <m:sub>
+                  <m:r>
+                    <w:rPr>
+                      <w:rFonts w:ascii="Cambria Math" w:hAnsi="Cambria Math"/>
+                    </w:rPr>
+                    <m:t>P,T</m:t>
+                  </m:r>
+                </m:sub>
+              </m:sSub>
+              <m:r>
+                <w:rPr>
+                  <w:rFonts w:ascii="Cambria Math" w:hAnsi="Cambria Math"/>
+                </w:rPr>
+                <m:t>)</m:t>
+              </m:r>
+            </m:den>
+          </m:f>
+          <m:r>
+            <w:rPr>
+              <w:rFonts w:ascii="Cambria Math" w:eastAsiaTheme="minorEastAsia" w:hAnsi="Cambria Math"/>
+            </w:rPr>
+            <m:t xml:space="preserve"> [1]</m:t>
+          </m:r>
+        </m:oMath>
+      </m:oMathPara>
+    </w:p>
+    <w:p>
+      <w:pPr>
+        <w:rPr>
+          <w:rFonts w:eastAsiaTheme="minorEastAsia"/>
+        </w:rPr>
+      </w:pPr>
+      <w:r>
+        <w:rPr>
+          <w:rFonts w:eastAsiaTheme="minorEastAsia"/>
+        </w:rPr>
+        <w:t>Gdzie:</w:t>
+      </w:r>
+    </w:p>
+    <w:p>
+      <m:oMath>
+        <m:r>
+          <w:rPr>
+            <w:rFonts w:ascii="Cambria Math" w:hAnsi="Cambria Math"/>
+          </w:rPr>
+          <m:t>SA</m:t>
+        </m:r>
+        <m:sSub>
+          <m:sSubPr>
+            <m:ctrlPr>
+              <w:rPr>
+                <w:rFonts w:ascii="Cambria Math" w:hAnsi="Cambria Math"/>
+                <w:i/>
+              </w:rPr>
+            </m:ctrlPr>
+          </m:sSubPr>
+          <m:e>
+            <m:r>
+              <w:rPr>
+                <w:rFonts w:ascii="Cambria Math" w:hAnsi="Cambria Math"/>
+              </w:rPr>
+              <m:t>L</m:t>
+            </m:r>
+          </m:e>
+          <m:sub>
+            <m:r>
+              <w:rPr>
+                <w:rFonts w:ascii="Cambria Math" w:hAnsi="Cambria Math"/>
+              </w:rPr>
+              <m:t>P,T</m:t>
+            </m:r>
+          </m:sub>
+        </m:sSub>
+      </m:oMath>
+      <w:r>
+        <w:t xml:space="preserve"> – sprzedaż produktu </w:t>
+      </w:r>
+      <m:oMath>
+        <m:r>
+          <w:rPr>
+            <w:rFonts w:ascii="Cambria Math" w:hAnsi="Cambria Math"/>
+          </w:rPr>
+          <m:t>P</m:t>
+        </m:r>
+      </m:oMath>
+      <w:r>
+        <w:t xml:space="preserve"> w czasie </w:t>
+      </w:r>
+      <m:oMath>
+        <m:r>
+          <w:rPr>
+            <w:rFonts w:ascii="Cambria Math" w:hAnsi="Cambria Math"/>
+          </w:rPr>
+          <m:t>T</m:t>
+        </m:r>
+      </m:oMath>
+    </w:p>
+    <w:p>
+      <w:pPr>
+        <w:rPr>
+          <w:rFonts w:eastAsiaTheme="minorEastAsia"/>
+        </w:rPr>
+      </w:pPr>
+      <m:oMath>
+        <m:r>
+          <w:rPr>
+            <w:rFonts w:ascii="Cambria Math" w:eastAsiaTheme="minorEastAsia" w:hAnsi="Cambria Math"/>
+          </w:rPr>
+          <m:t>AVG(IN</m:t>
+        </m:r>
+        <m:sSub>
+          <m:sSubPr>
+            <m:ctrlPr>
+              <w:rPr>
+                <w:rFonts w:ascii="Cambria Math" w:eastAsiaTheme="minorEastAsia" w:hAnsi="Cambria Math"/>
+                <w:i/>
+              </w:rPr>
+            </m:ctrlPr>
+          </m:sSubPr>
+          <m:e>
+            <m:r>
+              <w:rPr>
+                <w:rFonts w:ascii="Cambria Math" w:eastAsiaTheme="minorEastAsia" w:hAnsi="Cambria Math"/>
+              </w:rPr>
+              <m:t>V</m:t>
+            </m:r>
+          </m:e>
+          <m:sub>
+            <m:r>
+              <w:rPr>
+                <w:rFonts w:ascii="Cambria Math" w:eastAsiaTheme="minorEastAsia" w:hAnsi="Cambria Math"/>
+              </w:rPr>
+              <m:t>P,T</m:t>
+            </m:r>
+          </m:sub>
+        </m:sSub>
+        <m:r>
+          <w:rPr>
+            <w:rFonts w:ascii="Cambria Math" w:eastAsiaTheme="minorEastAsia" w:hAnsi="Cambria Math"/>
+          </w:rPr>
+          <m:t>)</m:t>
+        </m:r>
+      </m:oMath>
+      <w:r>
+        <w:rPr>
+          <w:rFonts w:eastAsiaTheme="minorEastAsia"/>
+        </w:rPr>
+        <w:t xml:space="preserve"> – średni zapas produktu </w:t>
+      </w:r>
+      <m:oMath>
+        <m:r>
+          <w:rPr>
+            <w:rFonts w:ascii="Cambria Math" w:eastAsiaTheme="minorEastAsia" w:hAnsi="Cambria Math"/>
+          </w:rPr>
+          <m:t>P</m:t>
+        </m:r>
+      </m:oMath>
+      <w:r>
+        <w:rPr>
+          <w:rFonts w:eastAsiaTheme="minorEastAsia"/>
+        </w:rPr>
+        <w:t xml:space="preserve"> w czasie </w:t>
+      </w:r>
+      <m:oMath>
+        <m:r>
+          <w:rPr>
+            <w:rFonts w:ascii="Cambria Math" w:eastAsiaTheme="minorEastAsia" w:hAnsi="Cambria Math"/>
+          </w:rPr>
+          <m:t>T</m:t>
+        </m:r>
+      </m:oMath>
+    </w:p>
+    <w:p>
+      <w:pPr>
+        <w:pStyle w:val="Definicjewzorw"/>
+      </w:pPr>
+      <w:r>
+        <w:t>DS (Dead Stock)</w:t>
+      </w:r>
+    </w:p>
+    <w:p>
+      <w:pPr>
+        <w:pStyle w:val="Definicjewzorw"/>
+        <w:rPr>
+          <w:rFonts w:eastAsiaTheme="minorEastAsia"/>
+          <w:b w:val="0"/>
+        </w:rPr>
+      </w:pPr>
+      <m:oMathPara>
+        <m:oMath>
+          <m:r>
+            <w:rPr>
+              <w:rFonts w:ascii="Cambria Math" w:hAnsi="Cambria Math"/>
+            </w:rPr>
+            <m:t>DS=MIN</m:t>
+          </m:r>
+          <m:d>
+            <m:dPr>
+              <m:ctrlPr>
+                <w:rPr>
+                  <w:rFonts w:ascii="Cambria Math" w:hAnsi="Cambria Math"/>
+                  <w:b w:val="0"/>
+                  <w:i/>
+                </w:rPr>
+              </m:ctrlPr>
+            </m:dPr>
+            <m:e>
+              <m:sSub>
+                <m:sSubPr>
+                  <m:ctrlPr>
+                    <w:rPr>
+                      <w:rFonts w:ascii="Cambria Math" w:hAnsi="Cambria Math"/>
+                      <w:b w:val="0"/>
+                      <w:i/>
+                    </w:rPr>
+                  </m:ctrlPr>
+                </m:sSubPr>
+                <m:e>
+                  <m:r>
+                    <w:rPr>
+                      <w:rFonts w:ascii="Cambria Math" w:hAnsi="Cambria Math"/>
+                    </w:rPr>
+                    <m:t>S</m:t>
+                  </m:r>
+                </m:e>
+                <m:sub>
+                  <m:r>
+                    <w:rPr>
+                      <w:rFonts w:ascii="Cambria Math" w:hAnsi="Cambria Math"/>
+                    </w:rPr>
+                    <m:t>P,T</m:t>
+                  </m:r>
+                </m:sub>
+              </m:sSub>
+            </m:e>
+          </m:d>
+          <m:r>
+            <w:rPr>
+              <w:rFonts w:ascii="Cambria Math" w:hAnsi="Cambria Math"/>
+            </w:rPr>
+            <m:t xml:space="preserve"> [SU]</m:t>
+          </m:r>
+        </m:oMath>
+      </m:oMathPara>
+    </w:p>
+    <w:p>
+      <w:r>
+        <w:t>Gdzie:</w:t>
+      </w:r>
+    </w:p>
+    <w:p>
+      <w:pPr>
+        <w:rPr>
+          <w:rFonts w:eastAsiaTheme="minorEastAsia"/>
+        </w:rPr>
+      </w:pPr>
+      <m:oMath>
+        <m:r>
+          <w:rPr>
+            <w:rFonts w:ascii="Cambria Math" w:hAnsi="Cambria Math"/>
+          </w:rPr>
+          <m:t>MIN(</m:t>
+        </m:r>
+        <m:sSub>
+          <m:sSubPr>
+            <m:ctrlPr>
+              <w:rPr>
+                <w:rFonts w:ascii="Cambria Math" w:hAnsi="Cambria Math"/>
+                <w:i/>
+              </w:rPr>
+            </m:ctrlPr>
+          </m:sSubPr>
+          <m:e>
+            <m:r>
+              <w:rPr>
+                <w:rFonts w:ascii="Cambria Math" w:hAnsi="Cambria Math"/>
+              </w:rPr>
+              <m:t>S</m:t>
+            </m:r>
+          </m:e>
+          <m:sub>
+            <m:r>
+              <w:rPr>
+                <w:rFonts w:ascii="Cambria Math" w:hAnsi="Cambria Math"/>
+              </w:rPr>
+              <m:t>T</m:t>
+            </m:r>
+          </m:sub>
+        </m:sSub>
+        <m:r>
+          <w:rPr>
+            <w:rFonts w:ascii="Cambria Math" w:hAnsi="Cambria Math"/>
+          </w:rPr>
+          <m:t>)</m:t>
+        </m:r>
+      </m:oMath>
+      <w:r>
+        <w:rPr>
+          <w:rFonts w:eastAsiaTheme="minorEastAsia"/>
+        </w:rPr>
+        <w:t xml:space="preserve"> – minimalny zapas produktu </w:t>
+      </w:r>
+      <m:oMath>
+        <m:r>
+          <w:rPr>
+            <w:rFonts w:ascii="Cambria Math" w:eastAsiaTheme="minorEastAsia" w:hAnsi="Cambria Math"/>
+          </w:rPr>
+          <m:t>P</m:t>
+        </m:r>
+      </m:oMath>
+      <w:r>
+        <w:rPr>
+          <w:rFonts w:eastAsiaTheme="minorEastAsia"/>
+        </w:rPr>
+        <w:t xml:space="preserve"> w czasie </w:t>
+      </w:r>
+      <m:oMath>
+        <m:r>
+          <w:rPr>
+            <w:rFonts w:ascii="Cambria Math" w:eastAsiaTheme="minorEastAsia" w:hAnsi="Cambria Math"/>
+          </w:rPr>
+          <m:t>T</m:t>
+        </m:r>
+      </m:oMath>
+    </w:p>
+    <w:p>
+      <w:pPr>
+        <w:pStyle w:val="Definicjewzorw"/>
+      </w:pPr>
+      <w:r>
+        <w:t>NPI (Non-performing Inventory)</w:t>
+      </w:r>
+    </w:p>
+    <w:p>
+      <w:pPr>
+        <w:pStyle w:val="Definicjewzorw"/>
+        <w:rPr>
+          <w:rFonts w:eastAsiaTheme="minorEastAsia"/>
+          <w:b w:val="0"/>
+        </w:rPr>
+      </w:pPr>
+      <m:oMathPara>
+        <m:oMath>
+          <m:r>
+            <w:rPr>
+              <w:rFonts w:ascii="Cambria Math" w:hAnsi="Cambria Math"/>
+            </w:rPr>
+            <m:t>NPI=</m:t>
+          </m:r>
+          <m:f>
+            <m:fPr>
+              <m:ctrlPr>
+                <w:rPr>
+                  <w:rFonts w:ascii="Cambria Math" w:hAnsi="Cambria Math"/>
+                  <w:b w:val="0"/>
+                  <w:i/>
+                </w:rPr>
+              </m:ctrlPr>
+            </m:fPr>
+            <m:num>
+              <m:r>
+                <w:rPr>
+                  <w:rFonts w:ascii="Cambria Math" w:hAnsi="Cambria Math"/>
+                </w:rPr>
+                <m:t>D</m:t>
+              </m:r>
+              <m:r>
+                <w:rPr>
+                  <w:rFonts w:ascii="Cambria Math" w:hAnsi="Cambria Math"/>
+                </w:rPr>
+                <m:t>S</m:t>
+              </m:r>
+              <m:ctrlPr>
+                <w:rPr>
+                  <w:rFonts w:ascii="Cambria Math" w:hAnsi="Cambria Math"/>
+                  <w:i/>
+                </w:rPr>
+              </m:ctrlPr>
+            </m:num>
+            <m:den>
+              <m:r>
+                <w:rPr>
+                  <w:rFonts w:ascii="Cambria Math" w:hAnsi="Cambria Math"/>
+                </w:rPr>
+                <m:t>AVG(</m:t>
+              </m:r>
+              <m:r>
+                <w:rPr>
+                  <w:rFonts w:ascii="Cambria Math" w:hAnsi="Cambria Math"/>
+                </w:rPr>
+                <m:t>IN</m:t>
+              </m:r>
+              <m:sSub>
+                <m:sSubPr>
+                  <m:ctrlPr>
+                    <w:rPr>
+                      <w:rFonts w:ascii="Cambria Math" w:hAnsi="Cambria Math"/>
+                      <w:b w:val="0"/>
+                      <w:i/>
+                    </w:rPr>
+                  </m:ctrlPr>
+                </m:sSubPr>
+                <m:e>
+                  <m:r>
+                    <w:rPr>
+                      <w:rFonts w:ascii="Cambria Math" w:hAnsi="Cambria Math"/>
+                    </w:rPr>
+                    <m:t>V</m:t>
+                  </m:r>
+                </m:e>
+                <m:sub>
+                  <m:r>
+                    <w:rPr>
+                      <w:rFonts w:ascii="Cambria Math" w:hAnsi="Cambria Math"/>
+                    </w:rPr>
+                    <m:t>T</m:t>
+                  </m:r>
+                </m:sub>
+              </m:sSub>
+              <m:r>
+                <w:rPr>
+                  <w:rFonts w:ascii="Cambria Math" w:hAnsi="Cambria Math"/>
+                </w:rPr>
+                <m:t>)</m:t>
+              </m:r>
+            </m:den>
+          </m:f>
+          <m:r>
+            <w:rPr>
+              <w:rFonts w:ascii="Cambria Math" w:hAnsi="Cambria Math"/>
+            </w:rPr>
+            <m:t>*100% [%]</m:t>
+          </m:r>
+        </m:oMath>
+      </m:oMathPara>
+    </w:p>
+    <w:p>
+      <w:r>
+        <w:t>Gdzie:</w:t>
+      </w:r>
+    </w:p>
+    <w:p>
+      <w:pPr>
+        <w:rPr>
+          <w:rFonts w:eastAsiaTheme="minorEastAsia"/>
+        </w:rPr>
+      </w:pPr>
+      <m:oMath>
+        <m:r>
+          <w:rPr>
+            <w:rFonts w:ascii="Cambria Math" w:hAnsi="Cambria Math"/>
+          </w:rPr>
+          <m:t>DS</m:t>
+        </m:r>
+      </m:oMath>
+      <w:r>
+        <w:rPr>
+          <w:rFonts w:eastAsiaTheme="minorEastAsia"/>
+        </w:rPr>
+        <w:t xml:space="preserve"> – zapas towaru nierotującego </w:t>
+      </w:r>
+    </w:p>
+    <w:p>
+      <m:oMath>
+        <m:r>
+          <w:rPr>
+            <w:rFonts w:ascii="Cambria Math" w:hAnsi="Cambria Math"/>
+          </w:rPr>
+          <m:t>AVG(IN</m:t>
+        </m:r>
+        <m:sSub>
+          <m:sSubPr>
+            <m:ctrlPr>
+              <w:rPr>
+                <w:rFonts w:ascii="Cambria Math" w:hAnsi="Cambria Math"/>
+                <w:i/>
+              </w:rPr>
+            </m:ctrlPr>
+          </m:sSubPr>
+          <m:e>
+            <m:r>
+              <w:rPr>
+                <w:rFonts w:ascii="Cambria Math" w:hAnsi="Cambria Math"/>
+              </w:rPr>
+              <m:t>V</m:t>
+            </m:r>
+          </m:e>
+          <m:sub>
+            <m:r>
+              <w:rPr>
+                <w:rFonts w:ascii="Cambria Math" w:hAnsi="Cambria Math"/>
+              </w:rPr>
+              <m:t>T</m:t>
+            </m:r>
+          </m:sub>
+        </m:sSub>
+        <m:r>
+          <w:rPr>
+            <w:rFonts w:ascii="Cambria Math" w:hAnsi="Cambria Math"/>
+          </w:rPr>
+          <m:t>)</m:t>
+        </m:r>
+      </m:oMath>
+      <w:r>
+        <w:rPr>
+          <w:rFonts w:eastAsiaTheme="minorEastAsia"/>
+        </w:rPr>
+        <w:t xml:space="preserve"> – średni zapas </w:t>
+      </w:r>
+      <w:r>
+        <w:rPr>
+          <w:rFonts w:eastAsiaTheme="minorEastAsia"/>
+        </w:rPr>
+        <w:t xml:space="preserve">towaru w czasie </w:t>
+      </w:r>
+      <m:oMath>
+        <m:r>
+          <w:rPr>
+            <w:rFonts w:ascii="Cambria Math" w:eastAsiaTheme="minorEastAsia" w:hAnsi="Cambria Math"/>
+          </w:rPr>
+          <m:t>T</m:t>
+        </m:r>
+      </m:oMath>
+    </w:p>
+    <w:p>
+      <w:pPr>
+        <w:rPr>
+          <w:rFonts w:eastAsiaTheme="minorEastAsia"/>
+        </w:rPr>
+      </w:pPr>
+    </w:p>
+    <w:p>
+      <w:pPr>
+        <w:pStyle w:val="Nagwek2"/>
+      </w:pPr>
+      <w:r>
+        <w:t>Scenariusze testowe</w:t>
+      </w:r>
+    </w:p>
+    <w:p>
+      <w:pPr>
+        <w:pStyle w:val="Nagwek3"/>
+      </w:pPr>
+      <w:r>
+        <w:t>Zaburzenia występujące w rzeczywistych łańcuchach dostaw</w:t>
+      </w:r>
+    </w:p>
+    <w:p>
+      <w:pPr>
+        <w:pStyle w:val="Nagwek3"/>
+      </w:pPr>
+      <w:r>
+        <w:t>Scenariusz 1 - Błędna prognoza sprzedaży</w:t>
+      </w:r>
+    </w:p>
+    <w:p>
+      <w:pPr>
+        <w:pStyle w:val="Akapitzlist"/>
+        <w:numPr>
+          <w:ilvl w:val="0"/>
+          <w:numId w:val="15"/>
+        </w:numPr>
+      </w:pPr>
+      <w:r>
+        <w:t>Metody tworzenia prognoz sprzedaży (SMO, PSC)</w:t>
+      </w:r>
+    </w:p>
+    <w:p>
+      <w:pPr>
+        <w:pStyle w:val="Akapitzlist"/>
+        <w:numPr>
+          <w:ilvl w:val="0"/>
+          <w:numId w:val="15"/>
+        </w:numPr>
+      </w:pPr>
+      <w:r>
+        <w:t>Badanie wrażliwości łańcucha dostaw – jak zwiększenie się niedokładności prognozy sprzedaży wpływać będzie na wszystkie KPI w łańcuchu dostaw</w:t>
+      </w:r>
+    </w:p>
+    <w:p>
+      <w:pPr>
+        <w:pStyle w:val="Nagwek3"/>
+      </w:pPr>
+      <w:r>
+        <w:t>Scenariusz 2</w:t>
+      </w:r>
+      <w:r>
+        <w:t xml:space="preserve"> – Zmiana progu replenishmentu, zmiana strategii replenishmentu</w:t>
+      </w:r>
+    </w:p>
+    <w:p>
+      <w:pPr>
+        <w:pStyle w:val="Akapitzlist"/>
+        <w:numPr>
+          <w:ilvl w:val="0"/>
+          <w:numId w:val="14"/>
+        </w:numPr>
+      </w:pPr>
+      <w:r>
+        <w:t xml:space="preserve">Dokładne omówienie SS/ST, algorytmy wyznaczania SS, kontrolowanie </w:t>
+      </w:r>
+      <w:proofErr w:type="spellStart"/>
+      <w:r>
+        <w:t>safety</w:t>
+      </w:r>
+      <w:proofErr w:type="spellEnd"/>
+    </w:p>
+    <w:p>
+      <w:pPr>
+        <w:pStyle w:val="Akapitzlist"/>
+        <w:numPr>
+          <w:ilvl w:val="0"/>
+          <w:numId w:val="13"/>
+        </w:numPr>
+      </w:pPr>
+      <w:r>
+        <w:lastRenderedPageBreak/>
+        <w:t>Debata na temat tego, jakich parametrów bezpieczeństwa należy używać</w:t>
+      </w:r>
+    </w:p>
+    <w:p>
+      <w:pPr>
+        <w:pStyle w:val="Akapitzlist"/>
+        <w:numPr>
+          <w:ilvl w:val="0"/>
+          <w:numId w:val="13"/>
+        </w:numPr>
+      </w:pPr>
+      <w:r>
+        <w:t xml:space="preserve">Badanie wrażliwości łańcucha dostaw – jak </w:t>
+      </w:r>
+      <w:r>
+        <w:t>zmniejszenie/zwiększenie parametrów bezpieczeństwa</w:t>
+      </w:r>
+      <w:r>
+        <w:t xml:space="preserve"> wpływać będzie na wszystkie KPI w łańcuchu dostaw</w:t>
+      </w:r>
+    </w:p>
+    <w:p>
+      <w:pPr>
+        <w:pStyle w:val="Akapitzlist"/>
+        <w:numPr>
+          <w:ilvl w:val="0"/>
+          <w:numId w:val="13"/>
+        </w:numPr>
+      </w:pPr>
+      <w:r>
+        <w:t>Czy zwiększenie poziomu serwisu o k procent warte jest zwiększenie średniego stanu o l procent?</w:t>
+      </w:r>
+    </w:p>
+    <w:p>
+      <w:pPr>
+        <w:pStyle w:val="Nagwek3"/>
+      </w:pPr>
+      <w:r>
+        <w:t>Scenariusz 3</w:t>
+      </w:r>
+      <w:r>
+        <w:t xml:space="preserve"> </w:t>
+      </w:r>
+      <w:r>
+        <w:t>–</w:t>
+      </w:r>
+      <w:r>
+        <w:t xml:space="preserve"> </w:t>
+      </w:r>
+      <w:r>
+        <w:t>Zmiana minimalnego wolumenu produkcji</w:t>
+      </w:r>
+    </w:p>
+    <w:p>
+      <w:pPr>
+        <w:pStyle w:val="Akapitzlist"/>
+        <w:numPr>
+          <w:ilvl w:val="0"/>
+          <w:numId w:val="12"/>
+        </w:numPr>
+      </w:pPr>
+      <w:r>
+        <w:t>Z czego wynikać mogą ograniczenia minimalnego wolumenu produkcji</w:t>
+      </w:r>
+    </w:p>
+    <w:p>
+      <w:pPr>
+        <w:pStyle w:val="Akapitzlist"/>
+        <w:numPr>
+          <w:ilvl w:val="0"/>
+          <w:numId w:val="12"/>
+        </w:numPr>
+      </w:pPr>
+      <w:r>
+        <w:t>Debata na temat tego, czy zmiana częstości replenishmentów ma wpływ na średni zapas i poziom obsługi klientów</w:t>
+      </w:r>
+    </w:p>
+    <w:p>
+      <w:pPr>
+        <w:pStyle w:val="Nagwek3"/>
+      </w:pPr>
+      <w:r>
+        <w:t>Scenariusz 4</w:t>
+      </w:r>
+      <w:r>
+        <w:t xml:space="preserve"> – Fałszywe dane w systemach planowania</w:t>
+      </w:r>
+    </w:p>
+    <w:p>
+      <w:pPr>
+        <w:pStyle w:val="Akapitzlist"/>
+        <w:numPr>
+          <w:ilvl w:val="0"/>
+          <w:numId w:val="11"/>
+        </w:numPr>
+      </w:pPr>
+      <w:r>
+        <w:t>Źródła pochodzenia i potencjalne formy fałszywych danych (PDE)</w:t>
+      </w:r>
+    </w:p>
+    <w:p>
+      <w:pPr>
+        <w:pStyle w:val="Akapitzlist"/>
+        <w:numPr>
+          <w:ilvl w:val="0"/>
+          <w:numId w:val="11"/>
+        </w:numPr>
+      </w:pPr>
+      <w:r>
+        <w:t>Badanie jak wiele czasu musi upłynąć od momentu wystąpienia zaburzenia do powrotu łańcucha dostaw do stanu wejściowego</w:t>
+      </w:r>
       <w:bookmarkStart w:id="2" w:name="_GoBack"/>
       <w:bookmarkEnd w:id="2"/>
     </w:p>
     <w:p>
-      <w:r>
-        <w:t>Aplikacja</w:t>
-      </w:r>
-    </w:p>
-    <w:p>
-      <w:r>
-        <w:t>JDBC</w:t>
-      </w:r>
-    </w:p>
-    <w:p>
-      <w:r>
-        <w:t>Serwer MS SQL</w:t>
+      <w:pPr>
+        <w:pStyle w:val="Nagwek2"/>
+      </w:pPr>
+      <w:r>
+        <w:lastRenderedPageBreak/>
+        <w:t>Dane testowe</w:t>
+      </w:r>
+    </w:p>
+    <w:p>
+      <w:pPr>
+        <w:pStyle w:val="Nagwek3"/>
+      </w:pPr>
+      <w:r>
+        <w:t>Informacje o danych testowych</w:t>
+      </w:r>
+    </w:p>
+    <w:p>
+      <w:pPr>
+        <w:pStyle w:val="Nagwek3"/>
+      </w:pPr>
+      <w:r>
+        <w:t>Pochodzenie danych testowych</w:t>
       </w:r>
     </w:p>
     <w:p>
@@ -4966,8 +6516,7 @@
         <w:pStyle w:val="Nagwek1"/>
       </w:pPr>
       <w:r>
-        <w:lastRenderedPageBreak/>
-        <w:t>Symulacja komputerowa</w:t>
+        <w:t>Wyniki</w:t>
       </w:r>
     </w:p>
     <w:p>
@@ -4975,7 +6524,7 @@
         <w:pStyle w:val="Nagwek2"/>
       </w:pPr>
       <w:r>
-        <w:t>Kluczowe wskaźniki efektywności</w:t>
+        <w:t>Omówienie uzyskanych rezultatów</w:t>
       </w:r>
     </w:p>
     <w:p>
@@ -4983,7 +6532,7 @@
         <w:pStyle w:val="Nagwek3"/>
       </w:pPr>
       <w:r>
-        <w:t>Motywacja wyboru określonych wskaźników</w:t>
+        <w:t>Scenariusz 1</w:t>
       </w:r>
     </w:p>
     <w:p>
@@ -4991,7 +6540,31 @@
         <w:pStyle w:val="Nagwek3"/>
       </w:pPr>
       <w:r>
-        <w:t>Definicje</w:t>
+        <w:t>Scenariusz 2</w:t>
+      </w:r>
+    </w:p>
+    <w:p>
+      <w:pPr>
+        <w:pStyle w:val="Nagwek3"/>
+      </w:pPr>
+      <w:r>
+        <w:t>Scenariusz 3</w:t>
+      </w:r>
+    </w:p>
+    <w:p>
+      <w:pPr>
+        <w:pStyle w:val="Nagwek3"/>
+      </w:pPr>
+      <w:r>
+        <w:t>Scenariusz 4</w:t>
+      </w:r>
+    </w:p>
+    <w:p>
+      <w:pPr>
+        <w:pStyle w:val="Nagwek1"/>
+      </w:pPr>
+      <w:r>
+        <w:t>Podsumowanie</w:t>
       </w:r>
     </w:p>
     <w:p>
@@ -4999,47 +6572,16 @@
         <w:pStyle w:val="Nagwek2"/>
       </w:pPr>
       <w:r>
-        <w:t>Scenariusze testowe</w:t>
-      </w:r>
-    </w:p>
-    <w:p>
-      <w:pPr>
-        <w:pStyle w:val="Nagwek3"/>
-      </w:pPr>
-      <w:r>
-        <w:t>Zaburzenia występujące w rzeczywistych łańcuchach dostaw</w:t>
-      </w:r>
-    </w:p>
-    <w:p>
-      <w:pPr>
-        <w:pStyle w:val="Nagwek3"/>
-      </w:pPr>
-      <w:r>
-        <w:t>Scenariusz 1</w:t>
-      </w:r>
-    </w:p>
-    <w:p>
-      <w:pPr>
-        <w:pStyle w:val="Nagwek3"/>
-      </w:pPr>
-      <w:r>
-        <w:t>Scenariusz 2</w:t>
-      </w:r>
-    </w:p>
-    <w:p>
-      <w:pPr>
-        <w:pStyle w:val="Nagwek3"/>
-      </w:pPr>
-      <w:r>
-        <w:t>Scenariusz 3</w:t>
-      </w:r>
-    </w:p>
-    <w:p>
-      <w:pPr>
-        <w:pStyle w:val="Nagwek3"/>
-      </w:pPr>
-      <w:r>
-        <w:t>Scenariusz 4</w:t>
+        <w:t xml:space="preserve">Weryfikacja </w:t>
+      </w:r>
+      <w:r>
+        <w:t>postawionych</w:t>
+      </w:r>
+      <w:r>
+        <w:t xml:space="preserve"> </w:t>
+      </w:r>
+      <w:r>
+        <w:t>tez</w:t>
       </w:r>
     </w:p>
     <w:p>
@@ -5047,23 +6589,7 @@
         <w:pStyle w:val="Nagwek2"/>
       </w:pPr>
       <w:r>
-        <w:t>Dane testowe</w:t>
-      </w:r>
-    </w:p>
-    <w:p>
-      <w:pPr>
-        <w:pStyle w:val="Nagwek3"/>
-      </w:pPr>
-      <w:r>
-        <w:t>Informacje o danych testowych</w:t>
-      </w:r>
-    </w:p>
-    <w:p>
-      <w:pPr>
-        <w:pStyle w:val="Nagwek3"/>
-      </w:pPr>
-      <w:r>
-        <w:t>Pochodzenie danych testowych</w:t>
+        <w:t>Wnioski</w:t>
       </w:r>
     </w:p>
     <w:p>
@@ -5071,7 +6597,7 @@
         <w:pStyle w:val="Nagwek1"/>
       </w:pPr>
       <w:r>
-        <w:t>Wyniki</w:t>
+        <w:t>Załączniki</w:t>
       </w:r>
     </w:p>
     <w:p>
@@ -5079,88 +6605,6 @@
         <w:pStyle w:val="Nagwek2"/>
       </w:pPr>
       <w:r>
-        <w:t>Omówienie uzyskanych rezultatów</w:t>
-      </w:r>
-    </w:p>
-    <w:p>
-      <w:pPr>
-        <w:pStyle w:val="Nagwek3"/>
-      </w:pPr>
-      <w:r>
-        <w:t>Scenariusz 1</w:t>
-      </w:r>
-    </w:p>
-    <w:p>
-      <w:pPr>
-        <w:pStyle w:val="Nagwek3"/>
-      </w:pPr>
-      <w:r>
-        <w:t>Scenariusz 2</w:t>
-      </w:r>
-    </w:p>
-    <w:p>
-      <w:pPr>
-        <w:pStyle w:val="Nagwek3"/>
-      </w:pPr>
-      <w:r>
-        <w:t>Scenariusz 3</w:t>
-      </w:r>
-    </w:p>
-    <w:p>
-      <w:pPr>
-        <w:pStyle w:val="Nagwek3"/>
-      </w:pPr>
-      <w:r>
-        <w:t>Scenariusz 4</w:t>
-      </w:r>
-    </w:p>
-    <w:p>
-      <w:pPr>
-        <w:pStyle w:val="Nagwek1"/>
-      </w:pPr>
-      <w:r>
-        <w:t>Podsumowanie</w:t>
-      </w:r>
-    </w:p>
-    <w:p>
-      <w:pPr>
-        <w:pStyle w:val="Nagwek2"/>
-      </w:pPr>
-      <w:r>
-        <w:t xml:space="preserve">Weryfikacja </w:t>
-      </w:r>
-      <w:r>
-        <w:t>postawionych</w:t>
-      </w:r>
-      <w:r>
-        <w:t xml:space="preserve"> </w:t>
-      </w:r>
-      <w:r>
-        <w:t>tez</w:t>
-      </w:r>
-    </w:p>
-    <w:p>
-      <w:pPr>
-        <w:pStyle w:val="Nagwek2"/>
-      </w:pPr>
-      <w:r>
-        <w:t>Wnioski</w:t>
-      </w:r>
-    </w:p>
-    <w:p>
-      <w:pPr>
-        <w:pStyle w:val="Nagwek1"/>
-      </w:pPr>
-      <w:r>
-        <w:t>Załączniki</w:t>
-      </w:r>
-    </w:p>
-    <w:p>
-      <w:pPr>
-        <w:pStyle w:val="Nagwek2"/>
-      </w:pPr>
-      <w:r>
-        <w:lastRenderedPageBreak/>
         <w:t xml:space="preserve">Standard tworzenia sygnatur elementów </w:t>
       </w:r>
       <w:r>
@@ -5380,6 +6824,7 @@
               <w:rPr>
                 <w:lang w:val="en-US"/>
               </w:rPr>
+              <w:lastRenderedPageBreak/>
               <w:t>ShipNt</w:t>
             </w:r>
             <w:proofErr w:type="spellEnd"/>
@@ -6926,7 +8371,7 @@
           <w:rPr>
             <w:noProof/>
           </w:rPr>
-          <w:t>22</w:t>
+          <w:t>25</w:t>
         </w:r>
         <w:r>
           <w:fldChar w:fldCharType="end"/>
@@ -7186,15 +8631,7 @@
         <w:footnoteRef/>
       </w:r>
       <w:r>
-        <w:t xml:space="preserve"> </w:t>
-      </w:r>
-      <w:proofErr w:type="spellStart"/>
-      <w:r>
-        <w:t>Replenishment</w:t>
-      </w:r>
-      <w:proofErr w:type="spellEnd"/>
-      <w:r>
-        <w:t xml:space="preserve"> – uzupełnienie zapasów, dostawa</w:t>
+        <w:t xml:space="preserve"> Replenishment – uzupełnienie zapasów, dostawa</w:t>
       </w:r>
     </w:p>
   </w:footnote>
@@ -7640,6 +9077,119 @@
 <file path=word/numbering.xml><?xml version="1.0" encoding="utf-8"?>
 <w:numbering xmlns:wpc="http://schemas.microsoft.com/office/word/2010/wordprocessingCanvas" xmlns:cx="http://schemas.microsoft.com/office/drawing/2014/chartex" xmlns:cx1="http://schemas.microsoft.com/office/drawing/2015/9/8/chartex" xmlns:cx2="http://schemas.microsoft.com/office/drawing/2015/10/21/chartex" xmlns:cx3="http://schemas.microsoft.com/office/drawing/2016/5/9/chartex" xmlns:cx4="http://schemas.microsoft.com/office/drawing/2016/5/10/chartex" xmlns:cx5="http://schemas.microsoft.com/office/drawing/2016/5/11/chartex" xmlns:cx6="http://schemas.microsoft.com/office/drawing/2016/5/12/chartex" xmlns:cx7="http://schemas.microsoft.com/office/drawing/2016/5/13/chartex" xmlns:cx8="http://schemas.microsoft.com/office/drawing/2016/5/14/chartex" xmlns:mc="http://schemas.openxmlformats.org/markup-compatibility/2006" xmlns:aink="http://schemas.microsoft.com/office/drawing/2016/ink" xmlns:am3d="http://schemas.microsoft.com/office/drawing/2017/model3d" xmlns:o="urn:schemas-microsoft-com:office:office" xmlns:r="http://schemas.openxmlformats.org/officeDocument/2006/relationships" xmlns:m="http://schemas.openxmlformats.org/officeDocument/2006/math" xmlns:v="urn:schemas-microsoft-com:vml" xmlns:wp14="http://schemas.microsoft.com/office/word/2010/wordprocessingDrawing" xmlns:wp="http://schemas.openxmlformats.org/drawingml/2006/wordprocessingDrawing" xmlns:w10="urn:schemas-microsoft-com:office:word" xmlns:w="http://schemas.openxmlformats.org/wordprocessingml/2006/main" xmlns:w14="http://schemas.microsoft.com/office/word/2010/wordml" xmlns:w15="http://schemas.microsoft.com/office/word/2012/wordml" xmlns:w16cid="http://schemas.microsoft.com/office/word/2016/wordml/cid" xmlns:w16se="http://schemas.microsoft.com/office/word/2015/wordml/symex" xmlns:wpg="http://schemas.microsoft.com/office/word/2010/wordprocessingGroup" xmlns:wpi="http://schemas.microsoft.com/office/word/2010/wordprocessingInk" xmlns:wne="http://schemas.microsoft.com/office/word/2006/wordml" xmlns:wps="http://schemas.microsoft.com/office/word/2010/wordprocessingShape" mc:Ignorable="w14 w15 w16se w16cid wp14">
   <w:abstractNum w:abstractNumId="0" w15:restartNumberingAfterBreak="0">
+    <w:nsid w:val="05792252"/>
+    <w:multiLevelType w:val="hybridMultilevel"/>
+    <w:tmpl w:val="9C6AFDD0"/>
+    <w:lvl w:ilvl="0" w:tplc="04150001">
+      <w:start w:val="1"/>
+      <w:numFmt w:val="bullet"/>
+      <w:lvlText w:val=""/>
+      <w:lvlJc w:val="left"/>
+      <w:pPr>
+        <w:ind w:left="1068" w:hanging="360"/>
+      </w:pPr>
+      <w:rPr>
+        <w:rFonts w:ascii="Symbol" w:hAnsi="Symbol" w:hint="default"/>
+      </w:rPr>
+    </w:lvl>
+    <w:lvl w:ilvl="1" w:tplc="04150003" w:tentative="1">
+      <w:start w:val="1"/>
+      <w:numFmt w:val="bullet"/>
+      <w:lvlText w:val="o"/>
+      <w:lvlJc w:val="left"/>
+      <w:pPr>
+        <w:ind w:left="1788" w:hanging="360"/>
+      </w:pPr>
+      <w:rPr>
+        <w:rFonts w:ascii="Courier New" w:hAnsi="Courier New" w:cs="Courier New" w:hint="default"/>
+      </w:rPr>
+    </w:lvl>
+    <w:lvl w:ilvl="2" w:tplc="04150005" w:tentative="1">
+      <w:start w:val="1"/>
+      <w:numFmt w:val="bullet"/>
+      <w:lvlText w:val=""/>
+      <w:lvlJc w:val="left"/>
+      <w:pPr>
+        <w:ind w:left="2508" w:hanging="360"/>
+      </w:pPr>
+      <w:rPr>
+        <w:rFonts w:ascii="Wingdings" w:hAnsi="Wingdings" w:hint="default"/>
+      </w:rPr>
+    </w:lvl>
+    <w:lvl w:ilvl="3" w:tplc="04150001" w:tentative="1">
+      <w:start w:val="1"/>
+      <w:numFmt w:val="bullet"/>
+      <w:lvlText w:val=""/>
+      <w:lvlJc w:val="left"/>
+      <w:pPr>
+        <w:ind w:left="3228" w:hanging="360"/>
+      </w:pPr>
+      <w:rPr>
+        <w:rFonts w:ascii="Symbol" w:hAnsi="Symbol" w:hint="default"/>
+      </w:rPr>
+    </w:lvl>
+    <w:lvl w:ilvl="4" w:tplc="04150003" w:tentative="1">
+      <w:start w:val="1"/>
+      <w:numFmt w:val="bullet"/>
+      <w:lvlText w:val="o"/>
+      <w:lvlJc w:val="left"/>
+      <w:pPr>
+        <w:ind w:left="3948" w:hanging="360"/>
+      </w:pPr>
+      <w:rPr>
+        <w:rFonts w:ascii="Courier New" w:hAnsi="Courier New" w:cs="Courier New" w:hint="default"/>
+      </w:rPr>
+    </w:lvl>
+    <w:lvl w:ilvl="5" w:tplc="04150005" w:tentative="1">
+      <w:start w:val="1"/>
+      <w:numFmt w:val="bullet"/>
+      <w:lvlText w:val=""/>
+      <w:lvlJc w:val="left"/>
+      <w:pPr>
+        <w:ind w:left="4668" w:hanging="360"/>
+      </w:pPr>
+      <w:rPr>
+        <w:rFonts w:ascii="Wingdings" w:hAnsi="Wingdings" w:hint="default"/>
+      </w:rPr>
+    </w:lvl>
+    <w:lvl w:ilvl="6" w:tplc="04150001" w:tentative="1">
+      <w:start w:val="1"/>
+      <w:numFmt w:val="bullet"/>
+      <w:lvlText w:val=""/>
+      <w:lvlJc w:val="left"/>
+      <w:pPr>
+        <w:ind w:left="5388" w:hanging="360"/>
+      </w:pPr>
+      <w:rPr>
+        <w:rFonts w:ascii="Symbol" w:hAnsi="Symbol" w:hint="default"/>
+      </w:rPr>
+    </w:lvl>
+    <w:lvl w:ilvl="7" w:tplc="04150003" w:tentative="1">
+      <w:start w:val="1"/>
+      <w:numFmt w:val="bullet"/>
+      <w:lvlText w:val="o"/>
+      <w:lvlJc w:val="left"/>
+      <w:pPr>
+        <w:ind w:left="6108" w:hanging="360"/>
+      </w:pPr>
+      <w:rPr>
+        <w:rFonts w:ascii="Courier New" w:hAnsi="Courier New" w:cs="Courier New" w:hint="default"/>
+      </w:rPr>
+    </w:lvl>
+    <w:lvl w:ilvl="8" w:tplc="04150005" w:tentative="1">
+      <w:start w:val="1"/>
+      <w:numFmt w:val="bullet"/>
+      <w:lvlText w:val=""/>
+      <w:lvlJc w:val="left"/>
+      <w:pPr>
+        <w:ind w:left="6828" w:hanging="360"/>
+      </w:pPr>
+      <w:rPr>
+        <w:rFonts w:ascii="Wingdings" w:hAnsi="Wingdings" w:hint="default"/>
+      </w:rPr>
+    </w:lvl>
+  </w:abstractNum>
+  <w:abstractNum w:abstractNumId="1" w15:restartNumberingAfterBreak="0">
     <w:nsid w:val="092157B4"/>
     <w:multiLevelType w:val="hybridMultilevel"/>
     <w:tmpl w:val="C0F87D42"/>
@@ -7752,7 +9302,120 @@
       </w:rPr>
     </w:lvl>
   </w:abstractNum>
-  <w:abstractNum w:abstractNumId="1" w15:restartNumberingAfterBreak="0">
+  <w:abstractNum w:abstractNumId="2" w15:restartNumberingAfterBreak="0">
+    <w:nsid w:val="0EC55B20"/>
+    <w:multiLevelType w:val="hybridMultilevel"/>
+    <w:tmpl w:val="5826FDAE"/>
+    <w:lvl w:ilvl="0" w:tplc="04150001">
+      <w:start w:val="1"/>
+      <w:numFmt w:val="bullet"/>
+      <w:lvlText w:val=""/>
+      <w:lvlJc w:val="left"/>
+      <w:pPr>
+        <w:ind w:left="1068" w:hanging="360"/>
+      </w:pPr>
+      <w:rPr>
+        <w:rFonts w:ascii="Symbol" w:hAnsi="Symbol" w:hint="default"/>
+      </w:rPr>
+    </w:lvl>
+    <w:lvl w:ilvl="1" w:tplc="04150003" w:tentative="1">
+      <w:start w:val="1"/>
+      <w:numFmt w:val="bullet"/>
+      <w:lvlText w:val="o"/>
+      <w:lvlJc w:val="left"/>
+      <w:pPr>
+        <w:ind w:left="1788" w:hanging="360"/>
+      </w:pPr>
+      <w:rPr>
+        <w:rFonts w:ascii="Courier New" w:hAnsi="Courier New" w:cs="Courier New" w:hint="default"/>
+      </w:rPr>
+    </w:lvl>
+    <w:lvl w:ilvl="2" w:tplc="04150005" w:tentative="1">
+      <w:start w:val="1"/>
+      <w:numFmt w:val="bullet"/>
+      <w:lvlText w:val=""/>
+      <w:lvlJc w:val="left"/>
+      <w:pPr>
+        <w:ind w:left="2508" w:hanging="360"/>
+      </w:pPr>
+      <w:rPr>
+        <w:rFonts w:ascii="Wingdings" w:hAnsi="Wingdings" w:hint="default"/>
+      </w:rPr>
+    </w:lvl>
+    <w:lvl w:ilvl="3" w:tplc="04150001" w:tentative="1">
+      <w:start w:val="1"/>
+      <w:numFmt w:val="bullet"/>
+      <w:lvlText w:val=""/>
+      <w:lvlJc w:val="left"/>
+      <w:pPr>
+        <w:ind w:left="3228" w:hanging="360"/>
+      </w:pPr>
+      <w:rPr>
+        <w:rFonts w:ascii="Symbol" w:hAnsi="Symbol" w:hint="default"/>
+      </w:rPr>
+    </w:lvl>
+    <w:lvl w:ilvl="4" w:tplc="04150003" w:tentative="1">
+      <w:start w:val="1"/>
+      <w:numFmt w:val="bullet"/>
+      <w:lvlText w:val="o"/>
+      <w:lvlJc w:val="left"/>
+      <w:pPr>
+        <w:ind w:left="3948" w:hanging="360"/>
+      </w:pPr>
+      <w:rPr>
+        <w:rFonts w:ascii="Courier New" w:hAnsi="Courier New" w:cs="Courier New" w:hint="default"/>
+      </w:rPr>
+    </w:lvl>
+    <w:lvl w:ilvl="5" w:tplc="04150005" w:tentative="1">
+      <w:start w:val="1"/>
+      <w:numFmt w:val="bullet"/>
+      <w:lvlText w:val=""/>
+      <w:lvlJc w:val="left"/>
+      <w:pPr>
+        <w:ind w:left="4668" w:hanging="360"/>
+      </w:pPr>
+      <w:rPr>
+        <w:rFonts w:ascii="Wingdings" w:hAnsi="Wingdings" w:hint="default"/>
+      </w:rPr>
+    </w:lvl>
+    <w:lvl w:ilvl="6" w:tplc="04150001" w:tentative="1">
+      <w:start w:val="1"/>
+      <w:numFmt w:val="bullet"/>
+      <w:lvlText w:val=""/>
+      <w:lvlJc w:val="left"/>
+      <w:pPr>
+        <w:ind w:left="5388" w:hanging="360"/>
+      </w:pPr>
+      <w:rPr>
+        <w:rFonts w:ascii="Symbol" w:hAnsi="Symbol" w:hint="default"/>
+      </w:rPr>
+    </w:lvl>
+    <w:lvl w:ilvl="7" w:tplc="04150003" w:tentative="1">
+      <w:start w:val="1"/>
+      <w:numFmt w:val="bullet"/>
+      <w:lvlText w:val="o"/>
+      <w:lvlJc w:val="left"/>
+      <w:pPr>
+        <w:ind w:left="6108" w:hanging="360"/>
+      </w:pPr>
+      <w:rPr>
+        <w:rFonts w:ascii="Courier New" w:hAnsi="Courier New" w:cs="Courier New" w:hint="default"/>
+      </w:rPr>
+    </w:lvl>
+    <w:lvl w:ilvl="8" w:tplc="04150005" w:tentative="1">
+      <w:start w:val="1"/>
+      <w:numFmt w:val="bullet"/>
+      <w:lvlText w:val=""/>
+      <w:lvlJc w:val="left"/>
+      <w:pPr>
+        <w:ind w:left="6828" w:hanging="360"/>
+      </w:pPr>
+      <w:rPr>
+        <w:rFonts w:ascii="Wingdings" w:hAnsi="Wingdings" w:hint="default"/>
+      </w:rPr>
+    </w:lvl>
+  </w:abstractNum>
+  <w:abstractNum w:abstractNumId="3" w15:restartNumberingAfterBreak="0">
     <w:nsid w:val="106946A5"/>
     <w:multiLevelType w:val="hybridMultilevel"/>
     <w:tmpl w:val="EA08EE66"/>
@@ -7841,7 +9504,7 @@
       </w:pPr>
     </w:lvl>
   </w:abstractNum>
-  <w:abstractNum w:abstractNumId="2" w15:restartNumberingAfterBreak="0">
+  <w:abstractNum w:abstractNumId="4" w15:restartNumberingAfterBreak="0">
     <w:nsid w:val="16353422"/>
     <w:multiLevelType w:val="hybridMultilevel"/>
     <w:tmpl w:val="52388986"/>
@@ -7954,7 +9617,7 @@
       </w:rPr>
     </w:lvl>
   </w:abstractNum>
-  <w:abstractNum w:abstractNumId="3" w15:restartNumberingAfterBreak="0">
+  <w:abstractNum w:abstractNumId="5" w15:restartNumberingAfterBreak="0">
     <w:nsid w:val="1C4773FD"/>
     <w:multiLevelType w:val="hybridMultilevel"/>
     <w:tmpl w:val="DDA6AB4A"/>
@@ -8067,7 +9730,7 @@
       </w:rPr>
     </w:lvl>
   </w:abstractNum>
-  <w:abstractNum w:abstractNumId="4" w15:restartNumberingAfterBreak="0">
+  <w:abstractNum w:abstractNumId="6" w15:restartNumberingAfterBreak="0">
     <w:nsid w:val="35BF2600"/>
     <w:multiLevelType w:val="hybridMultilevel"/>
     <w:tmpl w:val="F58EFAFC"/>
@@ -8180,7 +9843,120 @@
       </w:rPr>
     </w:lvl>
   </w:abstractNum>
-  <w:abstractNum w:abstractNumId="5" w15:restartNumberingAfterBreak="0">
+  <w:abstractNum w:abstractNumId="7" w15:restartNumberingAfterBreak="0">
+    <w:nsid w:val="3D940D17"/>
+    <w:multiLevelType w:val="hybridMultilevel"/>
+    <w:tmpl w:val="DF5A3EBC"/>
+    <w:lvl w:ilvl="0" w:tplc="04150001">
+      <w:start w:val="1"/>
+      <w:numFmt w:val="bullet"/>
+      <w:lvlText w:val=""/>
+      <w:lvlJc w:val="left"/>
+      <w:pPr>
+        <w:ind w:left="1068" w:hanging="360"/>
+      </w:pPr>
+      <w:rPr>
+        <w:rFonts w:ascii="Symbol" w:hAnsi="Symbol" w:hint="default"/>
+      </w:rPr>
+    </w:lvl>
+    <w:lvl w:ilvl="1" w:tplc="04150003" w:tentative="1">
+      <w:start w:val="1"/>
+      <w:numFmt w:val="bullet"/>
+      <w:lvlText w:val="o"/>
+      <w:lvlJc w:val="left"/>
+      <w:pPr>
+        <w:ind w:left="1788" w:hanging="360"/>
+      </w:pPr>
+      <w:rPr>
+        <w:rFonts w:ascii="Courier New" w:hAnsi="Courier New" w:cs="Courier New" w:hint="default"/>
+      </w:rPr>
+    </w:lvl>
+    <w:lvl w:ilvl="2" w:tplc="04150005" w:tentative="1">
+      <w:start w:val="1"/>
+      <w:numFmt w:val="bullet"/>
+      <w:lvlText w:val=""/>
+      <w:lvlJc w:val="left"/>
+      <w:pPr>
+        <w:ind w:left="2508" w:hanging="360"/>
+      </w:pPr>
+      <w:rPr>
+        <w:rFonts w:ascii="Wingdings" w:hAnsi="Wingdings" w:hint="default"/>
+      </w:rPr>
+    </w:lvl>
+    <w:lvl w:ilvl="3" w:tplc="04150001" w:tentative="1">
+      <w:start w:val="1"/>
+      <w:numFmt w:val="bullet"/>
+      <w:lvlText w:val=""/>
+      <w:lvlJc w:val="left"/>
+      <w:pPr>
+        <w:ind w:left="3228" w:hanging="360"/>
+      </w:pPr>
+      <w:rPr>
+        <w:rFonts w:ascii="Symbol" w:hAnsi="Symbol" w:hint="default"/>
+      </w:rPr>
+    </w:lvl>
+    <w:lvl w:ilvl="4" w:tplc="04150003" w:tentative="1">
+      <w:start w:val="1"/>
+      <w:numFmt w:val="bullet"/>
+      <w:lvlText w:val="o"/>
+      <w:lvlJc w:val="left"/>
+      <w:pPr>
+        <w:ind w:left="3948" w:hanging="360"/>
+      </w:pPr>
+      <w:rPr>
+        <w:rFonts w:ascii="Courier New" w:hAnsi="Courier New" w:cs="Courier New" w:hint="default"/>
+      </w:rPr>
+    </w:lvl>
+    <w:lvl w:ilvl="5" w:tplc="04150005" w:tentative="1">
+      <w:start w:val="1"/>
+      <w:numFmt w:val="bullet"/>
+      <w:lvlText w:val=""/>
+      <w:lvlJc w:val="left"/>
+      <w:pPr>
+        <w:ind w:left="4668" w:hanging="360"/>
+      </w:pPr>
+      <w:rPr>
+        <w:rFonts w:ascii="Wingdings" w:hAnsi="Wingdings" w:hint="default"/>
+      </w:rPr>
+    </w:lvl>
+    <w:lvl w:ilvl="6" w:tplc="04150001" w:tentative="1">
+      <w:start w:val="1"/>
+      <w:numFmt w:val="bullet"/>
+      <w:lvlText w:val=""/>
+      <w:lvlJc w:val="left"/>
+      <w:pPr>
+        <w:ind w:left="5388" w:hanging="360"/>
+      </w:pPr>
+      <w:rPr>
+        <w:rFonts w:ascii="Symbol" w:hAnsi="Symbol" w:hint="default"/>
+      </w:rPr>
+    </w:lvl>
+    <w:lvl w:ilvl="7" w:tplc="04150003" w:tentative="1">
+      <w:start w:val="1"/>
+      <w:numFmt w:val="bullet"/>
+      <w:lvlText w:val="o"/>
+      <w:lvlJc w:val="left"/>
+      <w:pPr>
+        <w:ind w:left="6108" w:hanging="360"/>
+      </w:pPr>
+      <w:rPr>
+        <w:rFonts w:ascii="Courier New" w:hAnsi="Courier New" w:cs="Courier New" w:hint="default"/>
+      </w:rPr>
+    </w:lvl>
+    <w:lvl w:ilvl="8" w:tplc="04150005" w:tentative="1">
+      <w:start w:val="1"/>
+      <w:numFmt w:val="bullet"/>
+      <w:lvlText w:val=""/>
+      <w:lvlJc w:val="left"/>
+      <w:pPr>
+        <w:ind w:left="6828" w:hanging="360"/>
+      </w:pPr>
+      <w:rPr>
+        <w:rFonts w:ascii="Wingdings" w:hAnsi="Wingdings" w:hint="default"/>
+      </w:rPr>
+    </w:lvl>
+  </w:abstractNum>
+  <w:abstractNum w:abstractNumId="8" w15:restartNumberingAfterBreak="0">
     <w:nsid w:val="438B5E07"/>
     <w:multiLevelType w:val="hybridMultilevel"/>
     <w:tmpl w:val="99082E9C"/>
@@ -8293,7 +10069,7 @@
       </w:rPr>
     </w:lvl>
   </w:abstractNum>
-  <w:abstractNum w:abstractNumId="6" w15:restartNumberingAfterBreak="0">
+  <w:abstractNum w:abstractNumId="9" w15:restartNumberingAfterBreak="0">
     <w:nsid w:val="44010D5A"/>
     <w:multiLevelType w:val="hybridMultilevel"/>
     <w:tmpl w:val="E3525574"/>
@@ -8406,7 +10182,120 @@
       </w:rPr>
     </w:lvl>
   </w:abstractNum>
-  <w:abstractNum w:abstractNumId="7" w15:restartNumberingAfterBreak="0">
+  <w:abstractNum w:abstractNumId="10" w15:restartNumberingAfterBreak="0">
+    <w:nsid w:val="47F2634A"/>
+    <w:multiLevelType w:val="hybridMultilevel"/>
+    <w:tmpl w:val="A4B2B1B4"/>
+    <w:lvl w:ilvl="0" w:tplc="04150001">
+      <w:start w:val="1"/>
+      <w:numFmt w:val="bullet"/>
+      <w:lvlText w:val=""/>
+      <w:lvlJc w:val="left"/>
+      <w:pPr>
+        <w:ind w:left="1068" w:hanging="360"/>
+      </w:pPr>
+      <w:rPr>
+        <w:rFonts w:ascii="Symbol" w:hAnsi="Symbol" w:hint="default"/>
+      </w:rPr>
+    </w:lvl>
+    <w:lvl w:ilvl="1" w:tplc="04150003" w:tentative="1">
+      <w:start w:val="1"/>
+      <w:numFmt w:val="bullet"/>
+      <w:lvlText w:val="o"/>
+      <w:lvlJc w:val="left"/>
+      <w:pPr>
+        <w:ind w:left="1788" w:hanging="360"/>
+      </w:pPr>
+      <w:rPr>
+        <w:rFonts w:ascii="Courier New" w:hAnsi="Courier New" w:cs="Courier New" w:hint="default"/>
+      </w:rPr>
+    </w:lvl>
+    <w:lvl w:ilvl="2" w:tplc="04150005" w:tentative="1">
+      <w:start w:val="1"/>
+      <w:numFmt w:val="bullet"/>
+      <w:lvlText w:val=""/>
+      <w:lvlJc w:val="left"/>
+      <w:pPr>
+        <w:ind w:left="2508" w:hanging="360"/>
+      </w:pPr>
+      <w:rPr>
+        <w:rFonts w:ascii="Wingdings" w:hAnsi="Wingdings" w:hint="default"/>
+      </w:rPr>
+    </w:lvl>
+    <w:lvl w:ilvl="3" w:tplc="04150001" w:tentative="1">
+      <w:start w:val="1"/>
+      <w:numFmt w:val="bullet"/>
+      <w:lvlText w:val=""/>
+      <w:lvlJc w:val="left"/>
+      <w:pPr>
+        <w:ind w:left="3228" w:hanging="360"/>
+      </w:pPr>
+      <w:rPr>
+        <w:rFonts w:ascii="Symbol" w:hAnsi="Symbol" w:hint="default"/>
+      </w:rPr>
+    </w:lvl>
+    <w:lvl w:ilvl="4" w:tplc="04150003" w:tentative="1">
+      <w:start w:val="1"/>
+      <w:numFmt w:val="bullet"/>
+      <w:lvlText w:val="o"/>
+      <w:lvlJc w:val="left"/>
+      <w:pPr>
+        <w:ind w:left="3948" w:hanging="360"/>
+      </w:pPr>
+      <w:rPr>
+        <w:rFonts w:ascii="Courier New" w:hAnsi="Courier New" w:cs="Courier New" w:hint="default"/>
+      </w:rPr>
+    </w:lvl>
+    <w:lvl w:ilvl="5" w:tplc="04150005" w:tentative="1">
+      <w:start w:val="1"/>
+      <w:numFmt w:val="bullet"/>
+      <w:lvlText w:val=""/>
+      <w:lvlJc w:val="left"/>
+      <w:pPr>
+        <w:ind w:left="4668" w:hanging="360"/>
+      </w:pPr>
+      <w:rPr>
+        <w:rFonts w:ascii="Wingdings" w:hAnsi="Wingdings" w:hint="default"/>
+      </w:rPr>
+    </w:lvl>
+    <w:lvl w:ilvl="6" w:tplc="04150001" w:tentative="1">
+      <w:start w:val="1"/>
+      <w:numFmt w:val="bullet"/>
+      <w:lvlText w:val=""/>
+      <w:lvlJc w:val="left"/>
+      <w:pPr>
+        <w:ind w:left="5388" w:hanging="360"/>
+      </w:pPr>
+      <w:rPr>
+        <w:rFonts w:ascii="Symbol" w:hAnsi="Symbol" w:hint="default"/>
+      </w:rPr>
+    </w:lvl>
+    <w:lvl w:ilvl="7" w:tplc="04150003" w:tentative="1">
+      <w:start w:val="1"/>
+      <w:numFmt w:val="bullet"/>
+      <w:lvlText w:val="o"/>
+      <w:lvlJc w:val="left"/>
+      <w:pPr>
+        <w:ind w:left="6108" w:hanging="360"/>
+      </w:pPr>
+      <w:rPr>
+        <w:rFonts w:ascii="Courier New" w:hAnsi="Courier New" w:cs="Courier New" w:hint="default"/>
+      </w:rPr>
+    </w:lvl>
+    <w:lvl w:ilvl="8" w:tplc="04150005" w:tentative="1">
+      <w:start w:val="1"/>
+      <w:numFmt w:val="bullet"/>
+      <w:lvlText w:val=""/>
+      <w:lvlJc w:val="left"/>
+      <w:pPr>
+        <w:ind w:left="6828" w:hanging="360"/>
+      </w:pPr>
+      <w:rPr>
+        <w:rFonts w:ascii="Wingdings" w:hAnsi="Wingdings" w:hint="default"/>
+      </w:rPr>
+    </w:lvl>
+  </w:abstractNum>
+  <w:abstractNum w:abstractNumId="11" w15:restartNumberingAfterBreak="0">
     <w:nsid w:val="4EDE555A"/>
     <w:multiLevelType w:val="multilevel"/>
     <w:tmpl w:val="01603458"/>
@@ -8527,7 +10416,120 @@
       </w:rPr>
     </w:lvl>
   </w:abstractNum>
-  <w:abstractNum w:abstractNumId="8" w15:restartNumberingAfterBreak="0">
+  <w:abstractNum w:abstractNumId="12" w15:restartNumberingAfterBreak="0">
+    <w:nsid w:val="550C64F5"/>
+    <w:multiLevelType w:val="hybridMultilevel"/>
+    <w:tmpl w:val="CEC87F76"/>
+    <w:lvl w:ilvl="0" w:tplc="04150001">
+      <w:start w:val="1"/>
+      <w:numFmt w:val="bullet"/>
+      <w:lvlText w:val=""/>
+      <w:lvlJc w:val="left"/>
+      <w:pPr>
+        <w:ind w:left="1068" w:hanging="360"/>
+      </w:pPr>
+      <w:rPr>
+        <w:rFonts w:ascii="Symbol" w:hAnsi="Symbol" w:hint="default"/>
+      </w:rPr>
+    </w:lvl>
+    <w:lvl w:ilvl="1" w:tplc="04150003" w:tentative="1">
+      <w:start w:val="1"/>
+      <w:numFmt w:val="bullet"/>
+      <w:lvlText w:val="o"/>
+      <w:lvlJc w:val="left"/>
+      <w:pPr>
+        <w:ind w:left="1788" w:hanging="360"/>
+      </w:pPr>
+      <w:rPr>
+        <w:rFonts w:ascii="Courier New" w:hAnsi="Courier New" w:cs="Courier New" w:hint="default"/>
+      </w:rPr>
+    </w:lvl>
+    <w:lvl w:ilvl="2" w:tplc="04150005" w:tentative="1">
+      <w:start w:val="1"/>
+      <w:numFmt w:val="bullet"/>
+      <w:lvlText w:val=""/>
+      <w:lvlJc w:val="left"/>
+      <w:pPr>
+        <w:ind w:left="2508" w:hanging="360"/>
+      </w:pPr>
+      <w:rPr>
+        <w:rFonts w:ascii="Wingdings" w:hAnsi="Wingdings" w:hint="default"/>
+      </w:rPr>
+    </w:lvl>
+    <w:lvl w:ilvl="3" w:tplc="04150001" w:tentative="1">
+      <w:start w:val="1"/>
+      <w:numFmt w:val="bullet"/>
+      <w:lvlText w:val=""/>
+      <w:lvlJc w:val="left"/>
+      <w:pPr>
+        <w:ind w:left="3228" w:hanging="360"/>
+      </w:pPr>
+      <w:rPr>
+        <w:rFonts w:ascii="Symbol" w:hAnsi="Symbol" w:hint="default"/>
+      </w:rPr>
+    </w:lvl>
+    <w:lvl w:ilvl="4" w:tplc="04150003" w:tentative="1">
+      <w:start w:val="1"/>
+      <w:numFmt w:val="bullet"/>
+      <w:lvlText w:val="o"/>
+      <w:lvlJc w:val="left"/>
+      <w:pPr>
+        <w:ind w:left="3948" w:hanging="360"/>
+      </w:pPr>
+      <w:rPr>
+        <w:rFonts w:ascii="Courier New" w:hAnsi="Courier New" w:cs="Courier New" w:hint="default"/>
+      </w:rPr>
+    </w:lvl>
+    <w:lvl w:ilvl="5" w:tplc="04150005" w:tentative="1">
+      <w:start w:val="1"/>
+      <w:numFmt w:val="bullet"/>
+      <w:lvlText w:val=""/>
+      <w:lvlJc w:val="left"/>
+      <w:pPr>
+        <w:ind w:left="4668" w:hanging="360"/>
+      </w:pPr>
+      <w:rPr>
+        <w:rFonts w:ascii="Wingdings" w:hAnsi="Wingdings" w:hint="default"/>
+      </w:rPr>
+    </w:lvl>
+    <w:lvl w:ilvl="6" w:tplc="04150001" w:tentative="1">
+      <w:start w:val="1"/>
+      <w:numFmt w:val="bullet"/>
+      <w:lvlText w:val=""/>
+      <w:lvlJc w:val="left"/>
+      <w:pPr>
+        <w:ind w:left="5388" w:hanging="360"/>
+      </w:pPr>
+      <w:rPr>
+        <w:rFonts w:ascii="Symbol" w:hAnsi="Symbol" w:hint="default"/>
+      </w:rPr>
+    </w:lvl>
+    <w:lvl w:ilvl="7" w:tplc="04150003" w:tentative="1">
+      <w:start w:val="1"/>
+      <w:numFmt w:val="bullet"/>
+      <w:lvlText w:val="o"/>
+      <w:lvlJc w:val="left"/>
+      <w:pPr>
+        <w:ind w:left="6108" w:hanging="360"/>
+      </w:pPr>
+      <w:rPr>
+        <w:rFonts w:ascii="Courier New" w:hAnsi="Courier New" w:cs="Courier New" w:hint="default"/>
+      </w:rPr>
+    </w:lvl>
+    <w:lvl w:ilvl="8" w:tplc="04150005" w:tentative="1">
+      <w:start w:val="1"/>
+      <w:numFmt w:val="bullet"/>
+      <w:lvlText w:val=""/>
+      <w:lvlJc w:val="left"/>
+      <w:pPr>
+        <w:ind w:left="6828" w:hanging="360"/>
+      </w:pPr>
+      <w:rPr>
+        <w:rFonts w:ascii="Wingdings" w:hAnsi="Wingdings" w:hint="default"/>
+      </w:rPr>
+    </w:lvl>
+  </w:abstractNum>
+  <w:abstractNum w:abstractNumId="13" w15:restartNumberingAfterBreak="0">
     <w:nsid w:val="5D734909"/>
     <w:multiLevelType w:val="hybridMultilevel"/>
     <w:tmpl w:val="5D0857F4"/>
@@ -8613,7 +10615,7 @@
       </w:pPr>
     </w:lvl>
   </w:abstractNum>
-  <w:abstractNum w:abstractNumId="9" w15:restartNumberingAfterBreak="0">
+  <w:abstractNum w:abstractNumId="14" w15:restartNumberingAfterBreak="0">
     <w:nsid w:val="7184134B"/>
     <w:multiLevelType w:val="hybridMultilevel"/>
     <w:tmpl w:val="C644D9CE"/>
@@ -8727,34 +10729,49 @@
     </w:lvl>
   </w:abstractNum>
   <w:num w:numId="1">
+    <w:abstractNumId w:val="11"/>
+  </w:num>
+  <w:num w:numId="2">
+    <w:abstractNumId w:val="6"/>
+  </w:num>
+  <w:num w:numId="3">
+    <w:abstractNumId w:val="14"/>
+  </w:num>
+  <w:num w:numId="4">
+    <w:abstractNumId w:val="5"/>
+  </w:num>
+  <w:num w:numId="5">
+    <w:abstractNumId w:val="4"/>
+  </w:num>
+  <w:num w:numId="6">
+    <w:abstractNumId w:val="1"/>
+  </w:num>
+  <w:num w:numId="7">
+    <w:abstractNumId w:val="9"/>
+  </w:num>
+  <w:num w:numId="8">
+    <w:abstractNumId w:val="8"/>
+  </w:num>
+  <w:num w:numId="9">
+    <w:abstractNumId w:val="3"/>
+  </w:num>
+  <w:num w:numId="10">
+    <w:abstractNumId w:val="13"/>
+  </w:num>
+  <w:num w:numId="11">
+    <w:abstractNumId w:val="2"/>
+  </w:num>
+  <w:num w:numId="12">
     <w:abstractNumId w:val="7"/>
   </w:num>
-  <w:num w:numId="2">
-    <w:abstractNumId w:val="4"/>
-  </w:num>
-  <w:num w:numId="3">
-    <w:abstractNumId w:val="9"/>
-  </w:num>
-  <w:num w:numId="4">
-    <w:abstractNumId w:val="3"/>
-  </w:num>
-  <w:num w:numId="5">
-    <w:abstractNumId w:val="2"/>
-  </w:num>
-  <w:num w:numId="6">
+  <w:num w:numId="13">
     <w:abstractNumId w:val="0"/>
   </w:num>
-  <w:num w:numId="7">
-    <w:abstractNumId w:val="6"/>
+  <w:num w:numId="14">
+    <w:abstractNumId w:val="10"/>
   </w:num>
-  <w:num w:numId="8">
-    <w:abstractNumId w:val="5"/>
-  </w:num>
-  <w:num w:numId="9">
-    <w:abstractNumId w:val="1"/>
-  </w:num>
-  <w:num w:numId="10">
-    <w:abstractNumId w:val="8"/>
+  <w:num w:numId="15">
+    <w:abstractNumId w:val="12"/>
   </w:num>
 </w:numbering>
 </file>
@@ -9632,7 +11649,581 @@
       <w:color w:val="808080"/>
     </w:rPr>
   </w:style>
+  <w:style w:type="paragraph" w:customStyle="1" w:styleId="Definicjewzorw">
+    <w:name w:val="Definicje wzorów"/>
+    <w:basedOn w:val="Normalny"/>
+    <w:link w:val="DefinicjewzorwZnak"/>
+    <w:qFormat/>
+    <w:rsid w:val="006A3420"/>
+    <w:pPr>
+      <w:spacing w:before="120"/>
+      <w:ind w:firstLine="0"/>
+    </w:pPr>
+    <w:rPr>
+      <w:b/>
+      <w:lang w:val="en-GB"/>
+    </w:rPr>
+  </w:style>
+  <w:style w:type="character" w:customStyle="1" w:styleId="DefinicjewzorwZnak">
+    <w:name w:val="Definicje wzorów Znak"/>
+    <w:basedOn w:val="Domylnaczcionkaakapitu"/>
+    <w:link w:val="Definicjewzorw"/>
+    <w:rsid w:val="006A3420"/>
+    <w:rPr>
+      <w:b/>
+      <w:lang w:val="en-GB"/>
+    </w:rPr>
+  </w:style>
 </w:styles>
+</file>
+
+<file path=word/glossary/document.xml><?xml version="1.0" encoding="utf-8"?>
+<w:glossaryDocument xmlns:wpc="http://schemas.microsoft.com/office/word/2010/wordprocessingCanvas" xmlns:cx="http://schemas.microsoft.com/office/drawing/2014/chartex" xmlns:cx1="http://schemas.microsoft.com/office/drawing/2015/9/8/chartex" xmlns:cx2="http://schemas.microsoft.com/office/drawing/2015/10/21/chartex" xmlns:cx3="http://schemas.microsoft.com/office/drawing/2016/5/9/chartex" xmlns:cx4="http://schemas.microsoft.com/office/drawing/2016/5/10/chartex" xmlns:cx5="http://schemas.microsoft.com/office/drawing/2016/5/11/chartex" xmlns:cx6="http://schemas.microsoft.com/office/drawing/2016/5/12/chartex" xmlns:cx7="http://schemas.microsoft.com/office/drawing/2016/5/13/chartex" xmlns:cx8="http://schemas.microsoft.com/office/drawing/2016/5/14/chartex" xmlns:mc="http://schemas.openxmlformats.org/markup-compatibility/2006" xmlns:aink="http://schemas.microsoft.com/office/drawing/2016/ink" xmlns:am3d="http://schemas.microsoft.com/office/drawing/2017/model3d" xmlns:o="urn:schemas-microsoft-com:office:office" xmlns:r="http://schemas.openxmlformats.org/officeDocument/2006/relationships" xmlns:m="http://schemas.openxmlformats.org/officeDocument/2006/math" xmlns:v="urn:schemas-microsoft-com:vml" xmlns:wp14="http://schemas.microsoft.com/office/word/2010/wordprocessingDrawing" xmlns:wp="http://schemas.openxmlformats.org/drawingml/2006/wordprocessingDrawing" xmlns:w10="urn:schemas-microsoft-com:office:word" xmlns:w="http://schemas.openxmlformats.org/wordprocessingml/2006/main" xmlns:w14="http://schemas.microsoft.com/office/word/2010/wordml" xmlns:w15="http://schemas.microsoft.com/office/word/2012/wordml" xmlns:w16cid="http://schemas.microsoft.com/office/word/2016/wordml/cid" xmlns:w16se="http://schemas.microsoft.com/office/word/2015/wordml/symex" xmlns:wpg="http://schemas.microsoft.com/office/word/2010/wordprocessingGroup" xmlns:wpi="http://schemas.microsoft.com/office/word/2010/wordprocessingInk" xmlns:wne="http://schemas.microsoft.com/office/word/2006/wordml" xmlns:wps="http://schemas.microsoft.com/office/word/2010/wordprocessingShape" mc:Ignorable="w14 w15 w16se w16cid wp14"/>
+</file>
+
+<file path=word/glossary/fontTable.xml><?xml version="1.0" encoding="utf-8"?>
+<w:fonts xmlns:mc="http://schemas.openxmlformats.org/markup-compatibility/2006" xmlns:r="http://schemas.openxmlformats.org/officeDocument/2006/relationships" xmlns:w="http://schemas.openxmlformats.org/wordprocessingml/2006/main" xmlns:w14="http://schemas.microsoft.com/office/word/2010/wordml" xmlns:w15="http://schemas.microsoft.com/office/word/2012/wordml" xmlns:w16cid="http://schemas.microsoft.com/office/word/2016/wordml/cid" xmlns:w16se="http://schemas.microsoft.com/office/word/2015/wordml/symex" mc:Ignorable="w14 w15 w16se w16cid">
+  <w:font w:name="Symbol">
+    <w:panose1 w:val="05050102010706020507"/>
+    <w:charset w:val="02"/>
+    <w:family w:val="roman"/>
+    <w:pitch w:val="variable"/>
+    <w:sig w:usb0="00000000" w:usb1="10000000" w:usb2="00000000" w:usb3="00000000" w:csb0="80000000" w:csb1="00000000"/>
+  </w:font>
+  <w:font w:name="Times New Roman">
+    <w:panose1 w:val="02020603050405020304"/>
+    <w:charset w:val="EE"/>
+    <w:family w:val="roman"/>
+    <w:pitch w:val="variable"/>
+    <w:sig w:usb0="E0002EFF" w:usb1="C000785B" w:usb2="00000009" w:usb3="00000000" w:csb0="000001FF" w:csb1="00000000"/>
+  </w:font>
+  <w:font w:name="Courier New">
+    <w:panose1 w:val="02070309020205020404"/>
+    <w:charset w:val="EE"/>
+    <w:family w:val="modern"/>
+    <w:pitch w:val="fixed"/>
+    <w:sig w:usb0="E0002EFF" w:usb1="C0007843" w:usb2="00000009" w:usb3="00000000" w:csb0="000001FF" w:csb1="00000000"/>
+  </w:font>
+  <w:font w:name="Wingdings">
+    <w:panose1 w:val="05000000000000000000"/>
+    <w:charset w:val="02"/>
+    <w:family w:val="auto"/>
+    <w:pitch w:val="variable"/>
+    <w:sig w:usb0="00000000" w:usb1="10000000" w:usb2="00000000" w:usb3="00000000" w:csb0="80000000" w:csb1="00000000"/>
+  </w:font>
+  <w:font w:name="Calibri">
+    <w:panose1 w:val="020F0502020204030204"/>
+    <w:charset w:val="EE"/>
+    <w:family w:val="swiss"/>
+    <w:pitch w:val="variable"/>
+    <w:sig w:usb0="E0002AFF" w:usb1="C000247B" w:usb2="00000009" w:usb3="00000000" w:csb0="000001FF" w:csb1="00000000"/>
+  </w:font>
+  <w:font w:name="Calibri Light">
+    <w:panose1 w:val="020F0302020204030204"/>
+    <w:charset w:val="EE"/>
+    <w:family w:val="swiss"/>
+    <w:pitch w:val="variable"/>
+    <w:sig w:usb0="E0002AFF" w:usb1="C000247B" w:usb2="00000009" w:usb3="00000000" w:csb0="000001FF" w:csb1="00000000"/>
+  </w:font>
+  <w:font w:name="Segoe UI">
+    <w:panose1 w:val="020B0502040204020203"/>
+    <w:charset w:val="EE"/>
+    <w:family w:val="swiss"/>
+    <w:pitch w:val="variable"/>
+    <w:sig w:usb0="E4002EFF" w:usb1="C000E47F" w:usb2="00000009" w:usb3="00000000" w:csb0="000001FF" w:csb1="00000000"/>
+  </w:font>
+  <w:font w:name="Cambria Math">
+    <w:panose1 w:val="02040503050406030204"/>
+    <w:charset w:val="EE"/>
+    <w:family w:val="roman"/>
+    <w:pitch w:val="variable"/>
+    <w:sig w:usb0="E00002FF" w:usb1="420024FF" w:usb2="00000000" w:usb3="00000000" w:csb0="0000019F" w:csb1="00000000"/>
+  </w:font>
+</w:fonts>
+</file>
+
+<file path=word/glossary/settings.xml><?xml version="1.0" encoding="utf-8"?>
+<w:settings xmlns:mc="http://schemas.openxmlformats.org/markup-compatibility/2006" xmlns:o="urn:schemas-microsoft-com:office:office" xmlns:r="http://schemas.openxmlformats.org/officeDocument/2006/relationships" xmlns:m="http://schemas.openxmlformats.org/officeDocument/2006/math" xmlns:v="urn:schemas-microsoft-com:vml" xmlns:w10="urn:schemas-microsoft-com:office:word" xmlns:w="http://schemas.openxmlformats.org/wordprocessingml/2006/main" xmlns:w14="http://schemas.microsoft.com/office/word/2010/wordml" xmlns:w15="http://schemas.microsoft.com/office/word/2012/wordml" xmlns:w16cid="http://schemas.microsoft.com/office/word/2016/wordml/cid" xmlns:w16se="http://schemas.microsoft.com/office/word/2015/wordml/symex" xmlns:sl="http://schemas.openxmlformats.org/schemaLibrary/2006/main" mc:Ignorable="w14 w15 w16se w16cid">
+  <w:view w:val="normal"/>
+  <w:defaultTabStop w:val="708"/>
+  <w:hyphenationZone w:val="425"/>
+  <w:characterSpacingControl w:val="doNotCompress"/>
+  <w:compat>
+    <w:useFELayout/>
+    <w:compatSetting w:name="compatibilityMode" w:uri="http://schemas.microsoft.com/office/word" w:val="15"/>
+    <w:compatSetting w:name="overrideTableStyleFontSizeAndJustification" w:uri="http://schemas.microsoft.com/office/word" w:val="1"/>
+    <w:compatSetting w:name="enableOpenTypeFeatures" w:uri="http://schemas.microsoft.com/office/word" w:val="1"/>
+    <w:compatSetting w:name="doNotFlipMirrorIndents" w:uri="http://schemas.microsoft.com/office/word" w:val="1"/>
+    <w:compatSetting w:name="differentiateMultirowTableHeaders" w:uri="http://schemas.microsoft.com/office/word" w:val="1"/>
+  </w:compat>
+  <w:rsids>
+    <w:rsidRoot w:val="00A94FF2"/>
+    <w:rsid w:val="00A94FF2"/>
+  </w:rsids>
+  <m:mathPr>
+    <m:mathFont m:val="Cambria Math"/>
+    <m:brkBin m:val="before"/>
+    <m:brkBinSub m:val="--"/>
+    <m:smallFrac m:val="0"/>
+    <m:dispDef/>
+    <m:lMargin m:val="0"/>
+    <m:rMargin m:val="0"/>
+    <m:defJc m:val="centerGroup"/>
+    <m:wrapIndent m:val="1440"/>
+    <m:intLim m:val="subSup"/>
+    <m:naryLim m:val="undOvr"/>
+  </m:mathPr>
+  <w:themeFontLang w:val="pl-PL"/>
+  <w:clrSchemeMapping w:bg1="light1" w:t1="dark1" w:bg2="light2" w:t2="dark2" w:accent1="accent1" w:accent2="accent2" w:accent3="accent3" w:accent4="accent4" w:accent5="accent5" w:accent6="accent6" w:hyperlink="hyperlink" w:followedHyperlink="followedHyperlink"/>
+  <w:decimalSymbol w:val=","/>
+  <w:listSeparator w:val=";"/>
+  <w15:chartTrackingRefBased/>
+</w:settings>
+</file>
+
+<file path=word/glossary/styles.xml><?xml version="1.0" encoding="utf-8"?>
+<w:styles xmlns:mc="http://schemas.openxmlformats.org/markup-compatibility/2006" xmlns:r="http://schemas.openxmlformats.org/officeDocument/2006/relationships" xmlns:w="http://schemas.openxmlformats.org/wordprocessingml/2006/main" xmlns:w14="http://schemas.microsoft.com/office/word/2010/wordml" xmlns:w15="http://schemas.microsoft.com/office/word/2012/wordml" xmlns:w16cid="http://schemas.microsoft.com/office/word/2016/wordml/cid" xmlns:w16se="http://schemas.microsoft.com/office/word/2015/wordml/symex" mc:Ignorable="w14 w15 w16se w16cid">
+  <w:docDefaults>
+    <w:rPrDefault>
+      <w:rPr>
+        <w:rFonts w:asciiTheme="minorHAnsi" w:eastAsiaTheme="minorEastAsia" w:hAnsiTheme="minorHAnsi" w:cstheme="minorBidi"/>
+        <w:sz w:val="22"/>
+        <w:szCs w:val="22"/>
+        <w:lang w:val="pl-PL" w:eastAsia="pl-PL" w:bidi="ar-SA"/>
+      </w:rPr>
+    </w:rPrDefault>
+    <w:pPrDefault>
+      <w:pPr>
+        <w:spacing w:after="160" w:line="259" w:lineRule="auto"/>
+      </w:pPr>
+    </w:pPrDefault>
+  </w:docDefaults>
+  <w:latentStyles w:defLockedState="0" w:defUIPriority="99" w:defSemiHidden="0" w:defUnhideWhenUsed="0" w:defQFormat="0" w:count="375">
+    <w:lsdException w:name="Normal" w:uiPriority="0" w:qFormat="1"/>
+    <w:lsdException w:name="heading 1" w:uiPriority="9" w:qFormat="1"/>
+    <w:lsdException w:name="heading 2" w:semiHidden="1" w:uiPriority="9" w:unhideWhenUsed="1" w:qFormat="1"/>
+    <w:lsdException w:name="heading 3" w:semiHidden="1" w:uiPriority="9" w:unhideWhenUsed="1" w:qFormat="1"/>
+    <w:lsdException w:name="heading 4" w:semiHidden="1" w:uiPriority="9" w:unhideWhenUsed="1" w:qFormat="1"/>
+    <w:lsdException w:name="heading 5" w:semiHidden="1" w:uiPriority="9" w:unhideWhenUsed="1" w:qFormat="1"/>
+    <w:lsdException w:name="heading 6" w:semiHidden="1" w:uiPriority="9" w:unhideWhenUsed="1" w:qFormat="1"/>
+    <w:lsdException w:name="heading 7" w:semiHidden="1" w:uiPriority="9" w:unhideWhenUsed="1" w:qFormat="1"/>
+    <w:lsdException w:name="heading 8" w:semiHidden="1" w:uiPriority="9" w:unhideWhenUsed="1" w:qFormat="1"/>
+    <w:lsdException w:name="heading 9" w:semiHidden="1" w:uiPriority="9" w:unhideWhenUsed="1" w:qFormat="1"/>
+    <w:lsdException w:name="index 1" w:semiHidden="1" w:unhideWhenUsed="1"/>
+    <w:lsdException w:name="index 2" w:semiHidden="1" w:unhideWhenUsed="1"/>
+    <w:lsdException w:name="index 3" w:semiHidden="1" w:unhideWhenUsed="1"/>
+    <w:lsdException w:name="index 4" w:semiHidden="1" w:unhideWhenUsed="1"/>
+    <w:lsdException w:name="index 5" w:semiHidden="1" w:unhideWhenUsed="1"/>
+    <w:lsdException w:name="index 6" w:semiHidden="1" w:unhideWhenUsed="1"/>
+    <w:lsdException w:name="index 7" w:semiHidden="1" w:unhideWhenUsed="1"/>
+    <w:lsdException w:name="index 8" w:semiHidden="1" w:unhideWhenUsed="1"/>
+    <w:lsdException w:name="index 9" w:semiHidden="1" w:unhideWhenUsed="1"/>
+    <w:lsdException w:name="toc 1" w:semiHidden="1" w:uiPriority="39" w:unhideWhenUsed="1"/>
+    <w:lsdException w:name="toc 2" w:semiHidden="1" w:uiPriority="39" w:unhideWhenUsed="1"/>
+    <w:lsdException w:name="toc 3" w:semiHidden="1" w:uiPriority="39" w:unhideWhenUsed="1"/>
+    <w:lsdException w:name="toc 4" w:semiHidden="1" w:uiPriority="39" w:unhideWhenUsed="1"/>
+    <w:lsdException w:name="toc 5" w:semiHidden="1" w:uiPriority="39" w:unhideWhenUsed="1"/>
+    <w:lsdException w:name="toc 6" w:semiHidden="1" w:uiPriority="39" w:unhideWhenUsed="1"/>
+    <w:lsdException w:name="toc 7" w:semiHidden="1" w:uiPriority="39" w:unhideWhenUsed="1"/>
+    <w:lsdException w:name="toc 8" w:semiHidden="1" w:uiPriority="39" w:unhideWhenUsed="1"/>
+    <w:lsdException w:name="toc 9" w:semiHidden="1" w:uiPriority="39" w:unhideWhenUsed="1"/>
+    <w:lsdException w:name="Normal Indent" w:semiHidden="1" w:unhideWhenUsed="1"/>
+    <w:lsdException w:name="footnote text" w:semiHidden="1" w:unhideWhenUsed="1"/>
+    <w:lsdException w:name="annotation text" w:semiHidden="1" w:unhideWhenUsed="1"/>
+    <w:lsdException w:name="header" w:semiHidden="1" w:unhideWhenUsed="1"/>
+    <w:lsdException w:name="footer" w:semiHidden="1" w:unhideWhenUsed="1"/>
+    <w:lsdException w:name="index heading" w:semiHidden="1" w:unhideWhenUsed="1"/>
+    <w:lsdException w:name="caption" w:semiHidden="1" w:uiPriority="35" w:unhideWhenUsed="1" w:qFormat="1"/>
+    <w:lsdException w:name="table of figures" w:semiHidden="1" w:unhideWhenUsed="1"/>
+    <w:lsdException w:name="envelope address" w:semiHidden="1" w:unhideWhenUsed="1"/>
+    <w:lsdException w:name="envelope return" w:semiHidden="1" w:unhideWhenUsed="1"/>
+    <w:lsdException w:name="footnote reference" w:semiHidden="1" w:unhideWhenUsed="1"/>
+    <w:lsdException w:name="annotation reference" w:semiHidden="1" w:unhideWhenUsed="1"/>
+    <w:lsdException w:name="line number" w:semiHidden="1" w:unhideWhenUsed="1"/>
+    <w:lsdException w:name="page number" w:semiHidden="1" w:unhideWhenUsed="1"/>
+    <w:lsdException w:name="endnote reference" w:semiHidden="1" w:unhideWhenUsed="1"/>
+    <w:lsdException w:name="endnote text" w:semiHidden="1" w:unhideWhenUsed="1"/>
+    <w:lsdException w:name="table of authorities" w:semiHidden="1" w:unhideWhenUsed="1"/>
+    <w:lsdException w:name="macro" w:semiHidden="1" w:unhideWhenUsed="1"/>
+    <w:lsdException w:name="toa heading" w:semiHidden="1" w:unhideWhenUsed="1"/>
+    <w:lsdException w:name="List" w:semiHidden="1" w:unhideWhenUsed="1"/>
+    <w:lsdException w:name="List Bullet" w:semiHidden="1" w:unhideWhenUsed="1"/>
+    <w:lsdException w:name="List Number" w:semiHidden="1" w:unhideWhenUsed="1"/>
+    <w:lsdException w:name="List 2" w:semiHidden="1" w:unhideWhenUsed="1"/>
+    <w:lsdException w:name="List 3" w:semiHidden="1" w:unhideWhenUsed="1"/>
+    <w:lsdException w:name="List 4" w:semiHidden="1" w:unhideWhenUsed="1"/>
+    <w:lsdException w:name="List 5" w:semiHidden="1" w:unhideWhenUsed="1"/>
+    <w:lsdException w:name="List Bullet 2" w:semiHidden="1" w:unhideWhenUsed="1"/>
+    <w:lsdException w:name="List Bullet 3" w:semiHidden="1" w:unhideWhenUsed="1"/>
+    <w:lsdException w:name="List Bullet 4" w:semiHidden="1" w:unhideWhenUsed="1"/>
+    <w:lsdException w:name="List Bullet 5" w:semiHidden="1" w:unhideWhenUsed="1"/>
+    <w:lsdException w:name="List Number 2" w:semiHidden="1" w:unhideWhenUsed="1"/>
+    <w:lsdException w:name="List Number 3" w:semiHidden="1" w:unhideWhenUsed="1"/>
+    <w:lsdException w:name="List Number 4" w:semiHidden="1" w:unhideWhenUsed="1"/>
+    <w:lsdException w:name="List Number 5" w:semiHidden="1" w:unhideWhenUsed="1"/>
+    <w:lsdException w:name="Title" w:uiPriority="10" w:qFormat="1"/>
+    <w:lsdException w:name="Closing" w:semiHidden="1" w:unhideWhenUsed="1"/>
+    <w:lsdException w:name="Signature" w:semiHidden="1" w:unhideWhenUsed="1"/>
+    <w:lsdException w:name="Default Paragraph Font" w:semiHidden="1" w:uiPriority="1" w:unhideWhenUsed="1"/>
+    <w:lsdException w:name="Body Text" w:semiHidden="1" w:unhideWhenUsed="1"/>
+    <w:lsdException w:name="Body Text Indent" w:semiHidden="1" w:unhideWhenUsed="1"/>
+    <w:lsdException w:name="List Continue" w:semiHidden="1" w:unhideWhenUsed="1"/>
+    <w:lsdException w:name="List Continue 2" w:semiHidden="1" w:unhideWhenUsed="1"/>
+    <w:lsdException w:name="List Continue 3" w:semiHidden="1" w:unhideWhenUsed="1"/>
+    <w:lsdException w:name="List Continue 4" w:semiHidden="1" w:unhideWhenUsed="1"/>
+    <w:lsdException w:name="List Continue 5" w:semiHidden="1" w:unhideWhenUsed="1"/>
+    <w:lsdException w:name="Message Header" w:semiHidden="1" w:unhideWhenUsed="1"/>
+    <w:lsdException w:name="Subtitle" w:uiPriority="11" w:qFormat="1"/>
+    <w:lsdException w:name="Salutation" w:semiHidden="1" w:unhideWhenUsed="1"/>
+    <w:lsdException w:name="Date" w:semiHidden="1" w:unhideWhenUsed="1"/>
+    <w:lsdException w:name="Body Text First Indent" w:semiHidden="1" w:unhideWhenUsed="1"/>
+    <w:lsdException w:name="Body Text First Indent 2" w:semiHidden="1" w:unhideWhenUsed="1"/>
+    <w:lsdException w:name="Note Heading" w:semiHidden="1" w:unhideWhenUsed="1"/>
+    <w:lsdException w:name="Body Text 2" w:semiHidden="1" w:unhideWhenUsed="1"/>
+    <w:lsdException w:name="Body Text 3" w:semiHidden="1" w:unhideWhenUsed="1"/>
+    <w:lsdException w:name="Body Text Indent 2" w:semiHidden="1" w:unhideWhenUsed="1"/>
+    <w:lsdException w:name="Body Text Indent 3" w:semiHidden="1" w:unhideWhenUsed="1"/>
+    <w:lsdException w:name="Block Text" w:semiHidden="1" w:unhideWhenUsed="1"/>
+    <w:lsdException w:name="Hyperlink" w:semiHidden="1" w:unhideWhenUsed="1"/>
+    <w:lsdException w:name="FollowedHyperlink" w:semiHidden="1" w:unhideWhenUsed="1"/>
+    <w:lsdException w:name="Strong" w:uiPriority="22" w:qFormat="1"/>
+    <w:lsdException w:name="Emphasis" w:uiPriority="20" w:qFormat="1"/>
+    <w:lsdException w:name="Document Map" w:semiHidden="1" w:unhideWhenUsed="1"/>
+    <w:lsdException w:name="Plain Text" w:semiHidden="1" w:unhideWhenUsed="1"/>
+    <w:lsdException w:name="E-mail Signature" w:semiHidden="1" w:unhideWhenUsed="1"/>
+    <w:lsdException w:name="HTML Top of Form" w:semiHidden="1" w:unhideWhenUsed="1"/>
+    <w:lsdException w:name="HTML Bottom of Form" w:semiHidden="1" w:unhideWhenUsed="1"/>
+    <w:lsdException w:name="Normal (Web)" w:semiHidden="1" w:unhideWhenUsed="1"/>
+    <w:lsdException w:name="HTML Acronym" w:semiHidden="1" w:unhideWhenUsed="1"/>
+    <w:lsdException w:name="HTML Address" w:semiHidden="1" w:unhideWhenUsed="1"/>
+    <w:lsdException w:name="HTML Cite" w:semiHidden="1" w:unhideWhenUsed="1"/>
+    <w:lsdException w:name="HTML Code" w:semiHidden="1" w:unhideWhenUsed="1"/>
+    <w:lsdException w:name="HTML Definition" w:semiHidden="1" w:unhideWhenUsed="1"/>
+    <w:lsdException w:name="HTML Keyboard" w:semiHidden="1" w:unhideWhenUsed="1"/>
+    <w:lsdException w:name="HTML Preformatted" w:semiHidden="1" w:unhideWhenUsed="1"/>
+    <w:lsdException w:name="HTML Sample" w:semiHidden="1" w:unhideWhenUsed="1"/>
+    <w:lsdException w:name="HTML Typewriter" w:semiHidden="1" w:unhideWhenUsed="1"/>
+    <w:lsdException w:name="HTML Variable" w:semiHidden="1" w:unhideWhenUsed="1"/>
+    <w:lsdException w:name="Normal Table" w:semiHidden="1" w:unhideWhenUsed="1"/>
+    <w:lsdException w:name="annotation subject" w:semiHidden="1" w:unhideWhenUsed="1"/>
+    <w:lsdException w:name="No List" w:semiHidden="1" w:unhideWhenUsed="1"/>
+    <w:lsdException w:name="Outline List 1" w:semiHidden="1" w:unhideWhenUsed="1"/>
+    <w:lsdException w:name="Outline List 2" w:semiHidden="1" w:unhideWhenUsed="1"/>
+    <w:lsdException w:name="Outline List 3" w:semiHidden="1" w:unhideWhenUsed="1"/>
+    <w:lsdException w:name="Table Simple 1" w:semiHidden="1" w:unhideWhenUsed="1"/>
+    <w:lsdException w:name="Table Simple 2" w:semiHidden="1" w:unhideWhenUsed="1"/>
+    <w:lsdException w:name="Table Simple 3" w:semiHidden="1" w:unhideWhenUsed="1"/>
+    <w:lsdException w:name="Table Classic 1" w:semiHidden="1" w:unhideWhenUsed="1"/>
+    <w:lsdException w:name="Table Classic 2" w:semiHidden="1" w:unhideWhenUsed="1"/>
+    <w:lsdException w:name="Table Classic 3" w:semiHidden="1" w:unhideWhenUsed="1"/>
+    <w:lsdException w:name="Table Classic 4" w:semiHidden="1" w:unhideWhenUsed="1"/>
+    <w:lsdException w:name="Table Colorful 1" w:semiHidden="1" w:unhideWhenUsed="1"/>
+    <w:lsdException w:name="Table Colorful 2" w:semiHidden="1" w:unhideWhenUsed="1"/>
+    <w:lsdException w:name="Table Colorful 3" w:semiHidden="1" w:unhideWhenUsed="1"/>
+    <w:lsdException w:name="Table Columns 1" w:semiHidden="1" w:unhideWhenUsed="1"/>
+    <w:lsdException w:name="Table Columns 2" w:semiHidden="1" w:unhideWhenUsed="1"/>
+    <w:lsdException w:name="Table Columns 3" w:semiHidden="1" w:unhideWhenUsed="1"/>
+    <w:lsdException w:name="Table Columns 4" w:semiHidden="1" w:unhideWhenUsed="1"/>
+    <w:lsdException w:name="Table Columns 5" w:semiHidden="1" w:unhideWhenUsed="1"/>
+    <w:lsdException w:name="Table Grid 1" w:semiHidden="1" w:unhideWhenUsed="1"/>
+    <w:lsdException w:name="Table Grid 2" w:semiHidden="1" w:unhideWhenUsed="1"/>
+    <w:lsdException w:name="Table Grid 3" w:semiHidden="1" w:unhideWhenUsed="1"/>
+    <w:lsdException w:name="Table Grid 4" w:semiHidden="1" w:unhideWhenUsed="1"/>
+    <w:lsdException w:name="Table Grid 5" w:semiHidden="1" w:unhideWhenUsed="1"/>
+    <w:lsdException w:name="Table Grid 6" w:semiHidden="1" w:unhideWhenUsed="1"/>
+    <w:lsdException w:name="Table Grid 7" w:semiHidden="1" w:unhideWhenUsed="1"/>
+    <w:lsdException w:name="Table Grid 8" w:semiHidden="1" w:unhideWhenUsed="1"/>
+    <w:lsdException w:name="Table List 1" w:semiHidden="1" w:unhideWhenUsed="1"/>
+    <w:lsdException w:name="Table List 2" w:semiHidden="1" w:unhideWhenUsed="1"/>
+    <w:lsdException w:name="Table List 3" w:semiHidden="1" w:unhideWhenUsed="1"/>
+    <w:lsdException w:name="Table List 4" w:semiHidden="1" w:unhideWhenUsed="1"/>
+    <w:lsdException w:name="Table List 5" w:semiHidden="1" w:unhideWhenUsed="1"/>
+    <w:lsdException w:name="Table List 6" w:semiHidden="1" w:unhideWhenUsed="1"/>
+    <w:lsdException w:name="Table List 7" w:semiHidden="1" w:unhideWhenUsed="1"/>
+    <w:lsdException w:name="Table List 8" w:semiHidden="1" w:unhideWhenUsed="1"/>
+    <w:lsdException w:name="Table 3D effects 1" w:semiHidden="1" w:unhideWhenUsed="1"/>
+    <w:lsdException w:name="Table 3D effects 2" w:semiHidden="1" w:unhideWhenUsed="1"/>
+    <w:lsdException w:name="Table 3D effects 3" w:semiHidden="1" w:unhideWhenUsed="1"/>
+    <w:lsdException w:name="Table Contemporary" w:semiHidden="1" w:unhideWhenUsed="1"/>
+    <w:lsdException w:name="Table Elegant" w:semiHidden="1" w:unhideWhenUsed="1"/>
+    <w:lsdException w:name="Table Professional" w:semiHidden="1" w:unhideWhenUsed="1"/>
+    <w:lsdException w:name="Table Subtle 1" w:semiHidden="1" w:unhideWhenUsed="1"/>
+    <w:lsdException w:name="Table Subtle 2" w:semiHidden="1" w:unhideWhenUsed="1"/>
+    <w:lsdException w:name="Table Web 1" w:semiHidden="1" w:unhideWhenUsed="1"/>
+    <w:lsdException w:name="Table Web 2" w:semiHidden="1" w:unhideWhenUsed="1"/>
+    <w:lsdException w:name="Table Web 3" w:semiHidden="1" w:unhideWhenUsed="1"/>
+    <w:lsdException w:name="Balloon Text" w:semiHidden="1" w:unhideWhenUsed="1"/>
+    <w:lsdException w:name="Table Grid" w:uiPriority="39"/>
+    <w:lsdException w:name="Table Theme" w:semiHidden="1" w:unhideWhenUsed="1"/>
+    <w:lsdException w:name="Placeholder Text" w:semiHidden="1"/>
+    <w:lsdException w:name="No Spacing" w:uiPriority="1" w:qFormat="1"/>
+    <w:lsdException w:name="Light Shading" w:uiPriority="60"/>
+    <w:lsdException w:name="Light List" w:uiPriority="61"/>
+    <w:lsdException w:name="Light Grid" w:uiPriority="62"/>
+    <w:lsdException w:name="Medium Shading 1" w:uiPriority="63"/>
+    <w:lsdException w:name="Medium Shading 2" w:uiPriority="64"/>
+    <w:lsdException w:name="Medium List 1" w:uiPriority="65"/>
+    <w:lsdException w:name="Medium List 2" w:uiPriority="66"/>
+    <w:lsdException w:name="Medium Grid 1" w:uiPriority="67"/>
+    <w:lsdException w:name="Medium Grid 2" w:uiPriority="68"/>
+    <w:lsdException w:name="Medium Grid 3" w:uiPriority="69"/>
+    <w:lsdException w:name="Dark List" w:uiPriority="70"/>
+    <w:lsdException w:name="Colorful Shading" w:uiPriority="71"/>
+    <w:lsdException w:name="Colorful List" w:uiPriority="72"/>
+    <w:lsdException w:name="Colorful Grid" w:uiPriority="73"/>
+    <w:lsdException w:name="Light Shading Accent 1" w:uiPriority="60"/>
+    <w:lsdException w:name="Light List Accent 1" w:uiPriority="61"/>
+    <w:lsdException w:name="Light Grid Accent 1" w:uiPriority="62"/>
+    <w:lsdException w:name="Medium Shading 1 Accent 1" w:uiPriority="63"/>
+    <w:lsdException w:name="Medium Shading 2 Accent 1" w:uiPriority="64"/>
+    <w:lsdException w:name="Medium List 1 Accent 1" w:uiPriority="65"/>
+    <w:lsdException w:name="Revision" w:semiHidden="1"/>
+    <w:lsdException w:name="List Paragraph" w:uiPriority="34" w:qFormat="1"/>
+    <w:lsdException w:name="Quote" w:uiPriority="29" w:qFormat="1"/>
+    <w:lsdException w:name="Intense Quote" w:uiPriority="30" w:qFormat="1"/>
+    <w:lsdException w:name="Medium List 2 Accent 1" w:uiPriority="66"/>
+    <w:lsdException w:name="Medium Grid 1 Accent 1" w:uiPriority="67"/>
+    <w:lsdException w:name="Medium Grid 2 Accent 1" w:uiPriority="68"/>
+    <w:lsdException w:name="Medium Grid 3 Accent 1" w:uiPriority="69"/>
+    <w:lsdException w:name="Dark List Accent 1" w:uiPriority="70"/>
+    <w:lsdException w:name="Colorful Shading Accent 1" w:uiPriority="71"/>
+    <w:lsdException w:name="Colorful List Accent 1" w:uiPriority="72"/>
+    <w:lsdException w:name="Colorful Grid Accent 1" w:uiPriority="73"/>
+    <w:lsdException w:name="Light Shading Accent 2" w:uiPriority="60"/>
+    <w:lsdException w:name="Light List Accent 2" w:uiPriority="61"/>
+    <w:lsdException w:name="Light Grid Accent 2" w:uiPriority="62"/>
+    <w:lsdException w:name="Medium Shading 1 Accent 2" w:uiPriority="63"/>
+    <w:lsdException w:name="Medium Shading 2 Accent 2" w:uiPriority="64"/>
+    <w:lsdException w:name="Medium List 1 Accent 2" w:uiPriority="65"/>
+    <w:lsdException w:name="Medium List 2 Accent 2" w:uiPriority="66"/>
+    <w:lsdException w:name="Medium Grid 1 Accent 2" w:uiPriority="67"/>
+    <w:lsdException w:name="Medium Grid 2 Accent 2" w:uiPriority="68"/>
+    <w:lsdException w:name="Medium Grid 3 Accent 2" w:uiPriority="69"/>
+    <w:lsdException w:name="Dark List Accent 2" w:uiPriority="70"/>
+    <w:lsdException w:name="Colorful Shading Accent 2" w:uiPriority="71"/>
+    <w:lsdException w:name="Colorful List Accent 2" w:uiPriority="72"/>
+    <w:lsdException w:name="Colorful Grid Accent 2" w:uiPriority="73"/>
+    <w:lsdException w:name="Light Shading Accent 3" w:uiPriority="60"/>
+    <w:lsdException w:name="Light List Accent 3" w:uiPriority="61"/>
+    <w:lsdException w:name="Light Grid Accent 3" w:uiPriority="62"/>
+    <w:lsdException w:name="Medium Shading 1 Accent 3" w:uiPriority="63"/>
+    <w:lsdException w:name="Medium Shading 2 Accent 3" w:uiPriority="64"/>
+    <w:lsdException w:name="Medium List 1 Accent 3" w:uiPriority="65"/>
+    <w:lsdException w:name="Medium List 2 Accent 3" w:uiPriority="66"/>
+    <w:lsdException w:name="Medium Grid 1 Accent 3" w:uiPriority="67"/>
+    <w:lsdException w:name="Medium Grid 2 Accent 3" w:uiPriority="68"/>
+    <w:lsdException w:name="Medium Grid 3 Accent 3" w:uiPriority="69"/>
+    <w:lsdException w:name="Dark List Accent 3" w:uiPriority="70"/>
+    <w:lsdException w:name="Colorful Shading Accent 3" w:uiPriority="71"/>
+    <w:lsdException w:name="Colorful List Accent 3" w:uiPriority="72"/>
+    <w:lsdException w:name="Colorful Grid Accent 3" w:uiPriority="73"/>
+    <w:lsdException w:name="Light Shading Accent 4" w:uiPriority="60"/>
+    <w:lsdException w:name="Light List Accent 4" w:uiPriority="61"/>
+    <w:lsdException w:name="Light Grid Accent 4" w:uiPriority="62"/>
+    <w:lsdException w:name="Medium Shading 1 Accent 4" w:uiPriority="63"/>
+    <w:lsdException w:name="Medium Shading 2 Accent 4" w:uiPriority="64"/>
+    <w:lsdException w:name="Medium List 1 Accent 4" w:uiPriority="65"/>
+    <w:lsdException w:name="Medium List 2 Accent 4" w:uiPriority="66"/>
+    <w:lsdException w:name="Medium Grid 1 Accent 4" w:uiPriority="67"/>
+    <w:lsdException w:name="Medium Grid 2 Accent 4" w:uiPriority="68"/>
+    <w:lsdException w:name="Medium Grid 3 Accent 4" w:uiPriority="69"/>
+    <w:lsdException w:name="Dark List Accent 4" w:uiPriority="70"/>
+    <w:lsdException w:name="Colorful Shading Accent 4" w:uiPriority="71"/>
+    <w:lsdException w:name="Colorful List Accent 4" w:uiPriority="72"/>
+    <w:lsdException w:name="Colorful Grid Accent 4" w:uiPriority="73"/>
+    <w:lsdException w:name="Light Shading Accent 5" w:uiPriority="60"/>
+    <w:lsdException w:name="Light List Accent 5" w:uiPriority="61"/>
+    <w:lsdException w:name="Light Grid Accent 5" w:uiPriority="62"/>
+    <w:lsdException w:name="Medium Shading 1 Accent 5" w:uiPriority="63"/>
+    <w:lsdException w:name="Medium Shading 2 Accent 5" w:uiPriority="64"/>
+    <w:lsdException w:name="Medium List 1 Accent 5" w:uiPriority="65"/>
+    <w:lsdException w:name="Medium List 2 Accent 5" w:uiPriority="66"/>
+    <w:lsdException w:name="Medium Grid 1 Accent 5" w:uiPriority="67"/>
+    <w:lsdException w:name="Medium Grid 2 Accent 5" w:uiPriority="68"/>
+    <w:lsdException w:name="Medium Grid 3 Accent 5" w:uiPriority="69"/>
+    <w:lsdException w:name="Dark List Accent 5" w:uiPriority="70"/>
+    <w:lsdException w:name="Colorful Shading Accent 5" w:uiPriority="71"/>
+    <w:lsdException w:name="Colorful List Accent 5" w:uiPriority="72"/>
+    <w:lsdException w:name="Colorful Grid Accent 5" w:uiPriority="73"/>
+    <w:lsdException w:name="Light Shading Accent 6" w:uiPriority="60"/>
+    <w:lsdException w:name="Light List Accent 6" w:uiPriority="61"/>
+    <w:lsdException w:name="Light Grid Accent 6" w:uiPriority="62"/>
+    <w:lsdException w:name="Medium Shading 1 Accent 6" w:uiPriority="63"/>
+    <w:lsdException w:name="Medium Shading 2 Accent 6" w:uiPriority="64"/>
+    <w:lsdException w:name="Medium List 1 Accent 6" w:uiPriority="65"/>
+    <w:lsdException w:name="Medium List 2 Accent 6" w:uiPriority="66"/>
+    <w:lsdException w:name="Medium Grid 1 Accent 6" w:uiPriority="67"/>
+    <w:lsdException w:name="Medium Grid 2 Accent 6" w:uiPriority="68"/>
+    <w:lsdException w:name="Medium Grid 3 Accent 6" w:uiPriority="69"/>
+    <w:lsdException w:name="Dark List Accent 6" w:uiPriority="70"/>
+    <w:lsdException w:name="Colorful Shading Accent 6" w:uiPriority="71"/>
+    <w:lsdException w:name="Colorful List Accent 6" w:uiPriority="72"/>
+    <w:lsdException w:name="Colorful Grid Accent 6" w:uiPriority="73"/>
+    <w:lsdException w:name="Subtle Emphasis" w:uiPriority="19" w:qFormat="1"/>
+    <w:lsdException w:name="Intense Emphasis" w:uiPriority="21" w:qFormat="1"/>
+    <w:lsdException w:name="Subtle Reference" w:uiPriority="31" w:qFormat="1"/>
+    <w:lsdException w:name="Intense Reference" w:uiPriority="32" w:qFormat="1"/>
+    <w:lsdException w:name="Book Title" w:uiPriority="33" w:qFormat="1"/>
+    <w:lsdException w:name="Bibliography" w:semiHidden="1" w:uiPriority="37" w:unhideWhenUsed="1"/>
+    <w:lsdException w:name="TOC Heading" w:semiHidden="1" w:uiPriority="39" w:unhideWhenUsed="1" w:qFormat="1"/>
+    <w:lsdException w:name="Plain Table 1" w:uiPriority="41"/>
+    <w:lsdException w:name="Plain Table 2" w:uiPriority="42"/>
+    <w:lsdException w:name="Plain Table 3" w:uiPriority="43"/>
+    <w:lsdException w:name="Plain Table 4" w:uiPriority="44"/>
+    <w:lsdException w:name="Plain Table 5" w:uiPriority="45"/>
+    <w:lsdException w:name="Grid Table Light" w:uiPriority="40"/>
+    <w:lsdException w:name="Grid Table 1 Light" w:uiPriority="46"/>
+    <w:lsdException w:name="Grid Table 2" w:uiPriority="47"/>
+    <w:lsdException w:name="Grid Table 3" w:uiPriority="48"/>
+    <w:lsdException w:name="Grid Table 4" w:uiPriority="49"/>
+    <w:lsdException w:name="Grid Table 5 Dark" w:uiPriority="50"/>
+    <w:lsdException w:name="Grid Table 6 Colorful" w:uiPriority="51"/>
+    <w:lsdException w:name="Grid Table 7 Colorful" w:uiPriority="52"/>
+    <w:lsdException w:name="Grid Table 1 Light Accent 1" w:uiPriority="46"/>
+    <w:lsdException w:name="Grid Table 2 Accent 1" w:uiPriority="47"/>
+    <w:lsdException w:name="Grid Table 3 Accent 1" w:uiPriority="48"/>
+    <w:lsdException w:name="Grid Table 4 Accent 1" w:uiPriority="49"/>
+    <w:lsdException w:name="Grid Table 5 Dark Accent 1" w:uiPriority="50"/>
+    <w:lsdException w:name="Grid Table 6 Colorful Accent 1" w:uiPriority="51"/>
+    <w:lsdException w:name="Grid Table 7 Colorful Accent 1" w:uiPriority="52"/>
+    <w:lsdException w:name="Grid Table 1 Light Accent 2" w:uiPriority="46"/>
+    <w:lsdException w:name="Grid Table 2 Accent 2" w:uiPriority="47"/>
+    <w:lsdException w:name="Grid Table 3 Accent 2" w:uiPriority="48"/>
+    <w:lsdException w:name="Grid Table 4 Accent 2" w:uiPriority="49"/>
+    <w:lsdException w:name="Grid Table 5 Dark Accent 2" w:uiPriority="50"/>
+    <w:lsdException w:name="Grid Table 6 Colorful Accent 2" w:uiPriority="51"/>
+    <w:lsdException w:name="Grid Table 7 Colorful Accent 2" w:uiPriority="52"/>
+    <w:lsdException w:name="Grid Table 1 Light Accent 3" w:uiPriority="46"/>
+    <w:lsdException w:name="Grid Table 2 Accent 3" w:uiPriority="47"/>
+    <w:lsdException w:name="Grid Table 3 Accent 3" w:uiPriority="48"/>
+    <w:lsdException w:name="Grid Table 4 Accent 3" w:uiPriority="49"/>
+    <w:lsdException w:name="Grid Table 5 Dark Accent 3" w:uiPriority="50"/>
+    <w:lsdException w:name="Grid Table 6 Colorful Accent 3" w:uiPriority="51"/>
+    <w:lsdException w:name="Grid Table 7 Colorful Accent 3" w:uiPriority="52"/>
+    <w:lsdException w:name="Grid Table 1 Light Accent 4" w:uiPriority="46"/>
+    <w:lsdException w:name="Grid Table 2 Accent 4" w:uiPriority="47"/>
+    <w:lsdException w:name="Grid Table 3 Accent 4" w:uiPriority="48"/>
+    <w:lsdException w:name="Grid Table 4 Accent 4" w:uiPriority="49"/>
+    <w:lsdException w:name="Grid Table 5 Dark Accent 4" w:uiPriority="50"/>
+    <w:lsdException w:name="Grid Table 6 Colorful Accent 4" w:uiPriority="51"/>
+    <w:lsdException w:name="Grid Table 7 Colorful Accent 4" w:uiPriority="52"/>
+    <w:lsdException w:name="Grid Table 1 Light Accent 5" w:uiPriority="46"/>
+    <w:lsdException w:name="Grid Table 2 Accent 5" w:uiPriority="47"/>
+    <w:lsdException w:name="Grid Table 3 Accent 5" w:uiPriority="48"/>
+    <w:lsdException w:name="Grid Table 4 Accent 5" w:uiPriority="49"/>
+    <w:lsdException w:name="Grid Table 5 Dark Accent 5" w:uiPriority="50"/>
+    <w:lsdException w:name="Grid Table 6 Colorful Accent 5" w:uiPriority="51"/>
+    <w:lsdException w:name="Grid Table 7 Colorful Accent 5" w:uiPriority="52"/>
+    <w:lsdException w:name="Grid Table 1 Light Accent 6" w:uiPriority="46"/>
+    <w:lsdException w:name="Grid Table 2 Accent 6" w:uiPriority="47"/>
+    <w:lsdException w:name="Grid Table 3 Accent 6" w:uiPriority="48"/>
+    <w:lsdException w:name="Grid Table 4 Accent 6" w:uiPriority="49"/>
+    <w:lsdException w:name="Grid Table 5 Dark Accent 6" w:uiPriority="50"/>
+    <w:lsdException w:name="Grid Table 6 Colorful Accent 6" w:uiPriority="51"/>
+    <w:lsdException w:name="Grid Table 7 Colorful Accent 6" w:uiPriority="52"/>
+    <w:lsdException w:name="List Table 1 Light" w:uiPriority="46"/>
+    <w:lsdException w:name="List Table 2" w:uiPriority="47"/>
+    <w:lsdException w:name="List Table 3" w:uiPriority="48"/>
+    <w:lsdException w:name="List Table 4" w:uiPriority="49"/>
+    <w:lsdException w:name="List Table 5 Dark" w:uiPriority="50"/>
+    <w:lsdException w:name="List Table 6 Colorful" w:uiPriority="51"/>
+    <w:lsdException w:name="List Table 7 Colorful" w:uiPriority="52"/>
+    <w:lsdException w:name="List Table 1 Light Accent 1" w:uiPriority="46"/>
+    <w:lsdException w:name="List Table 2 Accent 1" w:uiPriority="47"/>
+    <w:lsdException w:name="List Table 3 Accent 1" w:uiPriority="48"/>
+    <w:lsdException w:name="List Table 4 Accent 1" w:uiPriority="49"/>
+    <w:lsdException w:name="List Table 5 Dark Accent 1" w:uiPriority="50"/>
+    <w:lsdException w:name="List Table 6 Colorful Accent 1" w:uiPriority="51"/>
+    <w:lsdException w:name="List Table 7 Colorful Accent 1" w:uiPriority="52"/>
+    <w:lsdException w:name="List Table 1 Light Accent 2" w:uiPriority="46"/>
+    <w:lsdException w:name="List Table 2 Accent 2" w:uiPriority="47"/>
+    <w:lsdException w:name="List Table 3 Accent 2" w:uiPriority="48"/>
+    <w:lsdException w:name="List Table 4 Accent 2" w:uiPriority="49"/>
+    <w:lsdException w:name="List Table 5 Dark Accent 2" w:uiPriority="50"/>
+    <w:lsdException w:name="List Table 6 Colorful Accent 2" w:uiPriority="51"/>
+    <w:lsdException w:name="List Table 7 Colorful Accent 2" w:uiPriority="52"/>
+    <w:lsdException w:name="List Table 1 Light Accent 3" w:uiPriority="46"/>
+    <w:lsdException w:name="List Table 2 Accent 3" w:uiPriority="47"/>
+    <w:lsdException w:name="List Table 3 Accent 3" w:uiPriority="48"/>
+    <w:lsdException w:name="List Table 4 Accent 3" w:uiPriority="49"/>
+    <w:lsdException w:name="List Table 5 Dark Accent 3" w:uiPriority="50"/>
+    <w:lsdException w:name="List Table 6 Colorful Accent 3" w:uiPriority="51"/>
+    <w:lsdException w:name="List Table 7 Colorful Accent 3" w:uiPriority="52"/>
+    <w:lsdException w:name="List Table 1 Light Accent 4" w:uiPriority="46"/>
+    <w:lsdException w:name="List Table 2 Accent 4" w:uiPriority="47"/>
+    <w:lsdException w:name="List Table 3 Accent 4" w:uiPriority="48"/>
+    <w:lsdException w:name="List Table 4 Accent 4" w:uiPriority="49"/>
+    <w:lsdException w:name="List Table 5 Dark Accent 4" w:uiPriority="50"/>
+    <w:lsdException w:name="List Table 6 Colorful Accent 4" w:uiPriority="51"/>
+    <w:lsdException w:name="List Table 7 Colorful Accent 4" w:uiPriority="52"/>
+    <w:lsdException w:name="List Table 1 Light Accent 5" w:uiPriority="46"/>
+    <w:lsdException w:name="List Table 2 Accent 5" w:uiPriority="47"/>
+    <w:lsdException w:name="List Table 3 Accent 5" w:uiPriority="48"/>
+    <w:lsdException w:name="List Table 4 Accent 5" w:uiPriority="49"/>
+    <w:lsdException w:name="List Table 5 Dark Accent 5" w:uiPriority="50"/>
+    <w:lsdException w:name="List Table 6 Colorful Accent 5" w:uiPriority="51"/>
+    <w:lsdException w:name="List Table 7 Colorful Accent 5" w:uiPriority="52"/>
+    <w:lsdException w:name="List Table 1 Light Accent 6" w:uiPriority="46"/>
+    <w:lsdException w:name="List Table 2 Accent 6" w:uiPriority="47"/>
+    <w:lsdException w:name="List Table 3 Accent 6" w:uiPriority="48"/>
+    <w:lsdException w:name="List Table 4 Accent 6" w:uiPriority="49"/>
+    <w:lsdException w:name="List Table 5 Dark Accent 6" w:uiPriority="50"/>
+    <w:lsdException w:name="List Table 6 Colorful Accent 6" w:uiPriority="51"/>
+    <w:lsdException w:name="List Table 7 Colorful Accent 6" w:uiPriority="52"/>
+    <w:lsdException w:name="Mention" w:semiHidden="1" w:unhideWhenUsed="1"/>
+    <w:lsdException w:name="Smart Hyperlink" w:semiHidden="1" w:unhideWhenUsed="1"/>
+    <w:lsdException w:name="Hashtag" w:semiHidden="1" w:unhideWhenUsed="1"/>
+    <w:lsdException w:name="Unresolved Mention" w:semiHidden="1" w:unhideWhenUsed="1"/>
+  </w:latentStyles>
+  <w:style w:type="paragraph" w:default="1" w:styleId="Normalny">
+    <w:name w:val="Normal"/>
+    <w:qFormat/>
+  </w:style>
+  <w:style w:type="character" w:default="1" w:styleId="Domylnaczcionkaakapitu">
+    <w:name w:val="Default Paragraph Font"/>
+    <w:uiPriority w:val="1"/>
+    <w:semiHidden/>
+    <w:unhideWhenUsed/>
+  </w:style>
+  <w:style w:type="table" w:default="1" w:styleId="Standardowy">
+    <w:name w:val="Normal Table"/>
+    <w:uiPriority w:val="99"/>
+    <w:semiHidden/>
+    <w:unhideWhenUsed/>
+    <w:tblPr>
+      <w:tblInd w:w="0" w:type="dxa"/>
+      <w:tblCellMar>
+        <w:top w:w="0" w:type="dxa"/>
+        <w:left w:w="108" w:type="dxa"/>
+        <w:bottom w:w="0" w:type="dxa"/>
+        <w:right w:w="108" w:type="dxa"/>
+      </w:tblCellMar>
+    </w:tblPr>
+  </w:style>
+  <w:style w:type="numbering" w:default="1" w:styleId="Bezlisty">
+    <w:name w:val="No List"/>
+    <w:uiPriority w:val="99"/>
+    <w:semiHidden/>
+    <w:unhideWhenUsed/>
+  </w:style>
+  <w:style w:type="character" w:styleId="Tekstzastpczy">
+    <w:name w:val="Placeholder Text"/>
+    <w:basedOn w:val="Domylnaczcionkaakapitu"/>
+    <w:uiPriority w:val="99"/>
+    <w:semiHidden/>
+    <w:rsid w:val="00A94FF2"/>
+    <w:rPr>
+      <w:color w:val="808080"/>
+    </w:rPr>
+  </w:style>
+</w:styles>
+</file>
+
+<file path=word/glossary/webSettings.xml><?xml version="1.0" encoding="utf-8"?>
+<w:webSettings xmlns:mc="http://schemas.openxmlformats.org/markup-compatibility/2006" xmlns:r="http://schemas.openxmlformats.org/officeDocument/2006/relationships" xmlns:w="http://schemas.openxmlformats.org/wordprocessingml/2006/main" xmlns:w14="http://schemas.microsoft.com/office/word/2010/wordml" xmlns:w15="http://schemas.microsoft.com/office/word/2012/wordml" xmlns:w16cid="http://schemas.microsoft.com/office/word/2016/wordml/cid" xmlns:w16se="http://schemas.microsoft.com/office/word/2015/wordml/symex" mc:Ignorable="w14 w15 w16se w16cid">
+  <w:optimizeForBrowser/>
+  <w:allowPNG/>
+</w:webSettings>
 </file>
 
 <file path=word/theme/theme1.xml><?xml version="1.0" encoding="utf-8"?>
@@ -10056,7 +12647,7 @@
 </file>
 
 <file path=customXml/itemProps1.xml><?xml version="1.0" encoding="utf-8"?>
-<ds:datastoreItem xmlns:ds="http://schemas.openxmlformats.org/officeDocument/2006/customXml" ds:itemID="{670D3CE9-98C3-4A20-8C4F-402555CE4380}">
+<ds:datastoreItem xmlns:ds="http://schemas.openxmlformats.org/officeDocument/2006/customXml" ds:itemID="{55013A09-F3D8-45DF-85CB-37041C90FEC0}">
   <ds:schemaRefs>
     <ds:schemaRef ds:uri="http://schemas.openxmlformats.org/officeDocument/2006/bibliography"/>
   </ds:schemaRefs>

</xml_diff>

<commit_message>
Chapter 3.2.2 writing in progress
</commit_message>
<xml_diff>
--- a/thesis_text/Praca_magisterska_workcopy.docx
+++ b/thesis_text/Praca_magisterska_workcopy.docx
@@ -294,15 +294,7 @@
         <w:t>.</w:t>
       </w:r>
       <w:r>
-        <w:t xml:space="preserve"> O ile publikacja stanowi dobry punkt wyjściowy dla tworzenia symulacji w oparciu o system </w:t>
-      </w:r>
-      <w:proofErr w:type="spellStart"/>
-      <w:r>
-        <w:t>wieloagentowy</w:t>
-      </w:r>
-      <w:proofErr w:type="spellEnd"/>
-      <w:r>
-        <w:t xml:space="preserve">, nie dostarcza przykładów ani propozycji implementacji, zaś sam problem omówiono </w:t>
+        <w:t xml:space="preserve"> O ile publikacja stanowi dobry punkt wyjściowy dla tworzenia symulacji w oparciu o system wieloagentowy, nie dostarcza przykładów ani propozycji implementacji, zaś sam problem omówiono </w:t>
       </w:r>
       <w:r>
         <w:t>pozbawiając go jakiegokolwiek podłoża biznesowego. Pozycja ta nie wyczerpuje zatem postawionego w rozdziale 1.1 problemu.</w:t>
@@ -1145,10 +1137,10 @@
             <v:path o:extrusionok="f" gradientshapeok="t" o:connecttype="rect"/>
             <o:lock v:ext="edit" aspectratio="t"/>
           </v:shapetype>
-          <v:shape id="_x0000_i1064" type="#_x0000_t75" style="width:453.3pt;height:499pt" o:ole="">
+          <v:shape id="_x0000_i1025" type="#_x0000_t75" style="width:453pt;height:499.5pt" o:ole="">
             <v:imagedata r:id="rId8" o:title=""/>
           </v:shape>
-          <o:OLEObject Type="Embed" ProgID="Visio.Drawing.15" ShapeID="_x0000_i1064" DrawAspect="Content" ObjectID="_1573998482" r:id="rId9"/>
+          <o:OLEObject Type="Embed" ProgID="Visio.Drawing.15" ShapeID="_x0000_i1025" DrawAspect="Content" ObjectID="_1574106798" r:id="rId9"/>
         </w:object>
       </w:r>
     </w:p>
@@ -1161,27 +1153,14 @@
       <w:r>
         <w:t xml:space="preserve">Rysunek </w:t>
       </w:r>
-      <w:r>
-        <w:fldChar w:fldCharType="begin"/>
-      </w:r>
-      <w:r>
-        <w:instrText xml:space="preserve"> SEQ Rysunek \* ARABIC </w:instrText>
-      </w:r>
-      <w:r>
-        <w:fldChar w:fldCharType="separate"/>
-      </w:r>
-      <w:r>
-        <w:rPr>
-          <w:noProof/>
-        </w:rPr>
-        <w:t>1</w:t>
-      </w:r>
-      <w:r>
-        <w:rPr>
-          <w:noProof/>
-        </w:rPr>
-        <w:fldChar w:fldCharType="end"/>
-      </w:r>
+      <w:fldSimple w:instr=" SEQ Rysunek \* ARABIC ">
+        <w:r>
+          <w:rPr>
+            <w:noProof/>
+          </w:rPr>
+          <w:t>1</w:t>
+        </w:r>
+      </w:fldSimple>
       <w:r>
         <w:t>- Model MRP, Źródło: Opracowanie własne</w:t>
       </w:r>
@@ -1458,27 +1437,14 @@
       <w:r>
         <w:t xml:space="preserve">Tabela </w:t>
       </w:r>
-      <w:r>
-        <w:fldChar w:fldCharType="begin"/>
-      </w:r>
-      <w:r>
-        <w:instrText xml:space="preserve"> SEQ Tabela \* ARABIC </w:instrText>
-      </w:r>
-      <w:r>
-        <w:fldChar w:fldCharType="separate"/>
-      </w:r>
-      <w:r>
-        <w:rPr>
-          <w:noProof/>
-        </w:rPr>
-        <w:t>1</w:t>
-      </w:r>
-      <w:r>
-        <w:rPr>
-          <w:noProof/>
-        </w:rPr>
-        <w:fldChar w:fldCharType="end"/>
-      </w:r>
+      <w:fldSimple w:instr=" SEQ Tabela \* ARABIC ">
+        <w:r>
+          <w:rPr>
+            <w:noProof/>
+          </w:rPr>
+          <w:t>1</w:t>
+        </w:r>
+      </w:fldSimple>
       <w:r>
         <w:t xml:space="preserve"> - Wykaz dodatnich elementów MRP</w:t>
       </w:r>
@@ -1949,27 +1915,14 @@
       <w:r>
         <w:t xml:space="preserve">Tabela </w:t>
       </w:r>
-      <w:r>
-        <w:fldChar w:fldCharType="begin"/>
-      </w:r>
-      <w:r>
-        <w:instrText xml:space="preserve"> SEQ Tabela \* ARABIC </w:instrText>
-      </w:r>
-      <w:r>
-        <w:fldChar w:fldCharType="separate"/>
-      </w:r>
-      <w:r>
-        <w:rPr>
-          <w:noProof/>
-        </w:rPr>
-        <w:t>2</w:t>
-      </w:r>
-      <w:r>
-        <w:rPr>
-          <w:noProof/>
-        </w:rPr>
-        <w:fldChar w:fldCharType="end"/>
-      </w:r>
+      <w:fldSimple w:instr=" SEQ Tabela \* ARABIC ">
+        <w:r>
+          <w:rPr>
+            <w:noProof/>
+          </w:rPr>
+          <w:t>2</w:t>
+        </w:r>
+      </w:fldSimple>
       <w:r>
         <w:t xml:space="preserve"> - Wykaz ujemnych elementów MRP</w:t>
       </w:r>
@@ -2496,27 +2449,14 @@
       <w:r>
         <w:t xml:space="preserve">Rysunek </w:t>
       </w:r>
-      <w:r>
-        <w:fldChar w:fldCharType="begin"/>
-      </w:r>
-      <w:r>
-        <w:instrText xml:space="preserve"> SEQ Rysunek \* ARABIC </w:instrText>
-      </w:r>
-      <w:r>
-        <w:fldChar w:fldCharType="separate"/>
-      </w:r>
-      <w:r>
-        <w:rPr>
-          <w:noProof/>
-        </w:rPr>
-        <w:t>2</w:t>
-      </w:r>
-      <w:r>
-        <w:rPr>
-          <w:noProof/>
-        </w:rPr>
-        <w:fldChar w:fldCharType="end"/>
-      </w:r>
+      <w:fldSimple w:instr=" SEQ Rysunek \* ARABIC ">
+        <w:r>
+          <w:rPr>
+            <w:noProof/>
+          </w:rPr>
+          <w:t>2</w:t>
+        </w:r>
+      </w:fldSimple>
       <w:r>
         <w:t xml:space="preserve"> - MRP Lista produktu </w:t>
       </w:r>
@@ -2637,27 +2577,14 @@
       <w:r>
         <w:t xml:space="preserve">Rysunek </w:t>
       </w:r>
-      <w:r>
-        <w:fldChar w:fldCharType="begin"/>
-      </w:r>
-      <w:r>
-        <w:instrText xml:space="preserve"> SEQ Rysunek \* ARABIC </w:instrText>
-      </w:r>
-      <w:r>
-        <w:fldChar w:fldCharType="separate"/>
-      </w:r>
-      <w:r>
-        <w:rPr>
-          <w:noProof/>
-        </w:rPr>
-        <w:t>3</w:t>
-      </w:r>
-      <w:r>
-        <w:rPr>
-          <w:noProof/>
-        </w:rPr>
-        <w:fldChar w:fldCharType="end"/>
-      </w:r>
+      <w:fldSimple w:instr=" SEQ Rysunek \* ARABIC ">
+        <w:r>
+          <w:rPr>
+            <w:noProof/>
+          </w:rPr>
+          <w:t>3</w:t>
+        </w:r>
+      </w:fldSimple>
       <w:r>
         <w:t xml:space="preserve"> - MRP </w:t>
       </w:r>
@@ -2800,27 +2727,14 @@
       <w:r>
         <w:t xml:space="preserve">Rysunek </w:t>
       </w:r>
-      <w:r>
-        <w:fldChar w:fldCharType="begin"/>
-      </w:r>
-      <w:r>
-        <w:instrText xml:space="preserve"> SEQ Rysunek \* ARABIC </w:instrText>
-      </w:r>
-      <w:r>
-        <w:fldChar w:fldCharType="separate"/>
-      </w:r>
-      <w:r>
-        <w:rPr>
-          <w:noProof/>
-        </w:rPr>
-        <w:t>4</w:t>
-      </w:r>
-      <w:r>
-        <w:rPr>
-          <w:noProof/>
-        </w:rPr>
-        <w:fldChar w:fldCharType="end"/>
-      </w:r>
+      <w:fldSimple w:instr=" SEQ Rysunek \* ARABIC ">
+        <w:r>
+          <w:rPr>
+            <w:noProof/>
+          </w:rPr>
+          <w:t>4</w:t>
+        </w:r>
+      </w:fldSimple>
       <w:r>
         <w:t xml:space="preserve"> - MRP lista produktu 3</w:t>
       </w:r>
@@ -4157,27 +4071,14 @@
       <w:r>
         <w:t xml:space="preserve">Rysunek </w:t>
       </w:r>
-      <w:r>
-        <w:fldChar w:fldCharType="begin"/>
-      </w:r>
-      <w:r>
-        <w:instrText xml:space="preserve"> SEQ Rysunek \* ARABIC </w:instrText>
-      </w:r>
-      <w:r>
-        <w:fldChar w:fldCharType="separate"/>
-      </w:r>
-      <w:r>
-        <w:rPr>
-          <w:noProof/>
-        </w:rPr>
-        <w:t>5</w:t>
-      </w:r>
-      <w:r>
-        <w:rPr>
-          <w:noProof/>
-        </w:rPr>
-        <w:fldChar w:fldCharType="end"/>
-      </w:r>
+      <w:fldSimple w:instr=" SEQ Rysunek \* ARABIC ">
+        <w:r>
+          <w:rPr>
+            <w:noProof/>
+          </w:rPr>
+          <w:t>5</w:t>
+        </w:r>
+      </w:fldSimple>
       <w:bookmarkEnd w:id="0"/>
       <w:r>
         <w:t xml:space="preserve"> - Struktura badanego łańcucha dostaw</w:t>
@@ -4924,8 +4825,6 @@
       <w:r>
         <w:t xml:space="preserve">) przez autora niniejszej pracy. </w:t>
       </w:r>
-      <w:bookmarkStart w:id="2" w:name="_GoBack"/>
-      <w:bookmarkEnd w:id="2"/>
     </w:p>
     <w:p>
       <w:pPr>
@@ -4943,37 +4842,52 @@
     </w:p>
     <w:p>
       <w:r>
+        <w:t>Wymagania określone w rozdziale 3.2.1</w:t>
+      </w:r>
+      <w:r>
+        <w:t>. nie dają jednoznacznej odpowiedzi na pytanie jaką technologię należy wykorzystać do stworzenia aplikacji. Dodatkowo niektóre z postawionych wymagań, takie jak obiektowość, czy łatwość operacji IO, są wspólne dla wielu wysokopoziomowych, współczesnych języków programowania. Biorąc jednak pod uwagę całokształt sprecyzowanych warunków wstępnych oraz ograniczając przestrzeń rozważań do najbardziej popularnych rozwiązań, wybór można ograniczyć do następujących technologii:</w:t>
+      </w:r>
+    </w:p>
+    <w:p>
+      <w:pPr>
+        <w:pStyle w:val="Akapitzlist"/>
+        <w:numPr>
+          <w:ilvl w:val="0"/>
+          <w:numId w:val="18"/>
+        </w:numPr>
+      </w:pPr>
+      <w:r>
         <w:t>Java + Swing + JDBC</w:t>
       </w:r>
     </w:p>
     <w:p>
       <w:pPr>
-        <w:rPr>
-          <w:lang w:val="en-US"/>
-        </w:rPr>
-      </w:pPr>
-      <w:r>
-        <w:rPr>
-          <w:lang w:val="en-US"/>
-        </w:rPr>
+        <w:pStyle w:val="Akapitzlist"/>
+        <w:numPr>
+          <w:ilvl w:val="0"/>
+          <w:numId w:val="18"/>
+        </w:numPr>
+      </w:pPr>
+      <w:r>
         <w:t xml:space="preserve">C# + WPF + .NET </w:t>
       </w:r>
       <w:proofErr w:type="spellStart"/>
       <w:r>
-        <w:rPr>
-          <w:lang w:val="en-US"/>
-        </w:rPr>
         <w:t>Sql</w:t>
       </w:r>
       <w:proofErr w:type="spellEnd"/>
       <w:r>
-        <w:rPr>
-          <w:lang w:val="en-US"/>
-        </w:rPr>
         <w:t xml:space="preserve"> Native Client</w:t>
       </w:r>
     </w:p>
     <w:p>
+      <w:pPr>
+        <w:pStyle w:val="Akapitzlist"/>
+        <w:numPr>
+          <w:ilvl w:val="0"/>
+          <w:numId w:val="18"/>
+        </w:numPr>
+      </w:pPr>
       <w:r>
         <w:t xml:space="preserve">C++ + </w:t>
       </w:r>
@@ -4990,10 +4904,228 @@
       </w:r>
     </w:p>
     <w:p>
+      <w:r>
+        <w:t xml:space="preserve">Biorąc pod uwagę aspekt czysto techniczny – wszystkie trzy rozwiązania umożliwią stworzenie aplikacji implementującej zarysowany w rozdziale 3.1. model. Różnią się one jednak od siebie znacząco, dlatego należy dokonać nieco głębszej ich analizy, by wybrać rozwiązanie najbardziej odpowiadające omawianemu problemowi. </w:t>
+      </w:r>
+    </w:p>
+    <w:p>
+      <w:r>
+        <w:t xml:space="preserve">Największą różnicą pomiędzy Javą a C++ jest sposób zarządzania pamięcią. W C++ to programista odpowiedzialny jest za alokowanie pamięci. </w:t>
+      </w:r>
+      <w:r>
+        <w:t>Również w jego gestii pozostaje jej</w:t>
+      </w:r>
+      <w:r>
+        <w:t xml:space="preserve"> zwalnianie</w:t>
+      </w:r>
+      <w:r>
+        <w:t xml:space="preserve"> - poprzez instrukcję </w:t>
+      </w:r>
+      <w:proofErr w:type="spellStart"/>
+      <w:r>
+        <w:rPr>
+          <w:i/>
+        </w:rPr>
+        <w:t>delete</w:t>
+      </w:r>
+      <w:proofErr w:type="spellEnd"/>
+      <w:r>
+        <w:t>. Gdy zaalokowana pamięć</w:t>
+      </w:r>
+      <w:r>
+        <w:t xml:space="preserve"> </w:t>
+      </w:r>
+      <w:r>
+        <w:t>pozostaje niezwolniona mimo, że nie jest już wykorzystywana,</w:t>
+      </w:r>
+      <w:r>
+        <w:t xml:space="preserve"> </w:t>
+      </w:r>
+      <w:r>
+        <w:t xml:space="preserve">program (np. przy wywoływaniu określonej funkcji) pochłaniać będzie każdorazowo nowe zasoby, nigdy nie zwalniając tych nieużywanych. Doprowadza to </w:t>
+      </w:r>
+      <w:r>
+        <w:t>wycieku pamięci -</w:t>
+      </w:r>
+      <w:r>
+        <w:t xml:space="preserve"> spadku wydajności, a w skrajnych wypadkach zawieszania się innych aplikacji, bądź też całego systemu operacyjnego. Problem ten nie jest obecny w najmniejszym nawet stopniu w Javie. Programista nie tylko nie musi martwić się o to, gdzie </w:t>
+      </w:r>
+      <w:r>
+        <w:t xml:space="preserve">przechowywane są aktualnie przetwarzane dane, ale również nie </w:t>
+      </w:r>
+      <w:r>
+        <w:lastRenderedPageBreak/>
+        <w:t xml:space="preserve">ma obowiązku ich zwalniania. Rozwiązaniem tego problemu jest </w:t>
+      </w:r>
+      <w:proofErr w:type="spellStart"/>
+      <w:r>
+        <w:rPr>
+          <w:i/>
+        </w:rPr>
+        <w:t>Garbage</w:t>
+      </w:r>
+      <w:proofErr w:type="spellEnd"/>
+      <w:r>
+        <w:rPr>
+          <w:i/>
+        </w:rPr>
+        <w:t xml:space="preserve"> </w:t>
+      </w:r>
+      <w:proofErr w:type="spellStart"/>
+      <w:r>
+        <w:rPr>
+          <w:i/>
+        </w:rPr>
+        <w:t>Collector</w:t>
+      </w:r>
+      <w:proofErr w:type="spellEnd"/>
+      <w:r>
+        <w:t>. Identyfikuje on zasoby pozostające bez referencji i zwalnia je, umożliwiając alokację nowych danych.</w:t>
+      </w:r>
+    </w:p>
+    <w:p/>
+    <w:bookmarkStart w:id="2" w:name="_MON_1574106562"/>
+    <w:bookmarkEnd w:id="2"/>
+    <w:p>
+      <w:pPr>
+        <w:keepNext/>
+      </w:pPr>
+      <w:r>
+        <w:object w:dxaOrig="9072" w:dyaOrig="1287">
+          <v:shape id="_x0000_i1035" type="#_x0000_t75" style="width:453.75pt;height:64.5pt" o:ole="">
+            <v:imagedata r:id="rId14" o:title=""/>
+          </v:shape>
+          <o:OLEObject Type="Embed" ProgID="Word.OpenDocumentText.12" ShapeID="_x0000_i1035" DrawAspect="Content" ObjectID="_1574106799" r:id="rId15"/>
+        </w:object>
+      </w:r>
+    </w:p>
+    <w:p>
+      <w:pPr>
+        <w:pStyle w:val="Legenda"/>
+        <w:ind w:firstLine="0"/>
+        <w:jc w:val="center"/>
+      </w:pPr>
+      <w:r>
+        <w:t xml:space="preserve">Listing </w:t>
+      </w:r>
+      <w:fldSimple w:instr=" SEQ Listing \* ARABIC ">
+        <w:r>
+          <w:rPr>
+            <w:noProof/>
+          </w:rPr>
+          <w:t>1</w:t>
+        </w:r>
+      </w:fldSimple>
+      <w:r>
+        <w:t xml:space="preserve"> - Przykład wycieku pamięci w kodzie C++</w:t>
+      </w:r>
+    </w:p>
+    <w:p/>
+    <w:p>
+      <w:r>
+        <w:t>Kolejną istotną różnicą jest sposób wykonywania samego kodu. C++ kompilowany jest do kodu binarnego, który uruchamiany jest bezpośrednio na procesorze. Java zaś kompilowana jest do kodu bajtowego, który uruchamiany jest następnie w JVM</w:t>
+      </w:r>
+      <w:r>
+        <w:rPr>
+          <w:rStyle w:val="Odwoanieprzypisudolnego"/>
+        </w:rPr>
+        <w:footnoteReference w:id="26"/>
+      </w:r>
+      <w:r>
+        <w:t>.</w:t>
+      </w:r>
+      <w:r>
+        <w:t xml:space="preserve"> Każde z tych rozwiązań niesie ze sobą określone zyski i straty. Kod wykonywany bezpośrednio na procesorze z reguły przetwarzany będzie znacznie szybciej niż kod wykonywany na emulowanym procesorze Javy. Problem wydajności był dostrzegalny szczególnie w przeszłości, gdy szybkość procesorów i przepustowość pamięci była znacznie niższa niż obecnie. </w:t>
+      </w:r>
+    </w:p>
+    <w:p>
+      <w:pPr>
+        <w:keepNext/>
+        <w:ind w:firstLine="0"/>
+      </w:pPr>
+      <w:r>
+        <w:rPr>
+          <w:noProof/>
+        </w:rPr>
+        <w:drawing>
+          <wp:inline distT="0" distB="0" distL="0" distR="0">
+            <wp:extent cx="5760720" cy="3490436"/>
+            <wp:effectExtent l="0" t="0" r="0" b="0"/>
+            <wp:docPr id="5" name="Obraz 5" descr="https://upload.wikimedia.org/wikipedia/commons/d/dd/JvmSpec7.png"/>
+            <wp:cNvGraphicFramePr>
+              <a:graphicFrameLocks xmlns:a="http://schemas.openxmlformats.org/drawingml/2006/main" noChangeAspect="1"/>
+            </wp:cNvGraphicFramePr>
+            <a:graphic xmlns:a="http://schemas.openxmlformats.org/drawingml/2006/main">
+              <a:graphicData uri="http://schemas.openxmlformats.org/drawingml/2006/picture">
+                <pic:pic xmlns:pic="http://schemas.openxmlformats.org/drawingml/2006/picture">
+                  <pic:nvPicPr>
+                    <pic:cNvPr id="0" name="Picture 2" descr="https://upload.wikimedia.org/wikipedia/commons/d/dd/JvmSpec7.png"/>
+                    <pic:cNvPicPr>
+                      <a:picLocks noChangeAspect="1" noChangeArrowheads="1"/>
+                    </pic:cNvPicPr>
+                  </pic:nvPicPr>
+                  <pic:blipFill>
+                    <a:blip r:embed="rId16">
+                      <a:extLst>
+                        <a:ext uri="{28A0092B-C50C-407E-A947-70E740481C1C}">
+                          <a14:useLocalDpi xmlns:a14="http://schemas.microsoft.com/office/drawing/2010/main" val="0"/>
+                        </a:ext>
+                      </a:extLst>
+                    </a:blip>
+                    <a:srcRect/>
+                    <a:stretch>
+                      <a:fillRect/>
+                    </a:stretch>
+                  </pic:blipFill>
+                  <pic:spPr bwMode="auto">
+                    <a:xfrm>
+                      <a:off x="0" y="0"/>
+                      <a:ext cx="5760720" cy="3490436"/>
+                    </a:xfrm>
+                    <a:prstGeom prst="rect">
+                      <a:avLst/>
+                    </a:prstGeom>
+                    <a:noFill/>
+                    <a:ln>
+                      <a:noFill/>
+                    </a:ln>
+                  </pic:spPr>
+                </pic:pic>
+              </a:graphicData>
+            </a:graphic>
+          </wp:inline>
+        </w:drawing>
+      </w:r>
+    </w:p>
+    <w:p>
+      <w:pPr>
+        <w:pStyle w:val="Legenda"/>
+        <w:ind w:firstLine="0"/>
+        <w:jc w:val="center"/>
+      </w:pPr>
+      <w:bookmarkStart w:id="3" w:name="_GoBack"/>
+      <w:bookmarkEnd w:id="3"/>
+      <w:r>
+        <w:t xml:space="preserve">Rysunek </w:t>
+      </w:r>
+      <w:fldSimple w:instr=" SEQ Rysunek \* ARABIC ">
+        <w:r>
+          <w:rPr>
+            <w:noProof/>
+          </w:rPr>
+          <w:t>6</w:t>
+        </w:r>
+      </w:fldSimple>
+      <w:r>
+        <w:t xml:space="preserve"> - Budowa JVM</w:t>
+      </w:r>
+    </w:p>
+    <w:p>
       <w:pPr>
         <w:pStyle w:val="Nagwek2"/>
       </w:pPr>
       <w:r>
+        <w:lastRenderedPageBreak/>
         <w:t>Architektura aplikacji</w:t>
       </w:r>
     </w:p>
@@ -6083,6 +6215,7 @@
           <w:rPr>
             <w:rFonts w:ascii="Cambria Math" w:eastAsiaTheme="minorEastAsia" w:hAnsi="Cambria Math"/>
           </w:rPr>
+          <w:lastRenderedPageBreak/>
           <m:t>AVG(IN</m:t>
         </m:r>
         <m:sSub>
@@ -6572,7 +6705,6 @@
         </w:numPr>
       </w:pPr>
       <w:r>
-        <w:lastRenderedPageBreak/>
         <w:t>Badanie wrażliwości łańcucha dostaw – jak zwiększenie się niedokładności prognozy sprzedaży wpływać będzie na wszystkie KPI w łańcuchu dostaw</w:t>
       </w:r>
     </w:p>
@@ -6716,6 +6848,7 @@
         </w:numPr>
       </w:pPr>
       <w:r>
+        <w:lastRenderedPageBreak/>
         <w:t>Badanie jak wiele czasu musi upłynąć od momentu wystąpienia zaburzenia do powrotu łańcucha dostaw do stanu wejściowego</w:t>
       </w:r>
     </w:p>
@@ -6724,7 +6857,6 @@
         <w:pStyle w:val="Nagwek2"/>
       </w:pPr>
       <w:r>
-        <w:lastRenderedPageBreak/>
         <w:t>Dane testowe</w:t>
       </w:r>
     </w:p>
@@ -6872,29 +7004,17 @@
         <w:jc w:val="center"/>
       </w:pPr>
       <w:r>
+        <w:lastRenderedPageBreak/>
         <w:t xml:space="preserve">Tabela </w:t>
       </w:r>
-      <w:r>
-        <w:fldChar w:fldCharType="begin"/>
-      </w:r>
-      <w:r>
-        <w:instrText xml:space="preserve"> SEQ Tabela \* ARABIC </w:instrText>
-      </w:r>
-      <w:r>
-        <w:fldChar w:fldCharType="separate"/>
-      </w:r>
-      <w:r>
-        <w:rPr>
-          <w:noProof/>
-        </w:rPr>
-        <w:t>3</w:t>
-      </w:r>
-      <w:r>
-        <w:rPr>
-          <w:noProof/>
-        </w:rPr>
-        <w:fldChar w:fldCharType="end"/>
-      </w:r>
+      <w:fldSimple w:instr=" SEQ Tabela \* ARABIC ">
+        <w:r>
+          <w:rPr>
+            <w:noProof/>
+          </w:rPr>
+          <w:t>3</w:t>
+        </w:r>
+      </w:fldSimple>
       <w:r>
         <w:t xml:space="preserve"> - Spis sygnatur elementów MRP</w:t>
       </w:r>
@@ -7070,7 +7190,6 @@
               <w:rPr>
                 <w:lang w:val="en-US"/>
               </w:rPr>
-              <w:lastRenderedPageBreak/>
               <w:t>ShipNt</w:t>
             </w:r>
             <w:proofErr w:type="spellEnd"/>
@@ -8555,20 +8674,18 @@
     </w:p>
     <w:sdt>
       <w:sdtPr>
+        <w:rPr>
+          <w:rFonts w:asciiTheme="minorHAnsi" w:eastAsiaTheme="minorHAnsi" w:hAnsiTheme="minorHAnsi" w:cstheme="minorBidi"/>
+          <w:color w:val="auto"/>
+          <w:sz w:val="22"/>
+          <w:szCs w:val="22"/>
+        </w:rPr>
         <w:id w:val="-449017792"/>
         <w:docPartObj>
           <w:docPartGallery w:val="Bibliographies"/>
           <w:docPartUnique/>
         </w:docPartObj>
       </w:sdtPr>
-      <w:sdtEndPr>
-        <w:rPr>
-          <w:rFonts w:asciiTheme="minorHAnsi" w:eastAsiaTheme="minorHAnsi" w:hAnsiTheme="minorHAnsi" w:cstheme="minorBidi"/>
-          <w:color w:val="auto"/>
-          <w:sz w:val="22"/>
-          <w:szCs w:val="22"/>
-        </w:rPr>
-      </w:sdtEndPr>
       <w:sdtContent>
         <w:p>
           <w:pPr>
@@ -8592,6 +8709,7 @@
                   <w:noProof/>
                   <w:sz w:val="24"/>
                   <w:szCs w:val="24"/>
+                  <w:lang w:val="en-US"/>
                 </w:rPr>
               </w:pPr>
               <w:r>
@@ -8750,7 +8868,7 @@
       </w:pPr>
     </w:p>
     <w:sectPr>
-      <w:footerReference w:type="default" r:id="rId14"/>
+      <w:footerReference w:type="default" r:id="rId17"/>
       <w:pgSz w:w="11906" w:h="16838" w:code="9"/>
       <w:pgMar w:top="1417" w:right="1417" w:bottom="1417" w:left="1417" w:header="708" w:footer="567" w:gutter="0"/>
       <w:cols w:space="708"/>
@@ -8813,7 +8931,7 @@
           <w:rPr>
             <w:noProof/>
           </w:rPr>
-          <w:t>26</w:t>
+          <w:t>25</w:t>
         </w:r>
         <w:r>
           <w:fldChar w:fldCharType="end"/>
@@ -9480,9 +9598,6 @@
     <w:p>
       <w:pPr>
         <w:pStyle w:val="Tekstprzypisudolnego"/>
-        <w:rPr>
-          <w:lang w:val="en-US"/>
-        </w:rPr>
       </w:pPr>
       <w:r>
         <w:rPr>
@@ -9491,22 +9606,31 @@
         <w:footnoteRef/>
       </w:r>
       <w:r>
-        <w:rPr>
-          <w:lang w:val="en-US"/>
-        </w:rPr>
-        <w:t xml:space="preserve"> MAPE – Mean Absolute Percentage </w:t>
-      </w:r>
-      <w:r>
-        <w:rPr>
-          <w:lang w:val="en-US"/>
-        </w:rPr>
-        <w:t>Error</w:t>
-      </w:r>
-      <w:r>
-        <w:rPr>
-          <w:lang w:val="en-US"/>
-        </w:rPr>
-        <w:t xml:space="preserve">, </w:t>
+        <w:t xml:space="preserve"> MAPE – </w:t>
+      </w:r>
+      <w:proofErr w:type="spellStart"/>
+      <w:r>
+        <w:t>Mean</w:t>
+      </w:r>
+      <w:proofErr w:type="spellEnd"/>
+      <w:r>
+        <w:t xml:space="preserve"> </w:t>
+      </w:r>
+      <w:proofErr w:type="spellStart"/>
+      <w:r>
+        <w:t>Absolute</w:t>
+      </w:r>
+      <w:proofErr w:type="spellEnd"/>
+      <w:r>
+        <w:t xml:space="preserve"> </w:t>
+      </w:r>
+      <w:proofErr w:type="spellStart"/>
+      <w:r>
+        <w:t>Percentage</w:t>
+      </w:r>
+      <w:proofErr w:type="spellEnd"/>
+      <w:r>
+        <w:t xml:space="preserve"> Error, </w:t>
       </w:r>
       <w:r>
         <w:t>średni błąd odchylenia standardowego</w:t>
@@ -9622,6 +9746,28 @@
       </w:r>
     </w:p>
   </w:footnote>
+  <w:footnote w:id="26">
+    <w:p>
+      <w:pPr>
+        <w:pStyle w:val="Tekstprzypisudolnego"/>
+      </w:pPr>
+      <w:r>
+        <w:rPr>
+          <w:rStyle w:val="Odwoanieprzypisudolnego"/>
+        </w:rPr>
+        <w:footnoteRef/>
+      </w:r>
+      <w:r>
+        <w:t xml:space="preserve"> JVM – Java Virtual Machine, maszyna wirtualna Javy wyposażona w środowisko </w:t>
+      </w:r>
+      <w:r>
+        <w:t>uruchomieniowe</w:t>
+      </w:r>
+      <w:r>
+        <w:t xml:space="preserve"> kodu bajtowego Javy, rozróżniane są dwie główne dystrybucje: JRE (Java Runtime Environment) będąca jedynie środowiskiem uruchomieniowym oraz JDK (Java Development Kit) zawierająca narzędzia dla programistów</w:t>
+      </w:r>
+    </w:p>
+  </w:footnote>
 </w:footnotes>
 </file>
 
@@ -10483,7 +10629,7 @@
       </w:pPr>
     </w:lvl>
   </w:abstractNum>
-  <w:abstractNum w:abstractNumId="8" w15:restartNumberingAfterBreak="0">
+  <w:abstractNum w:abstractNumId="9" w15:restartNumberingAfterBreak="0">
     <w:nsid w:val="3D940D17"/>
     <w:multiLevelType w:val="hybridMultilevel"/>
     <w:tmpl w:val="DF5A3EBC"/>
@@ -10596,7 +10742,7 @@
       </w:rPr>
     </w:lvl>
   </w:abstractNum>
-  <w:abstractNum w:abstractNumId="9" w15:restartNumberingAfterBreak="0">
+  <w:abstractNum w:abstractNumId="10" w15:restartNumberingAfterBreak="0">
     <w:nsid w:val="438B5E07"/>
     <w:multiLevelType w:val="hybridMultilevel"/>
     <w:tmpl w:val="99082E9C"/>
@@ -10709,7 +10855,7 @@
       </w:rPr>
     </w:lvl>
   </w:abstractNum>
-  <w:abstractNum w:abstractNumId="10" w15:restartNumberingAfterBreak="0">
+  <w:abstractNum w:abstractNumId="11" w15:restartNumberingAfterBreak="0">
     <w:nsid w:val="44010D5A"/>
     <w:multiLevelType w:val="hybridMultilevel"/>
     <w:tmpl w:val="E3525574"/>
@@ -10822,7 +10968,7 @@
       </w:rPr>
     </w:lvl>
   </w:abstractNum>
-  <w:abstractNum w:abstractNumId="11" w15:restartNumberingAfterBreak="0">
+  <w:abstractNum w:abstractNumId="12" w15:restartNumberingAfterBreak="0">
     <w:nsid w:val="47F2634A"/>
     <w:multiLevelType w:val="hybridMultilevel"/>
     <w:tmpl w:val="A4B2B1B4"/>
@@ -10935,7 +11081,7 @@
       </w:rPr>
     </w:lvl>
   </w:abstractNum>
-  <w:abstractNum w:abstractNumId="12" w15:restartNumberingAfterBreak="0">
+  <w:abstractNum w:abstractNumId="13" w15:restartNumberingAfterBreak="0">
     <w:nsid w:val="4EDE555A"/>
     <w:multiLevelType w:val="multilevel"/>
     <w:tmpl w:val="01603458"/>
@@ -11056,7 +11202,7 @@
       </w:rPr>
     </w:lvl>
   </w:abstractNum>
-  <w:abstractNum w:abstractNumId="13" w15:restartNumberingAfterBreak="0">
+  <w:abstractNum w:abstractNumId="14" w15:restartNumberingAfterBreak="0">
     <w:nsid w:val="550C64F5"/>
     <w:multiLevelType w:val="hybridMultilevel"/>
     <w:tmpl w:val="CEC87F76"/>
@@ -11169,7 +11315,120 @@
       </w:rPr>
     </w:lvl>
   </w:abstractNum>
-  <w:abstractNum w:abstractNumId="14" w15:restartNumberingAfterBreak="0">
+  <w:abstractNum w:abstractNumId="15" w15:restartNumberingAfterBreak="0">
+    <w:nsid w:val="5C8230A7"/>
+    <w:multiLevelType w:val="hybridMultilevel"/>
+    <w:tmpl w:val="6ABE56E6"/>
+    <w:lvl w:ilvl="0" w:tplc="04150001">
+      <w:start w:val="1"/>
+      <w:numFmt w:val="bullet"/>
+      <w:lvlText w:val=""/>
+      <w:lvlJc w:val="left"/>
+      <w:pPr>
+        <w:ind w:left="1068" w:hanging="360"/>
+      </w:pPr>
+      <w:rPr>
+        <w:rFonts w:ascii="Symbol" w:hAnsi="Symbol" w:hint="default"/>
+      </w:rPr>
+    </w:lvl>
+    <w:lvl w:ilvl="1" w:tplc="04150003" w:tentative="1">
+      <w:start w:val="1"/>
+      <w:numFmt w:val="bullet"/>
+      <w:lvlText w:val="o"/>
+      <w:lvlJc w:val="left"/>
+      <w:pPr>
+        <w:ind w:left="1788" w:hanging="360"/>
+      </w:pPr>
+      <w:rPr>
+        <w:rFonts w:ascii="Courier New" w:hAnsi="Courier New" w:cs="Courier New" w:hint="default"/>
+      </w:rPr>
+    </w:lvl>
+    <w:lvl w:ilvl="2" w:tplc="04150005" w:tentative="1">
+      <w:start w:val="1"/>
+      <w:numFmt w:val="bullet"/>
+      <w:lvlText w:val=""/>
+      <w:lvlJc w:val="left"/>
+      <w:pPr>
+        <w:ind w:left="2508" w:hanging="360"/>
+      </w:pPr>
+      <w:rPr>
+        <w:rFonts w:ascii="Wingdings" w:hAnsi="Wingdings" w:hint="default"/>
+      </w:rPr>
+    </w:lvl>
+    <w:lvl w:ilvl="3" w:tplc="04150001" w:tentative="1">
+      <w:start w:val="1"/>
+      <w:numFmt w:val="bullet"/>
+      <w:lvlText w:val=""/>
+      <w:lvlJc w:val="left"/>
+      <w:pPr>
+        <w:ind w:left="3228" w:hanging="360"/>
+      </w:pPr>
+      <w:rPr>
+        <w:rFonts w:ascii="Symbol" w:hAnsi="Symbol" w:hint="default"/>
+      </w:rPr>
+    </w:lvl>
+    <w:lvl w:ilvl="4" w:tplc="04150003" w:tentative="1">
+      <w:start w:val="1"/>
+      <w:numFmt w:val="bullet"/>
+      <w:lvlText w:val="o"/>
+      <w:lvlJc w:val="left"/>
+      <w:pPr>
+        <w:ind w:left="3948" w:hanging="360"/>
+      </w:pPr>
+      <w:rPr>
+        <w:rFonts w:ascii="Courier New" w:hAnsi="Courier New" w:cs="Courier New" w:hint="default"/>
+      </w:rPr>
+    </w:lvl>
+    <w:lvl w:ilvl="5" w:tplc="04150005" w:tentative="1">
+      <w:start w:val="1"/>
+      <w:numFmt w:val="bullet"/>
+      <w:lvlText w:val=""/>
+      <w:lvlJc w:val="left"/>
+      <w:pPr>
+        <w:ind w:left="4668" w:hanging="360"/>
+      </w:pPr>
+      <w:rPr>
+        <w:rFonts w:ascii="Wingdings" w:hAnsi="Wingdings" w:hint="default"/>
+      </w:rPr>
+    </w:lvl>
+    <w:lvl w:ilvl="6" w:tplc="04150001" w:tentative="1">
+      <w:start w:val="1"/>
+      <w:numFmt w:val="bullet"/>
+      <w:lvlText w:val=""/>
+      <w:lvlJc w:val="left"/>
+      <w:pPr>
+        <w:ind w:left="5388" w:hanging="360"/>
+      </w:pPr>
+      <w:rPr>
+        <w:rFonts w:ascii="Symbol" w:hAnsi="Symbol" w:hint="default"/>
+      </w:rPr>
+    </w:lvl>
+    <w:lvl w:ilvl="7" w:tplc="04150003" w:tentative="1">
+      <w:start w:val="1"/>
+      <w:numFmt w:val="bullet"/>
+      <w:lvlText w:val="o"/>
+      <w:lvlJc w:val="left"/>
+      <w:pPr>
+        <w:ind w:left="6108" w:hanging="360"/>
+      </w:pPr>
+      <w:rPr>
+        <w:rFonts w:ascii="Courier New" w:hAnsi="Courier New" w:cs="Courier New" w:hint="default"/>
+      </w:rPr>
+    </w:lvl>
+    <w:lvl w:ilvl="8" w:tplc="04150005" w:tentative="1">
+      <w:start w:val="1"/>
+      <w:numFmt w:val="bullet"/>
+      <w:lvlText w:val=""/>
+      <w:lvlJc w:val="left"/>
+      <w:pPr>
+        <w:ind w:left="6828" w:hanging="360"/>
+      </w:pPr>
+      <w:rPr>
+        <w:rFonts w:ascii="Wingdings" w:hAnsi="Wingdings" w:hint="default"/>
+      </w:rPr>
+    </w:lvl>
+  </w:abstractNum>
+  <w:abstractNum w:abstractNumId="16" w15:restartNumberingAfterBreak="0">
     <w:nsid w:val="5D734909"/>
     <w:multiLevelType w:val="hybridMultilevel"/>
     <w:tmpl w:val="5D0857F4"/>
@@ -11255,7 +11514,7 @@
       </w:pPr>
     </w:lvl>
   </w:abstractNum>
-  <w:abstractNum w:abstractNumId="15" w15:restartNumberingAfterBreak="0">
+  <w:abstractNum w:abstractNumId="17" w15:restartNumberingAfterBreak="0">
     <w:nsid w:val="7184134B"/>
     <w:multiLevelType w:val="hybridMultilevel"/>
     <w:tmpl w:val="C644D9CE"/>
@@ -11368,7 +11627,7 @@
       </w:rPr>
     </w:lvl>
   </w:abstractNum>
-  <w:abstractNum w:abstractNumId="16" w15:restartNumberingAfterBreak="0">
+  <w:abstractNum w:abstractNumId="18" w15:restartNumberingAfterBreak="0">
     <w:nsid w:val="75A51D0D"/>
     <w:multiLevelType w:val="hybridMultilevel"/>
     <w:tmpl w:val="E75C7824"/>
@@ -11458,13 +11717,13 @@
     </w:lvl>
   </w:abstractNum>
   <w:num w:numId="1">
-    <w:abstractNumId w:val="12"/>
+    <w:abstractNumId w:val="13"/>
   </w:num>
   <w:num w:numId="2">
     <w:abstractNumId w:val="6"/>
   </w:num>
   <w:num w:numId="3">
-    <w:abstractNumId w:val="15"/>
+    <w:abstractNumId w:val="17"/>
   </w:num>
   <w:num w:numId="4">
     <w:abstractNumId w:val="5"/>
@@ -11476,37 +11735,40 @@
     <w:abstractNumId w:val="1"/>
   </w:num>
   <w:num w:numId="7">
-    <w:abstractNumId w:val="10"/>
+    <w:abstractNumId w:val="11"/>
   </w:num>
   <w:num w:numId="8">
-    <w:abstractNumId w:val="9"/>
+    <w:abstractNumId w:val="10"/>
   </w:num>
   <w:num w:numId="9">
     <w:abstractNumId w:val="3"/>
   </w:num>
   <w:num w:numId="10">
-    <w:abstractNumId w:val="14"/>
+    <w:abstractNumId w:val="16"/>
   </w:num>
   <w:num w:numId="11">
     <w:abstractNumId w:val="2"/>
   </w:num>
   <w:num w:numId="12">
-    <w:abstractNumId w:val="8"/>
+    <w:abstractNumId w:val="9"/>
   </w:num>
   <w:num w:numId="13">
     <w:abstractNumId w:val="0"/>
   </w:num>
   <w:num w:numId="14">
-    <w:abstractNumId w:val="11"/>
+    <w:abstractNumId w:val="12"/>
   </w:num>
   <w:num w:numId="15">
-    <w:abstractNumId w:val="13"/>
+    <w:abstractNumId w:val="14"/>
   </w:num>
   <w:num w:numId="16">
-    <w:abstractNumId w:val="16"/>
+    <w:abstractNumId w:val="18"/>
   </w:num>
   <w:num w:numId="17">
     <w:abstractNumId w:val="7"/>
+  </w:num>
+  <w:num w:numId="18">
+    <w:abstractNumId w:val="15"/>
   </w:num>
 </w:numbering>
 </file>
@@ -12889,7 +13151,7 @@
 </file>
 
 <file path=customXml/itemProps1.xml><?xml version="1.0" encoding="utf-8"?>
-<ds:datastoreItem xmlns:ds="http://schemas.openxmlformats.org/officeDocument/2006/customXml" ds:itemID="{DA48B6FC-857F-4CF4-AE53-1F9882F3D3ED}">
+<ds:datastoreItem xmlns:ds="http://schemas.openxmlformats.org/officeDocument/2006/customXml" ds:itemID="{241B6D86-67E8-4F78-884E-712F9739B603}">
   <ds:schemaRefs>
     <ds:schemaRef ds:uri="http://schemas.openxmlformats.org/officeDocument/2006/bibliography"/>
   </ds:schemaRefs>

</xml_diff>

<commit_message>
Chapter 3.3. writing in progress
</commit_message>
<xml_diff>
--- a/thesis_text/Praca_magisterska_workcopy.docx
+++ b/thesis_text/Praca_magisterska_workcopy.docx
@@ -1140,7 +1140,7 @@
           <v:shape id="_x0000_i1025" type="#_x0000_t75" style="width:453pt;height:499.5pt" o:ole="">
             <v:imagedata r:id="rId8" o:title=""/>
           </v:shape>
-          <o:OLEObject Type="Embed" ProgID="Visio.Drawing.15" ShapeID="_x0000_i1025" DrawAspect="Content" ObjectID="_1574173729" r:id="rId9"/>
+          <o:OLEObject Type="Embed" ProgID="Visio.Drawing.15" ShapeID="_x0000_i1025" DrawAspect="Content" ObjectID="_1574426409" r:id="rId9"/>
         </w:object>
       </w:r>
     </w:p>
@@ -4995,22 +4995,19 @@
         <w:t>. Identyfikuje on zasoby pozostające bez referencji i zwalnia je, umożliwiając alokację nowych danych.</w:t>
       </w:r>
     </w:p>
-    <w:p>
-      <w:bookmarkStart w:id="2" w:name="_GoBack"/>
-      <w:bookmarkEnd w:id="2"/>
-    </w:p>
-    <w:bookmarkStart w:id="3" w:name="_MON_1574106562"/>
-    <w:bookmarkEnd w:id="3"/>
+    <w:p/>
+    <w:bookmarkStart w:id="2" w:name="_MON_1574106562"/>
+    <w:bookmarkEnd w:id="2"/>
     <w:p>
       <w:pPr>
         <w:keepNext/>
       </w:pPr>
       <w:r>
         <w:object w:dxaOrig="7939" w:dyaOrig="1282">
-          <v:shape id="_x0000_i1064" type="#_x0000_t75" style="width:396.75pt;height:64.5pt" o:ole="">
+          <v:shape id="_x0000_i1026" type="#_x0000_t75" style="width:396.75pt;height:64.5pt" o:ole="">
             <v:imagedata r:id="rId14" o:title=""/>
           </v:shape>
-          <o:OLEObject Type="Embed" ProgID="Word.OpenDocumentText.12" ShapeID="_x0000_i1064" DrawAspect="Content" ObjectID="_1574173730" r:id="rId15"/>
+          <o:OLEObject Type="Embed" ProgID="Word.OpenDocumentText.12" ShapeID="_x0000_i1026" DrawAspect="Content" ObjectID="_1574426410" r:id="rId15"/>
         </w:object>
       </w:r>
     </w:p>
@@ -5072,7 +5069,7 @@
           <v:shape id="_x0000_i1027" type="#_x0000_t75" style="width:365.25pt;height:218.25pt" o:ole="">
             <v:imagedata r:id="rId16" o:title=""/>
           </v:shape>
-          <o:OLEObject Type="Embed" ProgID="Visio.Drawing.15" ShapeID="_x0000_i1027" DrawAspect="Content" ObjectID="_1574173731" r:id="rId17"/>
+          <o:OLEObject Type="Embed" ProgID="Visio.Drawing.15" ShapeID="_x0000_i1027" DrawAspect="Content" ObjectID="_1574426411" r:id="rId17"/>
         </w:object>
       </w:r>
     </w:p>
@@ -5192,9 +5189,28 @@
         <w:t>Ostatnim argumentem przemawiającym za wykorzystaniem Javy jest brak konieczności stosowania wskaźników, które bardzo często przysparzają programistom wielu problemów. Mogą to być chociażby omówione wcześniej wycieki pamięci.</w:t>
       </w:r>
     </w:p>
-    <w:p/>
-    <w:bookmarkStart w:id="4" w:name="_MON_1574173004"/>
-    <w:bookmarkEnd w:id="4"/>
+    <w:p>
+      <w:r>
+        <w:t>Pod względem składni języka oraz sposobu zarządzaniem pamięcią C# okazuje się bardzo podobny do Javy. Programista Javy, bez żadnego problemu będzie w stanie zrozumieć kod napisany w C#, jak i odwrotnie. Nie oznacza to jednak, że są to języki bliźniacze, gdyż dzieli je wiele różnic. Pierwszym elementem obecnym w C#, a nieposiadającym żadnego odpowiednika w Javie jest LINQ</w:t>
+      </w:r>
+      <w:r>
+        <w:rPr>
+          <w:rStyle w:val="Odwoanieprzypisudolnego"/>
+        </w:rPr>
+        <w:footnoteReference w:id="29"/>
+      </w:r>
+      <w:r>
+        <w:t xml:space="preserve">.  </w:t>
+      </w:r>
+      <w:r>
+        <w:t>W zdecydowany sposób upraszcza on operowanie na kolekcjach – wybieranie obiektów o określonych atrybutach, iterowanie po nich, modyfikowanie obiektów o wybranych cechach itd.</w:t>
+      </w:r>
+      <w:r>
+        <w:t xml:space="preserve"> Możliwość taka wielokrotnie oznacza oszczędność czasu programisty, a także upraszcza i sprawia bardziej czytelnym sam kod.</w:t>
+      </w:r>
+    </w:p>
+    <w:bookmarkStart w:id="3" w:name="_MON_1574173004"/>
+    <w:bookmarkEnd w:id="3"/>
     <w:p>
       <w:pPr>
         <w:keepNext/>
@@ -5203,10 +5219,10 @@
       </w:pPr>
       <w:r>
         <w:object w:dxaOrig="6380" w:dyaOrig="2225">
-          <v:shape id="_x0000_i1061" type="#_x0000_t75" style="width:318.75pt;height:111.75pt" o:ole="">
+          <v:shape id="_x0000_i1028" type="#_x0000_t75" style="width:318.75pt;height:111.75pt" o:ole="">
             <v:imagedata r:id="rId18" o:title=""/>
           </v:shape>
-          <o:OLEObject Type="Embed" ProgID="Word.OpenDocumentText.12" ShapeID="_x0000_i1061" DrawAspect="Content" ObjectID="_1574173732" r:id="rId19"/>
+          <o:OLEObject Type="Embed" ProgID="Word.OpenDocumentText.12" ShapeID="_x0000_i1028" DrawAspect="Content" ObjectID="_1574426412" r:id="rId19"/>
         </w:object>
       </w:r>
     </w:p>
@@ -5238,6 +5254,54 @@
       </w:r>
     </w:p>
     <w:p>
+      <w:r>
+        <w:lastRenderedPageBreak/>
+        <w:t>Elementem wspólnym Javy i C# jest jednak to, że nie są one komplilowane do natywnego kodu przetwarzanego przez procesor. O ile jednak Java kompilowana jest do kodu bajtowego uruchamianego na maszynie wirtualnej, C# kompilowany j</w:t>
+      </w:r>
+      <w:r>
+        <w:t xml:space="preserve">est do języka pośredniego (MSIL/CIL), który kompilowany jest w czasie rzeczywistym (poprzez kompilator JIT) do natywnych instrukcji procesora. Wadą tego rozwiązania w przeszłości była możliwość tworzenia aplikacji wyłącznie na platformę Windows. Obecnie jednak nie stanowi to żadnego problemu. Wraz z przedstawieniem .NET </w:t>
+      </w:r>
+      <w:proofErr w:type="spellStart"/>
+      <w:r>
+        <w:t>Core</w:t>
+      </w:r>
+      <w:proofErr w:type="spellEnd"/>
+      <w:r>
+        <w:t xml:space="preserve"> oraz Visual Studio </w:t>
+      </w:r>
+      <w:proofErr w:type="spellStart"/>
+      <w:r>
+        <w:t>Code</w:t>
+      </w:r>
+      <w:proofErr w:type="spellEnd"/>
+      <w:r>
+        <w:t xml:space="preserve"> możliwe jest wykorzystanie C# do tworzenia aplikacji zarówno na platformę Windows, jak i Linux oraz Mac. Zmiana ta wymusiła rzecz jasna otworzenie środowiska .NET</w:t>
+      </w:r>
+      <w:r>
+        <w:t xml:space="preserve"> </w:t>
+      </w:r>
+      <w:proofErr w:type="spellStart"/>
+      <w:r>
+        <w:t>Core</w:t>
+      </w:r>
+      <w:proofErr w:type="spellEnd"/>
+      <w:r>
+        <w:t xml:space="preserve">, które obecnie  </w:t>
+      </w:r>
+      <w:r>
+        <w:t>dostępne jest jako open-</w:t>
+      </w:r>
+      <w:proofErr w:type="spellStart"/>
+      <w:r>
+        <w:t>source</w:t>
+      </w:r>
+      <w:proofErr w:type="spellEnd"/>
+      <w:r>
+        <w:t>.</w:t>
+      </w:r>
+    </w:p>
+    <w:p/>
+    <w:p>
       <w:pPr>
         <w:keepNext/>
         <w:ind w:firstLine="0"/>
@@ -5245,10 +5309,10 @@
       </w:pPr>
       <w:r>
         <w:object w:dxaOrig="7291" w:dyaOrig="11265">
-          <v:shape id="_x0000_i1040" type="#_x0000_t75" style="width:266.25pt;height:411pt" o:ole="">
+          <v:shape id="_x0000_i1029" type="#_x0000_t75" style="width:231pt;height:356.25pt" o:ole="">
             <v:imagedata r:id="rId20" o:title=""/>
           </v:shape>
-          <o:OLEObject Type="Embed" ProgID="Visio.Drawing.15" ShapeID="_x0000_i1040" DrawAspect="Content" ObjectID="_1574173733" r:id="rId21"/>
+          <o:OLEObject Type="Embed" ProgID="Visio.Drawing.15" ShapeID="_x0000_i1029" DrawAspect="Content" ObjectID="_1574426413" r:id="rId21"/>
         </w:object>
       </w:r>
     </w:p>
@@ -5273,15 +5337,175 @@
         <w:t xml:space="preserve"> - Kompilacja oraz wykonywanie kodu C#</w:t>
       </w:r>
     </w:p>
+    <w:p/>
+    <w:p>
+      <w:r>
+        <w:t>Należy zwrócić uwagę również na same środowisko, w którym tworzona jest aplikacja. Visual Studio wraz z platformą .NET umożliwia tworzenie zarówno aplikacji webowych (Web API, MVC, SPA), jak i mobilnych (</w:t>
+      </w:r>
+      <w:proofErr w:type="spellStart"/>
+      <w:r>
+        <w:t>Xamarin</w:t>
+      </w:r>
+      <w:proofErr w:type="spellEnd"/>
+      <w:r>
+        <w:t xml:space="preserve">, </w:t>
+      </w:r>
+      <w:proofErr w:type="spellStart"/>
+      <w:r>
+        <w:t>Ionic</w:t>
+      </w:r>
+      <w:proofErr w:type="spellEnd"/>
+      <w:r>
+        <w:t xml:space="preserve">, </w:t>
+      </w:r>
+      <w:proofErr w:type="spellStart"/>
+      <w:r>
+        <w:t>Cordova</w:t>
+      </w:r>
+      <w:proofErr w:type="spellEnd"/>
+      <w:r>
+        <w:t xml:space="preserve">) jak i desktopowych (WPF). </w:t>
+      </w:r>
+      <w:r>
+        <w:t xml:space="preserve">Nie oznacza to może to aż takiej kompatybilności wskroś platform, jak w przypadku Javy, jednak ciągle pokrycie potencjalnych platform wymaga odnotowania. </w:t>
+      </w:r>
+    </w:p>
+    <w:p>
+      <w:r>
+        <w:lastRenderedPageBreak/>
+        <w:t xml:space="preserve">Kolejną zaletą C# w stosunku do Javy jest obecność </w:t>
+      </w:r>
+      <w:proofErr w:type="spellStart"/>
+      <w:r>
+        <w:t>NuGet</w:t>
+      </w:r>
+      <w:proofErr w:type="spellEnd"/>
+      <w:r>
+        <w:t xml:space="preserve"> </w:t>
+      </w:r>
+      <w:proofErr w:type="spellStart"/>
+      <w:r>
+        <w:t>Package</w:t>
+      </w:r>
+      <w:proofErr w:type="spellEnd"/>
+      <w:r>
+        <w:t xml:space="preserve"> Managera. </w:t>
+      </w:r>
+      <w:r>
+        <w:t xml:space="preserve">Ułatwia to w znaczącym stopniu </w:t>
+      </w:r>
+      <w:r>
+        <w:t>zapytania do web serwisów, tworzenie aplikacji MVC, czy nawet wykorzystywanie technologii takich jak TTS</w:t>
+      </w:r>
+      <w:r>
+        <w:rPr>
+          <w:rStyle w:val="Odwoanieprzypisudolnego"/>
+        </w:rPr>
+        <w:footnoteReference w:id="30"/>
+      </w:r>
+      <w:r>
+        <w:t xml:space="preserve">. W przypadku Javy w większości wypadków oznacza to konieczność wykorzystywania bibliotek i frameworków podmiotów trzecich. Do tego nieodzowne okazuje się używanie narzędzi do budowania/zarządzania referencjami takich jak </w:t>
+      </w:r>
+      <w:proofErr w:type="spellStart"/>
+      <w:r>
+        <w:t>Maven</w:t>
+      </w:r>
+      <w:proofErr w:type="spellEnd"/>
+      <w:r>
+        <w:t>. W przypadku C# jest to zwyczajnie prostsze.</w:t>
+      </w:r>
+    </w:p>
+    <w:p>
+      <w:r>
+        <w:t>Ostatnią istotną różnicą</w:t>
+      </w:r>
+      <w:r>
+        <w:t xml:space="preserve"> pomiędzy trzema technologiami</w:t>
+      </w:r>
+      <w:r>
+        <w:t xml:space="preserve"> jest </w:t>
+      </w:r>
+      <w:r>
+        <w:t xml:space="preserve">dziedziczenie klas oraz interfejsów. Zarówno w C++ jak i w C# możliwe jest wielokrotnie dziedziczenie klas, co znacząco ułatwia pracę, gdy programista pragnie wykorzystać wszystkie zalety obiektowego paradygmatu programowania. Zamiast tego Java oferuje wielokrotne dziedziczenie interfejsów, a także wewnętrze klasy anonimowe. Działają one w sposób bardzo podobny do domknięć w Scali. Od wersji Java 8 możliwe jest także wykorzystywanie wyrażeń lambda. </w:t>
+      </w:r>
+    </w:p>
+    <w:p/>
+    <w:p>
+      <w:r>
+        <w:t>Podsumowując tę anal</w:t>
+      </w:r>
+      <w:r>
+        <w:t xml:space="preserve">izę należy dojść do wniosku, że równie prostymi i oferującymi potencjalnie najwięcej możliwości technologiami są równorzędnie Java oraz C#, pozostawiając C++ nieco w tyle jako język starszy i natywnie nie wspierający tak wielu rozszerzeń. Należy przy tym zaznaczyć, że ani Java ani C# nie posiada cech, które jednoznacznie wskazywałyby na wyższość jednego rozwiązania nad drugim w świetle naszkicowanych w rozdziale 3.1. wymagań. Do stworzenia symulacji została jednak wykorzystana Java z uwagi na to, że autor niniejszej pracy bardziej doświadczony jest w pracy z Javą i Swingiem, aniżeli w programowaniu w C# z wykorzystaniem Windows Presentation Foundation. </w:t>
+      </w:r>
+    </w:p>
     <w:p>
       <w:pPr>
         <w:pStyle w:val="Nagwek2"/>
       </w:pPr>
       <w:r>
+        <w:t>Architektura aplikacji</w:t>
+      </w:r>
+    </w:p>
+    <w:p>
+      <w:r>
+        <w:t>Symulacja podzielona została na dwa zasadnicze elementy: aplikację oraz serwer bazodanowy. Dodatkowo pomiędzy aplikacją a serwerem MS SQL występuje dodatkowa warstwa w postaci interfejsu dostępu do danych.</w:t>
+      </w:r>
+    </w:p>
+    <w:p>
+      <w:r>
+        <w:t xml:space="preserve">Warstwa aplikacji odpowiedzialna jest za wszelkie manipulacje danych – począwszy od ich importowania, </w:t>
+      </w:r>
+      <w:r>
+        <w:t>poprzez parsowanie</w:t>
+      </w:r>
+      <w:r>
+        <w:t xml:space="preserve">, </w:t>
+      </w:r>
+      <w:r>
+        <w:t xml:space="preserve">skończywszy na zasilaniu nimi bazy danych. </w:t>
+      </w:r>
+      <w:r>
+        <w:t xml:space="preserve">  </w:t>
+      </w:r>
+      <w:r>
+        <w:t>Również tutaj przeprowadzana jest sama kalkulacja MRP, stąd też (za pośrednictwem mechanizmu do interpretacji scenariuszy testowych) sterowany jest przebieg samej symulacji. W samej aplikacji nie są jednak przechowywane żadne dane poza tymi, które są aktualnie przetwarzane</w:t>
+      </w:r>
+      <w:r>
+        <w:t xml:space="preserve">. Wynik każdej przeprowadzonej symulacji (który stanowi zbiór elementów MRP) przechowywany jest w bazie danych. </w:t>
+      </w:r>
+    </w:p>
+    <w:p>
+      <w:r>
         <w:lastRenderedPageBreak/>
-        <w:t>Architektura aplikacji</w:t>
-      </w:r>
-    </w:p>
+        <w:t xml:space="preserve">Istotnym elementem jest wyodrębniony interfejs wymiany danych pomiędzy aplikacją a serwerem danych. Z uwagi na wygodę oraz czytelność kodu sama aplikacja została operuje na generycznych obiektach takich jak </w:t>
+      </w:r>
+      <w:proofErr w:type="spellStart"/>
+      <w:r>
+        <w:rPr>
+          <w:i/>
+        </w:rPr>
+        <w:t>Shipment</w:t>
+      </w:r>
+      <w:proofErr w:type="spellEnd"/>
+      <w:r>
+        <w:t xml:space="preserve"> czy </w:t>
+      </w:r>
+      <w:r>
+        <w:rPr>
+          <w:i/>
+        </w:rPr>
+        <w:t xml:space="preserve">Delivery. </w:t>
+      </w:r>
+      <w:r>
+        <w:t>Przechowywane są one jako rekordy w bazie danych. By jednak możliwe było swobodne operowanie nimi  na potrzeby kalkulacji/symulacji</w:t>
+      </w:r>
+      <w:r>
+        <w:t>, a także z uwagi na potencjalnie wysoką powtarzalność kodu związanego z komunikacją z serwerem, wszelkie operacje bazodanowe zostały wydzielone. Interfejs danych (w oparciu o sterownik JDBC) odpowiedzialny jest za tłumaczenie danych na drodze z/do bazy, a także zbiorcze dokonywanie operacji bazodanowych. Jest to pośrednia realizacja mapowania obiektowo-relacyjnego, ale w uproszczonej formie, odpowiedniej dla tworzonej symulacji.</w:t>
+      </w:r>
+      <w:bookmarkStart w:id="4" w:name="_GoBack"/>
+      <w:bookmarkEnd w:id="4"/>
+    </w:p>
+    <w:p/>
     <w:p>
       <w:pPr>
         <w:keepNext/>
@@ -5290,10 +5514,10 @@
       </w:pPr>
       <w:r>
         <w:object w:dxaOrig="13021" w:dyaOrig="6615">
-          <v:shape id="_x0000_i1034" type="#_x0000_t75" style="width:414pt;height:210pt" o:ole="">
+          <v:shape id="_x0000_i1030" type="#_x0000_t75" style="width:414pt;height:210pt" o:ole="">
             <v:imagedata r:id="rId22" o:title=""/>
           </v:shape>
-          <o:OLEObject Type="Embed" ProgID="Visio.Drawing.15" ShapeID="_x0000_i1034" DrawAspect="Content" ObjectID="_1574173734" r:id="rId23"/>
+          <o:OLEObject Type="Embed" ProgID="Visio.Drawing.15" ShapeID="_x0000_i1030" DrawAspect="Content" ObjectID="_1574426414" r:id="rId23"/>
         </w:object>
       </w:r>
     </w:p>
@@ -5345,6 +5569,9 @@
       </w:r>
     </w:p>
     <w:p>
+      <w:r>
+        <w:t xml:space="preserve">TODO: </w:t>
+      </w:r>
       <w:r>
         <w:t>Czemu każdy z nich jest istotny i jakie jest ich przełożenie na biznes</w:t>
       </w:r>
@@ -6063,7 +6290,6 @@
     </w:p>
     <w:p>
       <w:r>
-        <w:lastRenderedPageBreak/>
         <w:t>Gdzie:</w:t>
       </w:r>
     </w:p>
@@ -6881,6 +7107,7 @@
         </w:numPr>
       </w:pPr>
       <w:r>
+        <w:lastRenderedPageBreak/>
         <w:t>Badanie wrażliwości łańcucha dostaw – jak zwiększenie się niedokładności prognozy sprzedaży wpływać będzie na wszystkie KPI w łańcuchu dostaw</w:t>
       </w:r>
     </w:p>
@@ -6945,7 +7172,6 @@
         </w:numPr>
       </w:pPr>
       <w:r>
-        <w:lastRenderedPageBreak/>
         <w:t>Czy zwiększenie poziomu serwisu o k procent warte jest zwiększenie średniego stanu o l procent?</w:t>
       </w:r>
     </w:p>
@@ -8059,6 +8285,31 @@
         <w:t>Standard tworzenia znaczników czasu elementów MRP w symulacji</w:t>
       </w:r>
     </w:p>
+    <w:p>
+      <w:pPr>
+        <w:pStyle w:val="Legenda"/>
+        <w:keepNext/>
+        <w:ind w:firstLine="0"/>
+        <w:jc w:val="center"/>
+      </w:pPr>
+      <w:r>
+        <w:t xml:space="preserve">Tabela </w:t>
+      </w:r>
+      <w:fldSimple w:instr=" SEQ Tabela \* ARABIC ">
+        <w:r>
+          <w:rPr>
+            <w:noProof/>
+          </w:rPr>
+          <w:t>4</w:t>
+        </w:r>
+      </w:fldSimple>
+      <w:r>
+        <w:t xml:space="preserve"> </w:t>
+      </w:r>
+      <w:r>
+        <w:t>- Spis znaczników czasu elementów MRP</w:t>
+      </w:r>
+    </w:p>
     <w:tbl>
       <w:tblPr>
         <w:tblStyle w:val="Siatkatabeli"/>
@@ -8846,8 +9097,36 @@
     </w:tbl>
     <w:p>
       <w:pPr>
-        <w:ind w:left="142"/>
-      </w:pPr>
+        <w:ind w:firstLine="0"/>
+      </w:pPr>
+    </w:p>
+    <w:p>
+      <w:pPr>
+        <w:pStyle w:val="Nagwek2"/>
+      </w:pPr>
+      <w:r>
+        <w:t>Standard tworzenia plików XML ze scenariuszami testowymi</w:t>
+      </w:r>
+    </w:p>
+    <w:p>
+      <w:pPr>
+        <w:ind w:firstLine="0"/>
+      </w:pPr>
+      <w:r>
+        <w:t>TODO: Opracować standard plików XML ze scenariuszami testowymi</w:t>
+      </w:r>
+    </w:p>
+    <w:bookmarkStart w:id="5" w:name="_MON_1574424814"/>
+    <w:bookmarkEnd w:id="5"/>
+    <w:p>
+      <w:r>
+        <w:object w:dxaOrig="9072" w:dyaOrig="5640">
+          <v:shape id="_x0000_i1044" type="#_x0000_t75" style="width:453.75pt;height:282pt" o:ole="">
+            <v:imagedata r:id="rId24" o:title=""/>
+          </v:shape>
+          <o:OLEObject Type="Embed" ProgID="Word.OpenDocumentText.12" ShapeID="_x0000_i1044" DrawAspect="Content" ObjectID="_1574426415" r:id="rId25"/>
+        </w:object>
+      </w:r>
     </w:p>
     <w:sdt>
       <w:sdtPr>
@@ -9045,7 +9324,7 @@
       </w:pPr>
     </w:p>
     <w:sectPr>
-      <w:footerReference w:type="default" r:id="rId24"/>
+      <w:footerReference w:type="default" r:id="rId26"/>
       <w:pgSz w:w="11906" w:h="16838" w:code="9"/>
       <w:pgMar w:top="1417" w:right="1417" w:bottom="1417" w:left="1417" w:header="708" w:footer="567" w:gutter="0"/>
       <w:cols w:space="708"/>
@@ -9995,6 +10274,69 @@
       </w:r>
       <w:r>
         <w:t>http://www.webtoolkit.eu/</w:t>
+      </w:r>
+    </w:p>
+  </w:footnote>
+  <w:footnote w:id="29">
+    <w:p>
+      <w:pPr>
+        <w:pStyle w:val="Tekstprzypisudolnego"/>
+      </w:pPr>
+      <w:r>
+        <w:rPr>
+          <w:rStyle w:val="Odwoanieprzypisudolnego"/>
+        </w:rPr>
+        <w:footnoteRef/>
+      </w:r>
+      <w:r>
+        <w:t xml:space="preserve"> LINQ – Language </w:t>
+      </w:r>
+      <w:proofErr w:type="spellStart"/>
+      <w:r>
+        <w:t>I</w:t>
+      </w:r>
+      <w:r>
+        <w:t>n</w:t>
+      </w:r>
+      <w:r>
+        <w:t>tegrated</w:t>
+      </w:r>
+      <w:proofErr w:type="spellEnd"/>
+      <w:r>
+        <w:t xml:space="preserve"> Query – technologia .NET umożliwiająca zadawanie zapyta</w:t>
+      </w:r>
+      <w:r>
+        <w:t>ń na obiektach, przeglądanie kolekcji w prosty sposób przypominający język zapytań SQL</w:t>
+      </w:r>
+    </w:p>
+  </w:footnote>
+  <w:footnote w:id="30">
+    <w:p>
+      <w:pPr>
+        <w:pStyle w:val="Tekstprzypisudolnego"/>
+      </w:pPr>
+      <w:r>
+        <w:rPr>
+          <w:rStyle w:val="Odwoanieprzypisudolnego"/>
+        </w:rPr>
+        <w:footnoteRef/>
+      </w:r>
+      <w:r>
+        <w:rPr>
+          <w:lang w:val="en-GB"/>
+        </w:rPr>
+        <w:t xml:space="preserve"> TTS – ang. </w:t>
+      </w:r>
+      <w:proofErr w:type="spellStart"/>
+      <w:r>
+        <w:t>Text</w:t>
+      </w:r>
+      <w:proofErr w:type="spellEnd"/>
+      <w:r>
+        <w:t xml:space="preserve"> To Speech, synteza mowy, przetwarza</w:t>
+      </w:r>
+      <w:r>
+        <w:t>nie teksu na mowę</w:t>
       </w:r>
     </w:p>
   </w:footnote>
@@ -13381,7 +13723,7 @@
 </file>
 
 <file path=customXml/itemProps1.xml><?xml version="1.0" encoding="utf-8"?>
-<ds:datastoreItem xmlns:ds="http://schemas.openxmlformats.org/officeDocument/2006/customXml" ds:itemID="{6A762861-1C85-45D5-9ECC-3F753F2F2EB0}">
+<ds:datastoreItem xmlns:ds="http://schemas.openxmlformats.org/officeDocument/2006/customXml" ds:itemID="{9BC04AD4-77B1-4992-A8DB-9E6CA1977AF1}">
   <ds:schemaRefs>
     <ds:schemaRef ds:uri="http://schemas.openxmlformats.org/officeDocument/2006/bibliography"/>
   </ds:schemaRefs>

</xml_diff>